<commit_message>
modelin oluşturulması, eğitilmesi ve yapılan çalışmalar başlıkları yazıldı
modelin oluşturulması, eğitilmesi ve yapılan çalışmalar başlıkları yazıldı
</commit_message>
<xml_diff>
--- a/Teori/Detection Artical.docx
+++ b/Teori/Detection Artical.docx
@@ -5,6 +5,7 @@
     <w:p>
       <w:pPr>
         <w:pStyle w:val="Balk1"/>
+        <w:jc w:val="both"/>
       </w:pPr>
       <w:r>
         <w:t>Özet</w:t>
@@ -13,7 +14,11 @@
         <w:t xml:space="preserve"> </w:t>
       </w:r>
     </w:p>
-    <w:p/>
+    <w:p>
+      <w:pPr>
+        <w:jc w:val="both"/>
+      </w:pPr>
+    </w:p>
     <w:p>
       <w:pPr>
         <w:jc w:val="both"/>
@@ -340,6 +345,7 @@
     </w:p>
     <w:p>
       <w:pPr>
+        <w:jc w:val="both"/>
         <w:rPr>
           <w:sz w:val="18"/>
           <w:szCs w:val="18"/>
@@ -353,6 +359,7 @@
           <w:ilvl w:val="0"/>
           <w:numId w:val="1"/>
         </w:numPr>
+        <w:jc w:val="both"/>
       </w:pPr>
       <w:r>
         <w:t>Giriş</w:t>
@@ -548,6 +555,7 @@
         <w:shd w:val="clear" w:color="auto" w:fill="FFFFFF"/>
         <w:spacing w:before="100" w:beforeAutospacing="1" w:after="24" w:line="240" w:lineRule="auto"/>
         <w:ind w:left="384"/>
+        <w:jc w:val="both"/>
         <w:rPr>
           <w:sz w:val="24"/>
           <w:szCs w:val="24"/>
@@ -579,6 +587,7 @@
         <w:shd w:val="clear" w:color="auto" w:fill="FFFFFF"/>
         <w:spacing w:before="100" w:beforeAutospacing="1" w:after="24" w:line="240" w:lineRule="auto"/>
         <w:ind w:left="384"/>
+        <w:jc w:val="both"/>
         <w:rPr>
           <w:sz w:val="24"/>
           <w:szCs w:val="24"/>
@@ -626,6 +635,7 @@
         <w:shd w:val="clear" w:color="auto" w:fill="FFFFFF"/>
         <w:spacing w:before="100" w:beforeAutospacing="1" w:after="24" w:line="240" w:lineRule="auto"/>
         <w:ind w:left="384"/>
+        <w:jc w:val="both"/>
         <w:rPr>
           <w:sz w:val="24"/>
           <w:szCs w:val="24"/>
@@ -657,6 +667,7 @@
         <w:shd w:val="clear" w:color="auto" w:fill="FFFFFF"/>
         <w:spacing w:before="100" w:beforeAutospacing="1" w:after="24" w:line="240" w:lineRule="auto"/>
         <w:ind w:left="384"/>
+        <w:jc w:val="both"/>
         <w:rPr>
           <w:sz w:val="24"/>
           <w:szCs w:val="24"/>
@@ -688,6 +699,7 @@
         <w:shd w:val="clear" w:color="auto" w:fill="FFFFFF"/>
         <w:spacing w:before="100" w:beforeAutospacing="1" w:after="24" w:line="240" w:lineRule="auto"/>
         <w:ind w:left="384"/>
+        <w:jc w:val="both"/>
         <w:rPr>
           <w:sz w:val="24"/>
           <w:szCs w:val="24"/>
@@ -719,6 +731,7 @@
         <w:shd w:val="clear" w:color="auto" w:fill="FFFFFF"/>
         <w:spacing w:before="100" w:beforeAutospacing="1" w:after="24" w:line="240" w:lineRule="auto"/>
         <w:ind w:left="384"/>
+        <w:jc w:val="both"/>
         <w:rPr>
           <w:sz w:val="24"/>
           <w:szCs w:val="24"/>
@@ -743,6 +756,7 @@
         <w:shd w:val="clear" w:color="auto" w:fill="FFFFFF"/>
         <w:spacing w:before="100" w:beforeAutospacing="1" w:after="24" w:line="240" w:lineRule="auto"/>
         <w:ind w:left="384"/>
+        <w:jc w:val="both"/>
         <w:rPr>
           <w:sz w:val="24"/>
           <w:szCs w:val="24"/>
@@ -767,6 +781,7 @@
         <w:shd w:val="clear" w:color="auto" w:fill="FFFFFF"/>
         <w:spacing w:before="100" w:beforeAutospacing="1" w:after="24" w:line="240" w:lineRule="auto"/>
         <w:ind w:left="384"/>
+        <w:jc w:val="both"/>
         <w:rPr>
           <w:sz w:val="24"/>
           <w:szCs w:val="24"/>
@@ -791,6 +806,7 @@
         <w:shd w:val="clear" w:color="auto" w:fill="FFFFFF"/>
         <w:spacing w:before="100" w:beforeAutospacing="1" w:after="24" w:line="240" w:lineRule="auto"/>
         <w:ind w:left="384"/>
+        <w:jc w:val="both"/>
         <w:rPr>
           <w:sz w:val="24"/>
           <w:szCs w:val="24"/>
@@ -815,6 +831,7 @@
         <w:shd w:val="clear" w:color="auto" w:fill="FFFFFF"/>
         <w:spacing w:before="100" w:beforeAutospacing="1" w:after="24" w:line="240" w:lineRule="auto"/>
         <w:ind w:left="384"/>
+        <w:jc w:val="both"/>
         <w:rPr>
           <w:sz w:val="24"/>
           <w:szCs w:val="24"/>
@@ -839,6 +856,7 @@
         <w:shd w:val="clear" w:color="auto" w:fill="FFFFFF"/>
         <w:spacing w:before="100" w:beforeAutospacing="1" w:after="24" w:line="240" w:lineRule="auto"/>
         <w:ind w:left="384"/>
+        <w:jc w:val="both"/>
         <w:rPr>
           <w:sz w:val="24"/>
           <w:szCs w:val="24"/>
@@ -876,7 +894,6 @@
           <w:sz w:val="24"/>
           <w:szCs w:val="24"/>
         </w:rPr>
-        <w:lastRenderedPageBreak/>
         <w:t xml:space="preserve">Bitirme tezimizin konusu olması sebebi ile yukarıda ki alt alanlardan Yapay Sinir Ağları ve </w:t>
       </w:r>
       <w:r>
@@ -904,6 +921,7 @@
     <w:p>
       <w:pPr>
         <w:pStyle w:val="Balk2"/>
+        <w:jc w:val="both"/>
       </w:pPr>
     </w:p>
     <w:p>
@@ -913,12 +931,17 @@
           <w:ilvl w:val="1"/>
           <w:numId w:val="1"/>
         </w:numPr>
+        <w:jc w:val="both"/>
       </w:pPr>
       <w:r>
         <w:t>Derin öğrenme</w:t>
       </w:r>
     </w:p>
-    <w:p/>
+    <w:p>
+      <w:pPr>
+        <w:jc w:val="both"/>
+      </w:pPr>
+    </w:p>
     <w:p>
       <w:pPr>
         <w:jc w:val="both"/>
@@ -969,28 +992,7 @@
           <w:sz w:val="24"/>
           <w:szCs w:val="24"/>
         </w:rPr>
-        <w:t xml:space="preserve">” </w:t>
-      </w:r>
-      <w:r>
-        <w:rPr>
-          <w:sz w:val="24"/>
-          <w:szCs w:val="24"/>
-        </w:rPr>
-        <w:t>Ş</w:t>
-      </w:r>
-      <w:r>
-        <w:rPr>
-          <w:sz w:val="24"/>
-          <w:szCs w:val="24"/>
-        </w:rPr>
-        <w:t>ek</w:t>
-      </w:r>
-      <w:r>
-        <w:rPr>
-          <w:sz w:val="24"/>
-          <w:szCs w:val="24"/>
-        </w:rPr>
-        <w:t>linde yapılabilir.</w:t>
+        <w:t>” Şeklinde yapılabilir.</w:t>
       </w:r>
       <w:r>
         <w:rPr>
@@ -1153,6 +1155,42 @@
         </w:rPr>
         <w:t xml:space="preserve">Yukarıda belirtiğimiz sayı gittikçe artmaktadır. Bunun sebebi ise ne kadar çok görüntü incelenirse doğruluk oranı o kadar yukarıya çıkacaktır. </w:t>
       </w:r>
+    </w:p>
+    <w:p>
+      <w:pPr>
+        <w:jc w:val="both"/>
+        <w:rPr>
+          <w:sz w:val="24"/>
+          <w:szCs w:val="24"/>
+        </w:rPr>
+      </w:pPr>
+    </w:p>
+    <w:p>
+      <w:pPr>
+        <w:jc w:val="both"/>
+        <w:rPr>
+          <w:sz w:val="24"/>
+          <w:szCs w:val="24"/>
+        </w:rPr>
+      </w:pPr>
+    </w:p>
+    <w:p>
+      <w:pPr>
+        <w:jc w:val="both"/>
+        <w:rPr>
+          <w:sz w:val="24"/>
+          <w:szCs w:val="24"/>
+        </w:rPr>
+      </w:pPr>
+    </w:p>
+    <w:p>
+      <w:pPr>
+        <w:jc w:val="both"/>
+        <w:rPr>
+          <w:sz w:val="24"/>
+          <w:szCs w:val="24"/>
+        </w:rPr>
+      </w:pPr>
     </w:p>
     <w:p>
       <w:pPr>
@@ -1161,11 +1199,429 @@
           <w:ilvl w:val="2"/>
           <w:numId w:val="1"/>
         </w:numPr>
-      </w:pPr>
-      <w:r>
-        <w:t>Modelin eğitilmesi</w:t>
-      </w:r>
-    </w:p>
+        <w:jc w:val="both"/>
+        <w:rPr>
+          <w:sz w:val="26"/>
+          <w:szCs w:val="26"/>
+        </w:rPr>
+      </w:pPr>
+      <w:r>
+        <w:rPr>
+          <w:sz w:val="26"/>
+          <w:szCs w:val="26"/>
+        </w:rPr>
+        <w:lastRenderedPageBreak/>
+        <w:t xml:space="preserve">Modelin </w:t>
+      </w:r>
+      <w:r>
+        <w:rPr>
+          <w:sz w:val="26"/>
+          <w:szCs w:val="26"/>
+        </w:rPr>
+        <w:t>oluşturulması</w:t>
+      </w:r>
+    </w:p>
+    <w:p>
+      <w:pPr>
+        <w:jc w:val="both"/>
+      </w:pPr>
+    </w:p>
+    <w:p>
+      <w:pPr>
+        <w:jc w:val="both"/>
+      </w:pPr>
+      <w:r>
+        <w:t xml:space="preserve">Derin öğrenme yapay sinir ağı modelinin zorluğundan daha önce bahsetmiştik ancak bitirme tezimizde olması açısından modelin nasıl oluşturulacağından kısaca bahsetmemiz gerekecek. Bunun için </w:t>
+      </w:r>
+      <w:r>
+        <w:t xml:space="preserve">ilk önce yapay sinir ağı modelindeki elemanları tanımlamamız gerekiyor. Bir yapar sinir ağı elamanları aşağıdaki </w:t>
+      </w:r>
+      <w:r>
+        <w:t xml:space="preserve">yapay </w:t>
+      </w:r>
+      <w:r>
+        <w:t>nöronlardan</w:t>
+      </w:r>
+      <w:r>
+        <w:t xml:space="preserve"> oluşur.</w:t>
+      </w:r>
+      <w:r>
+        <w:t xml:space="preserve"> Bu nöronların birbirine girdi yada çıktı olarak bağlanması sonucu yapay sinir ağı oluşur. </w:t>
+      </w:r>
+    </w:p>
+    <w:p>
+      <w:pPr>
+        <w:keepNext/>
+        <w:jc w:val="center"/>
+      </w:pPr>
+      <w:r>
+        <w:rPr>
+          <w:noProof/>
+          <w:lang w:eastAsia="tr-TR"/>
+        </w:rPr>
+        <w:drawing>
+          <wp:inline distT="0" distB="0" distL="0" distR="0">
+            <wp:extent cx="2949934" cy="2908221"/>
+            <wp:effectExtent l="0" t="0" r="3175" b="6985"/>
+            <wp:docPr id="1" name="Resim 1" descr="C:\Users\mehme\Desktop\yapay_sinir_agi.jpg"/>
+            <wp:cNvGraphicFramePr>
+              <a:graphicFrameLocks xmlns:a="http://schemas.openxmlformats.org/drawingml/2006/main" noChangeAspect="1"/>
+            </wp:cNvGraphicFramePr>
+            <a:graphic xmlns:a="http://schemas.openxmlformats.org/drawingml/2006/main">
+              <a:graphicData uri="http://schemas.openxmlformats.org/drawingml/2006/picture">
+                <pic:pic xmlns:pic="http://schemas.openxmlformats.org/drawingml/2006/picture">
+                  <pic:nvPicPr>
+                    <pic:cNvPr id="0" name="Picture 1" descr="C:\Users\mehme\Desktop\yapay_sinir_agi.jpg"/>
+                    <pic:cNvPicPr>
+                      <a:picLocks noChangeAspect="1" noChangeArrowheads="1"/>
+                    </pic:cNvPicPr>
+                  </pic:nvPicPr>
+                  <pic:blipFill>
+                    <a:blip r:embed="rId25">
+                      <a:extLst>
+                        <a:ext uri="{28A0092B-C50C-407E-A947-70E740481C1C}">
+                          <a14:useLocalDpi xmlns:a14="http://schemas.microsoft.com/office/drawing/2010/main" val="0"/>
+                        </a:ext>
+                      </a:extLst>
+                    </a:blip>
+                    <a:srcRect/>
+                    <a:stretch>
+                      <a:fillRect/>
+                    </a:stretch>
+                  </pic:blipFill>
+                  <pic:spPr bwMode="auto">
+                    <a:xfrm>
+                      <a:off x="0" y="0"/>
+                      <a:ext cx="2962226" cy="2920339"/>
+                    </a:xfrm>
+                    <a:prstGeom prst="rect">
+                      <a:avLst/>
+                    </a:prstGeom>
+                    <a:noFill/>
+                    <a:ln>
+                      <a:noFill/>
+                    </a:ln>
+                  </pic:spPr>
+                </pic:pic>
+              </a:graphicData>
+            </a:graphic>
+          </wp:inline>
+        </w:drawing>
+      </w:r>
+    </w:p>
+    <w:p>
+      <w:pPr>
+        <w:pStyle w:val="ResimYazs"/>
+        <w:jc w:val="center"/>
+      </w:pPr>
+      <w:r>
+        <w:t xml:space="preserve">Şekil </w:t>
+      </w:r>
+      <w:fldSimple w:instr=" SEQ Şekil \* ARABIC ">
+        <w:r>
+          <w:rPr>
+            <w:noProof/>
+          </w:rPr>
+          <w:t>1</w:t>
+        </w:r>
+      </w:fldSimple>
+      <w:r>
+        <w:t xml:space="preserve"> yapay sinir ağı modeli</w:t>
+      </w:r>
+    </w:p>
+    <w:p>
+      <w:pPr>
+        <w:jc w:val="both"/>
+      </w:pPr>
+      <w:r>
+        <w:t xml:space="preserve">Şekil 1 ile gösterilmiş herbir daire bir nöronu temsil etmektedir. Giriş </w:t>
+      </w:r>
+      <w:r>
+        <w:t xml:space="preserve">seviyesindeki nöronlar verileri alır </w:t>
+      </w:r>
+      <w:r>
+        <w:t xml:space="preserve">snaptic ağırlıkları hesaplandıktan sonra çıktıları gönderillir. Giriş seviyesindeki norönların çıktıları gizli katmandaki nöronların girişleri olarak belirlenmiştir. Yine burada hesaplanan değerler çıktı seviyesindeki noronlerin giriş parametre değerleri olması için </w:t>
+      </w:r>
+      <w:r>
+        <w:t>diğer nöronlara gönderilir. Yapının temeli bu şekilde oluşur. Burada sıklıkla değindiğimiz nöronlar ise aşağıda belirttiğimiz 4 temel bileşenden oluşur.</w:t>
+      </w:r>
+    </w:p>
+    <w:p>
+      <w:pPr>
+        <w:pStyle w:val="ListeParagraf"/>
+        <w:numPr>
+          <w:ilvl w:val="0"/>
+          <w:numId w:val="3"/>
+        </w:numPr>
+        <w:jc w:val="both"/>
+      </w:pPr>
+      <w:r>
+        <w:t>D</w:t>
+      </w:r>
+      <w:r>
+        <w:t>entd</w:t>
+      </w:r>
+      <w:r>
+        <w:t>rites(girdilerin sonlu kümesi)</w:t>
+      </w:r>
+      <w:r>
+        <w:rPr>
+          <w:color w:val="FF0000"/>
+        </w:rPr>
+        <w:t>//abla sana zahmet buralara acıklama yazabilir misin</w:t>
+      </w:r>
+    </w:p>
+    <w:p>
+      <w:pPr>
+        <w:pStyle w:val="ListeParagraf"/>
+        <w:numPr>
+          <w:ilvl w:val="0"/>
+          <w:numId w:val="3"/>
+        </w:numPr>
+        <w:jc w:val="both"/>
+      </w:pPr>
+      <w:r>
+        <w:t>Snaptic Weights(snaptik ağırlıklar)</w:t>
+      </w:r>
+      <w:r>
+        <w:t xml:space="preserve"> </w:t>
+      </w:r>
+      <w:r>
+        <w:t>)</w:t>
+      </w:r>
+      <w:r>
+        <w:rPr>
+          <w:color w:val="FF0000"/>
+        </w:rPr>
+        <w:t>//abla sana zahmet buralara acıklama yazabilir misin</w:t>
+      </w:r>
+    </w:p>
+    <w:p>
+      <w:pPr>
+        <w:pStyle w:val="ListeParagraf"/>
+        <w:numPr>
+          <w:ilvl w:val="0"/>
+          <w:numId w:val="3"/>
+        </w:numPr>
+        <w:jc w:val="both"/>
+      </w:pPr>
+      <w:r>
+        <w:t>Axon(</w:t>
+      </w:r>
+      <w:r>
+        <w:t>girdilerin toplamı</w:t>
+      </w:r>
+      <w:r>
+        <w:t>)</w:t>
+      </w:r>
+      <w:r>
+        <w:t xml:space="preserve"> </w:t>
+      </w:r>
+      <w:r>
+        <w:t>)</w:t>
+      </w:r>
+      <w:r>
+        <w:rPr>
+          <w:color w:val="FF0000"/>
+        </w:rPr>
+        <w:t>//abla sana zahmet buralara acıklama yazabilir misin</w:t>
+      </w:r>
+    </w:p>
+    <w:p>
+      <w:pPr>
+        <w:pStyle w:val="ListeParagraf"/>
+        <w:numPr>
+          <w:ilvl w:val="0"/>
+          <w:numId w:val="3"/>
+        </w:numPr>
+        <w:jc w:val="both"/>
+      </w:pPr>
+      <w:r>
+        <w:t>Activation fucntion</w:t>
+      </w:r>
+      <w:r>
+        <w:t>(aktivasyon fonksiyonu)</w:t>
+      </w:r>
+      <w:r>
+        <w:t xml:space="preserve"> </w:t>
+      </w:r>
+      <w:r>
+        <w:t>)</w:t>
+      </w:r>
+      <w:r>
+        <w:rPr>
+          <w:color w:val="FF0000"/>
+        </w:rPr>
+        <w:t>//abla sana zahmet buralara acıklama yazabilir misin</w:t>
+      </w:r>
+    </w:p>
+    <w:p>
+      <w:pPr>
+        <w:pStyle w:val="ListeParagraf"/>
+        <w:jc w:val="both"/>
+      </w:pPr>
+    </w:p>
+    <w:p>
+      <w:pPr>
+        <w:pStyle w:val="ListeParagraf"/>
+        <w:keepNext/>
+        <w:jc w:val="center"/>
+      </w:pPr>
+      <w:r>
+        <w:lastRenderedPageBreak/>
+        <w:pict>
+          <v:shapetype id="_x0000_t75" coordsize="21600,21600" o:spt="75" o:preferrelative="t" path="m@4@5l@4@11@9@11@9@5xe" filled="f" stroked="f">
+            <v:stroke joinstyle="miter"/>
+            <v:formulas>
+              <v:f eqn="if lineDrawn pixelLineWidth 0"/>
+              <v:f eqn="sum @0 1 0"/>
+              <v:f eqn="sum 0 0 @1"/>
+              <v:f eqn="prod @2 1 2"/>
+              <v:f eqn="prod @3 21600 pixelWidth"/>
+              <v:f eqn="prod @3 21600 pixelHeight"/>
+              <v:f eqn="sum @0 0 1"/>
+              <v:f eqn="prod @6 1 2"/>
+              <v:f eqn="prod @7 21600 pixelWidth"/>
+              <v:f eqn="sum @8 21600 0"/>
+              <v:f eqn="prod @7 21600 pixelHeight"/>
+              <v:f eqn="sum @10 21600 0"/>
+            </v:formulas>
+            <v:path o:extrusionok="f" gradientshapeok="t" o:connecttype="rect"/>
+            <o:lock v:ext="edit" aspectratio="t"/>
+          </v:shapetype>
+          <v:shape id="_x0000_i1025" type="#_x0000_t75" style="width:286.75pt;height:169.65pt">
+            <v:imagedata r:id="rId26" o:title="ysa_matematiksel_modeli"/>
+          </v:shape>
+        </w:pict>
+      </w:r>
+    </w:p>
+    <w:p>
+      <w:pPr>
+        <w:pStyle w:val="ResimYazs"/>
+        <w:jc w:val="center"/>
+      </w:pPr>
+      <w:r>
+        <w:t xml:space="preserve">Şekil </w:t>
+      </w:r>
+      <w:fldSimple w:instr=" SEQ Şekil \* ARABIC ">
+        <w:r>
+          <w:rPr>
+            <w:noProof/>
+          </w:rPr>
+          <w:t>2</w:t>
+        </w:r>
+      </w:fldSimple>
+      <w:r>
+        <w:t xml:space="preserve"> nöronun yapısı</w:t>
+      </w:r>
+    </w:p>
+    <w:p>
+      <w:pPr>
+        <w:jc w:val="both"/>
+      </w:pPr>
+      <w:r>
+        <w:t xml:space="preserve">Yukarıda şekil 2 de nöronun yapısı gösterilmiştir. </w:t>
+      </w:r>
+      <w:r>
+        <w:t xml:space="preserve">Oluşuturulcak olan model hangi amaca hizmet edecek ise yapay sinir ağımızı modelimizi ona göre geliştirmemiz gerekmektedir. Ağı oluşturmadan önce girişe etki </w:t>
+      </w:r>
+      <w:r>
+        <w:t xml:space="preserve">edecek tüm giriş değerlerini işlemlere dahil etmemiş gerekmektedir. Sistemin eğitilmesi içinde ağırlıkların belirlenmesi ile oluşacaktır. </w:t>
+      </w:r>
+    </w:p>
+    <w:p>
+      <w:pPr>
+        <w:jc w:val="both"/>
+      </w:pPr>
+      <w:r>
+        <w:t>Derin öğrenmede bir görüntüdeki yüzleri tespit etmek istiyorsak modelimizi ona göre geliştirmemiz gerekmektedir. Şekil 3 ile belirtilmiş bir derin öğrenme yapısında modelin oluşumunu şekillendirmek yapıyı özetlemek için oluşturulmuştur.</w:t>
+      </w:r>
+    </w:p>
+    <w:p>
+      <w:pPr>
+        <w:keepNext/>
+        <w:jc w:val="center"/>
+      </w:pPr>
+      <w:r>
+        <w:rPr>
+          <w:noProof/>
+          <w:lang w:eastAsia="tr-TR"/>
+        </w:rPr>
+        <w:drawing>
+          <wp:inline distT="0" distB="0" distL="0" distR="0">
+            <wp:extent cx="3729162" cy="1401358"/>
+            <wp:effectExtent l="0" t="0" r="5080" b="8890"/>
+            <wp:docPr id="2" name="Resim 2"/>
+            <wp:cNvGraphicFramePr>
+              <a:graphicFrameLocks xmlns:a="http://schemas.openxmlformats.org/drawingml/2006/main" noChangeAspect="1"/>
+            </wp:cNvGraphicFramePr>
+            <a:graphic xmlns:a="http://schemas.openxmlformats.org/drawingml/2006/main">
+              <a:graphicData uri="http://schemas.openxmlformats.org/drawingml/2006/picture">
+                <pic:pic xmlns:pic="http://schemas.openxmlformats.org/drawingml/2006/picture">
+                  <pic:nvPicPr>
+                    <pic:cNvPr id="0" name="Picture 7"/>
+                    <pic:cNvPicPr>
+                      <a:picLocks noChangeAspect="1" noChangeArrowheads="1"/>
+                    </pic:cNvPicPr>
+                  </pic:nvPicPr>
+                  <pic:blipFill>
+                    <a:blip r:embed="rId27" cstate="print">
+                      <a:extLst>
+                        <a:ext uri="{28A0092B-C50C-407E-A947-70E740481C1C}">
+                          <a14:useLocalDpi xmlns:a14="http://schemas.microsoft.com/office/drawing/2010/main" val="0"/>
+                        </a:ext>
+                      </a:extLst>
+                    </a:blip>
+                    <a:srcRect/>
+                    <a:stretch>
+                      <a:fillRect/>
+                    </a:stretch>
+                  </pic:blipFill>
+                  <pic:spPr bwMode="auto">
+                    <a:xfrm>
+                      <a:off x="0" y="0"/>
+                      <a:ext cx="3777733" cy="1419610"/>
+                    </a:xfrm>
+                    <a:prstGeom prst="rect">
+                      <a:avLst/>
+                    </a:prstGeom>
+                    <a:noFill/>
+                    <a:ln>
+                      <a:noFill/>
+                    </a:ln>
+                  </pic:spPr>
+                </pic:pic>
+              </a:graphicData>
+            </a:graphic>
+          </wp:inline>
+        </w:drawing>
+      </w:r>
+    </w:p>
+    <w:p>
+      <w:pPr>
+        <w:pStyle w:val="ResimYazs"/>
+        <w:jc w:val="center"/>
+      </w:pPr>
+      <w:r>
+        <w:t xml:space="preserve">Şekil </w:t>
+      </w:r>
+      <w:fldSimple w:instr=" SEQ Şekil \* ARABIC ">
+        <w:r>
+          <w:rPr>
+            <w:noProof/>
+          </w:rPr>
+          <w:t>3</w:t>
+        </w:r>
+      </w:fldSimple>
+      <w:r>
+        <w:t xml:space="preserve"> </w:t>
+      </w:r>
+      <w:r>
+        <w:t>Derin öğrenme yüz tespiti yapısı[2]</w:t>
+      </w:r>
+    </w:p>
+    <w:p/>
+    <w:p/>
     <w:p>
       <w:pPr>
         <w:pStyle w:val="Balk3"/>
@@ -1173,12 +1629,196 @@
           <w:ilvl w:val="2"/>
           <w:numId w:val="1"/>
         </w:numPr>
-      </w:pPr>
-      <w:r>
+        <w:jc w:val="both"/>
+        <w:rPr>
+          <w:sz w:val="26"/>
+          <w:szCs w:val="26"/>
+        </w:rPr>
+      </w:pPr>
+      <w:r>
+        <w:rPr>
+          <w:sz w:val="26"/>
+          <w:szCs w:val="26"/>
+        </w:rPr>
+        <w:t>Modelin eğitilmesi</w:t>
+      </w:r>
+    </w:p>
+    <w:p/>
+    <w:p>
+      <w:pPr>
+        <w:jc w:val="both"/>
+      </w:pPr>
+      <w:r>
+        <w:t xml:space="preserve">Bir </w:t>
+      </w:r>
+      <w:r>
+        <w:t>yapay sinir ağının egitilmesinin ne kadar zor olduğuna değinmiştik. Bir görüntüdeki objenin tespit edilmesi için ne kadar görüntü tarandığını da yukarıda değindik. Yapay sinir</w:t>
+      </w:r>
+      <w:r>
+        <w:t xml:space="preserve"> ağı modelinin eğitilmesi demek; oluşturduğumuz ağdaki </w:t>
+      </w:r>
+      <w:r>
+        <w:t xml:space="preserve">snaptik ağırlıkların ayarlanması anlamına gelir. Ancak bu ağırlıkların ayarlanması ise gelişi güzellikten ziyade daha önceden eğitilmiş veri kümelerinin </w:t>
+      </w:r>
+      <w:r>
+        <w:t xml:space="preserve">kullanılması ile ayarlanabilir. </w:t>
+      </w:r>
+      <w:r>
+        <w:t xml:space="preserve">Eğitilmiş veri kümesinde girdiye karşılık alınacak değerler mevcuttur örneğin </w:t>
+      </w:r>
+      <w:r>
+        <w:t>bir görüntünün matris formundaki değerleri ağımızın girdisi olsun bunun karşılığında görüntüde yüz tespinin yapıldığı durumda çıktı kümesi eğitilmiş veri setinin içerisindedir</w:t>
+      </w:r>
+      <w:r>
+        <w:t xml:space="preserve">. Eğer biz içerisinde yüz olan bir resim gönderdiğimiz zaman egitilmiş veri seti ile aynı değerleri alamadıysak </w:t>
+      </w:r>
+      <w:r>
+        <w:t xml:space="preserve">ağımız henüz eğitilmemiş demektir. Binlerce görüntü ile bu modeli test edip snaptik ağırlıkları ayarlamamız gerekmektedir. Ancak bu şekilde ağımıza öğrendi diyebiliriz. Yapay sinir ağının </w:t>
+      </w:r>
+      <w:r>
+        <w:lastRenderedPageBreak/>
+        <w:t xml:space="preserve">eğitilmesi için birden fazla algoritma mevcuttur bu algoritmalar </w:t>
+      </w:r>
+      <w:r>
+        <w:t>temel olarak denetlenen(supervised) ve denetlenmeyen(unsupervised) algoritmalar olarak ayrılmıştır. Bu algoritmaların isinleri aşağıdaki gibidir.</w:t>
+      </w:r>
+    </w:p>
+    <w:p>
+      <w:pPr>
+        <w:pStyle w:val="ListeParagraf"/>
+        <w:numPr>
+          <w:ilvl w:val="0"/>
+          <w:numId w:val="4"/>
+        </w:numPr>
+        <w:jc w:val="both"/>
+      </w:pPr>
+      <w:r>
+        <w:t>Denetlenmiş(Supervised)</w:t>
+      </w:r>
+    </w:p>
+    <w:p>
+      <w:pPr>
+        <w:pStyle w:val="ListeParagraf"/>
+        <w:numPr>
+          <w:ilvl w:val="1"/>
+          <w:numId w:val="4"/>
+        </w:numPr>
+        <w:jc w:val="both"/>
+        <w:rPr>
+          <w:color w:val="FF0000"/>
+        </w:rPr>
+      </w:pPr>
+      <w:r>
+        <w:rPr>
+          <w:color w:val="FF0000"/>
+        </w:rPr>
+        <w:t>//algoritmaları bulmadım bulup yazacağım/gız :)</w:t>
+      </w:r>
+    </w:p>
+    <w:p>
+      <w:pPr>
+        <w:pStyle w:val="ListeParagraf"/>
+        <w:numPr>
+          <w:ilvl w:val="0"/>
+          <w:numId w:val="4"/>
+        </w:numPr>
+        <w:jc w:val="both"/>
+      </w:pPr>
+      <w:r>
+        <w:t>Denetmenmemiş(Un</w:t>
+      </w:r>
+      <w:r>
+        <w:t>s</w:t>
+      </w:r>
+      <w:r>
+        <w:t>upervised</w:t>
+      </w:r>
+      <w:r>
+        <w:t>)</w:t>
+      </w:r>
+    </w:p>
+    <w:p>
+      <w:pPr>
+        <w:pStyle w:val="ListeParagraf"/>
+        <w:numPr>
+          <w:ilvl w:val="1"/>
+          <w:numId w:val="4"/>
+        </w:numPr>
+        <w:jc w:val="both"/>
+        <w:rPr>
+          <w:color w:val="FF0000"/>
+        </w:rPr>
+      </w:pPr>
+      <w:r>
+        <w:rPr>
+          <w:color w:val="FF0000"/>
+        </w:rPr>
+        <w:t>//algoritmaları bulmadım bulup yazacağım/gız :)</w:t>
+      </w:r>
+    </w:p>
+    <w:p>
+      <w:pPr>
+        <w:jc w:val="both"/>
+      </w:pPr>
+    </w:p>
+    <w:p>
+      <w:pPr>
+        <w:pStyle w:val="Balk3"/>
+        <w:numPr>
+          <w:ilvl w:val="2"/>
+          <w:numId w:val="1"/>
+        </w:numPr>
+        <w:rPr>
+          <w:sz w:val="26"/>
+          <w:szCs w:val="26"/>
+        </w:rPr>
+      </w:pPr>
+      <w:r>
+        <w:rPr>
+          <w:sz w:val="26"/>
+          <w:szCs w:val="26"/>
+        </w:rPr>
         <w:t>Derin öğrenme ile ilgili yapılan çalışmalar</w:t>
       </w:r>
     </w:p>
     <w:p>
+      <w:pPr>
+        <w:jc w:val="both"/>
+      </w:pPr>
+    </w:p>
+    <w:p>
+      <w:pPr>
+        <w:jc w:val="both"/>
+        <w:rPr>
+          <w:color w:val="FF0000"/>
+        </w:rPr>
+      </w:pPr>
+      <w:r>
+        <w:rPr>
+          <w:color w:val="FF0000"/>
+        </w:rPr>
+        <w:t xml:space="preserve">/// </w:t>
+      </w:r>
+      <w:hyperlink r:id="rId28" w:history="1">
+        <w:r>
+          <w:rPr>
+            <w:rStyle w:val="Kpr"/>
+            <w:color w:val="FF0000"/>
+          </w:rPr>
+          <w:t>http://www.derinogrenme.com/2015/07/21/derin-ogrenme-deep-learning-nedir/</w:t>
+        </w:r>
+      </w:hyperlink>
+      <w:r>
+        <w:rPr>
+          <w:color w:val="FF0000"/>
+        </w:rPr>
+        <w:t xml:space="preserve"> yapılan çalışmar başlığından sonrası yazılaack</w:t>
+      </w:r>
+    </w:p>
+    <w:p>
+      <w:pPr>
+        <w:jc w:val="both"/>
+      </w:pPr>
       <w:bookmarkStart w:id="0" w:name="_GoBack"/>
       <w:bookmarkEnd w:id="0"/>
     </w:p>
@@ -1189,13 +1829,23 @@
           <w:ilvl w:val="1"/>
           <w:numId w:val="1"/>
         </w:numPr>
+        <w:jc w:val="both"/>
       </w:pPr>
       <w:r>
         <w:t xml:space="preserve">Makine öğrenmesi </w:t>
       </w:r>
     </w:p>
     <w:p>
-      <w:r>
+      <w:pPr>
+        <w:jc w:val="both"/>
+        <w:rPr>
+          <w:color w:val="FF0000"/>
+        </w:rPr>
+      </w:pPr>
+      <w:r>
+        <w:rPr>
+          <w:color w:val="FF0000"/>
+        </w:rPr>
         <w:t>//abla sadece tanımlarını yazabilir misin</w:t>
       </w:r>
     </w:p>
@@ -1206,20 +1856,31 @@
           <w:ilvl w:val="1"/>
           <w:numId w:val="1"/>
         </w:numPr>
+        <w:jc w:val="both"/>
       </w:pPr>
       <w:r>
         <w:t>Yapay sinir ağları</w:t>
       </w:r>
     </w:p>
     <w:p>
-      <w:r>
-        <w:t>//abla sadece tanımlarını yazabilir misin</w:t>
-      </w:r>
-      <w:r>
-        <w:t>.i örnekte versen olur</w:t>
-      </w:r>
-    </w:p>
-    <w:p/>
+      <w:pPr>
+        <w:jc w:val="both"/>
+        <w:rPr>
+          <w:color w:val="FF0000"/>
+        </w:rPr>
+      </w:pPr>
+      <w:r>
+        <w:rPr>
+          <w:color w:val="FF0000"/>
+        </w:rPr>
+        <w:t>//abla sadece tanımlarını yazabilir misin.i örnekte versen olur</w:t>
+      </w:r>
+    </w:p>
+    <w:p>
+      <w:pPr>
+        <w:jc w:val="both"/>
+      </w:pPr>
+    </w:p>
     <w:p>
       <w:pPr>
         <w:pStyle w:val="Balk1"/>
@@ -1227,6 +1888,7 @@
           <w:ilvl w:val="0"/>
           <w:numId w:val="1"/>
         </w:numPr>
+        <w:jc w:val="both"/>
       </w:pPr>
       <w:r>
         <w:t xml:space="preserve">Derin Öğrenmede Kullanılan </w:t>
@@ -1242,6 +1904,7 @@
           <w:ilvl w:val="0"/>
           <w:numId w:val="1"/>
         </w:numPr>
+        <w:jc w:val="both"/>
       </w:pPr>
       <w:r>
         <w:t>Yöntem – Uygulama</w:t>
@@ -1254,6 +1917,7 @@
           <w:ilvl w:val="0"/>
           <w:numId w:val="1"/>
         </w:numPr>
+        <w:jc w:val="both"/>
       </w:pPr>
       <w:r>
         <w:t>Test – Sonuç</w:t>
@@ -1266,18 +1930,25 @@
           <w:ilvl w:val="0"/>
           <w:numId w:val="1"/>
         </w:numPr>
+        <w:jc w:val="both"/>
       </w:pPr>
       <w:r>
         <w:t>Kaynakça</w:t>
       </w:r>
     </w:p>
-    <w:p/>
-    <w:p>
-      <w:r>
-        <w:lastRenderedPageBreak/>
+    <w:p>
+      <w:pPr>
+        <w:jc w:val="both"/>
+      </w:pPr>
+    </w:p>
+    <w:p>
+      <w:pPr>
+        <w:jc w:val="both"/>
+      </w:pPr>
+      <w:r>
         <w:t xml:space="preserve">[1] wikipedia </w:t>
       </w:r>
-      <w:hyperlink r:id="rId25" w:history="1">
+      <w:hyperlink r:id="rId29" w:history="1">
         <w:r>
           <w:rPr>
             <w:rStyle w:val="Kpr"/>
@@ -1289,11 +1960,42 @@
         <w:t xml:space="preserve"> erişim tarihi (12/11/2017)</w:t>
       </w:r>
     </w:p>
-    <w:p/>
-    <w:p/>
+    <w:p>
+      <w:pPr>
+        <w:jc w:val="both"/>
+      </w:pPr>
+      <w:r>
+        <w:t xml:space="preserve">[2] </w:t>
+      </w:r>
+      <w:r>
+        <w:t>Ozan TAŞOVA</w:t>
+      </w:r>
+      <w:r>
+        <w:t>, YAPAY SİNİR AĞLARI İ</w:t>
+      </w:r>
+      <w:r>
+        <w:t>LE YÜZ TANIMA</w:t>
+      </w:r>
+      <w:r>
+        <w:t xml:space="preserve">, </w:t>
+      </w:r>
+      <w:r>
+        <w:t>Haziran, 2011</w:t>
+      </w:r>
+    </w:p>
+    <w:p>
+      <w:pPr>
+        <w:jc w:val="both"/>
+      </w:pPr>
+    </w:p>
+    <w:p>
+      <w:pPr>
+        <w:jc w:val="both"/>
+      </w:pPr>
+    </w:p>
     <w:sectPr>
       <w:pgSz w:w="11906" w:h="16838"/>
-      <w:pgMar w:top="720" w:right="720" w:bottom="720" w:left="720" w:header="708" w:footer="708" w:gutter="0"/>
+      <w:pgMar w:top="1440" w:right="1080" w:bottom="1440" w:left="1080" w:header="708" w:footer="708" w:gutter="0"/>
       <w:cols w:sep="1" w:space="709"/>
       <w:docGrid w:linePitch="360"/>
     </w:sectPr>
@@ -1304,9 +2006,235 @@
 <file path=word/numbering.xml><?xml version="1.0" encoding="utf-8"?>
 <w:numbering xmlns:wpc="http://schemas.microsoft.com/office/word/2010/wordprocessingCanvas" xmlns:mc="http://schemas.openxmlformats.org/markup-compatibility/2006" xmlns:o="urn:schemas-microsoft-com:office:office" xmlns:r="http://schemas.openxmlformats.org/officeDocument/2006/relationships" xmlns:m="http://schemas.openxmlformats.org/officeDocument/2006/math" xmlns:v="urn:schemas-microsoft-com:vml" xmlns:wp14="http://schemas.microsoft.com/office/word/2010/wordprocessingDrawing" xmlns:wp="http://schemas.openxmlformats.org/drawingml/2006/wordprocessingDrawing" xmlns:w10="urn:schemas-microsoft-com:office:word" xmlns:w="http://schemas.openxmlformats.org/wordprocessingml/2006/main" xmlns:w14="http://schemas.microsoft.com/office/word/2010/wordml" xmlns:w15="http://schemas.microsoft.com/office/word/2012/wordml" xmlns:wpg="http://schemas.microsoft.com/office/word/2010/wordprocessingGroup" xmlns:wpi="http://schemas.microsoft.com/office/word/2010/wordprocessingInk" xmlns:wne="http://schemas.microsoft.com/office/word/2006/wordml" xmlns:wps="http://schemas.microsoft.com/office/word/2010/wordprocessingShape" mc:Ignorable="w14 w15 wp14">
   <w:abstractNum w:abstractNumId="0" w15:restartNumberingAfterBreak="0">
+    <w:nsid w:val="2A5D65EC"/>
+    <w:multiLevelType w:val="hybridMultilevel"/>
+    <w:tmpl w:val="A4E8E02C"/>
+    <w:lvl w:ilvl="0" w:tplc="041F0001">
+      <w:start w:val="1"/>
+      <w:numFmt w:val="bullet"/>
+      <w:lvlText w:val=""/>
+      <w:lvlJc w:val="left"/>
+      <w:pPr>
+        <w:ind w:left="720" w:hanging="360"/>
+      </w:pPr>
+      <w:rPr>
+        <w:rFonts w:ascii="Symbol" w:hAnsi="Symbol" w:hint="default"/>
+      </w:rPr>
+    </w:lvl>
+    <w:lvl w:ilvl="1" w:tplc="041F0003">
+      <w:start w:val="1"/>
+      <w:numFmt w:val="bullet"/>
+      <w:lvlText w:val="o"/>
+      <w:lvlJc w:val="left"/>
+      <w:pPr>
+        <w:ind w:left="1440" w:hanging="360"/>
+      </w:pPr>
+      <w:rPr>
+        <w:rFonts w:ascii="Courier New" w:hAnsi="Courier New" w:cs="Courier New" w:hint="default"/>
+      </w:rPr>
+    </w:lvl>
+    <w:lvl w:ilvl="2" w:tplc="041F0005" w:tentative="1">
+      <w:start w:val="1"/>
+      <w:numFmt w:val="bullet"/>
+      <w:lvlText w:val=""/>
+      <w:lvlJc w:val="left"/>
+      <w:pPr>
+        <w:ind w:left="2160" w:hanging="360"/>
+      </w:pPr>
+      <w:rPr>
+        <w:rFonts w:ascii="Wingdings" w:hAnsi="Wingdings" w:hint="default"/>
+      </w:rPr>
+    </w:lvl>
+    <w:lvl w:ilvl="3" w:tplc="041F0001" w:tentative="1">
+      <w:start w:val="1"/>
+      <w:numFmt w:val="bullet"/>
+      <w:lvlText w:val=""/>
+      <w:lvlJc w:val="left"/>
+      <w:pPr>
+        <w:ind w:left="2880" w:hanging="360"/>
+      </w:pPr>
+      <w:rPr>
+        <w:rFonts w:ascii="Symbol" w:hAnsi="Symbol" w:hint="default"/>
+      </w:rPr>
+    </w:lvl>
+    <w:lvl w:ilvl="4" w:tplc="041F0003" w:tentative="1">
+      <w:start w:val="1"/>
+      <w:numFmt w:val="bullet"/>
+      <w:lvlText w:val="o"/>
+      <w:lvlJc w:val="left"/>
+      <w:pPr>
+        <w:ind w:left="3600" w:hanging="360"/>
+      </w:pPr>
+      <w:rPr>
+        <w:rFonts w:ascii="Courier New" w:hAnsi="Courier New" w:cs="Courier New" w:hint="default"/>
+      </w:rPr>
+    </w:lvl>
+    <w:lvl w:ilvl="5" w:tplc="041F0005" w:tentative="1">
+      <w:start w:val="1"/>
+      <w:numFmt w:val="bullet"/>
+      <w:lvlText w:val=""/>
+      <w:lvlJc w:val="left"/>
+      <w:pPr>
+        <w:ind w:left="4320" w:hanging="360"/>
+      </w:pPr>
+      <w:rPr>
+        <w:rFonts w:ascii="Wingdings" w:hAnsi="Wingdings" w:hint="default"/>
+      </w:rPr>
+    </w:lvl>
+    <w:lvl w:ilvl="6" w:tplc="041F0001" w:tentative="1">
+      <w:start w:val="1"/>
+      <w:numFmt w:val="bullet"/>
+      <w:lvlText w:val=""/>
+      <w:lvlJc w:val="left"/>
+      <w:pPr>
+        <w:ind w:left="5040" w:hanging="360"/>
+      </w:pPr>
+      <w:rPr>
+        <w:rFonts w:ascii="Symbol" w:hAnsi="Symbol" w:hint="default"/>
+      </w:rPr>
+    </w:lvl>
+    <w:lvl w:ilvl="7" w:tplc="041F0003" w:tentative="1">
+      <w:start w:val="1"/>
+      <w:numFmt w:val="bullet"/>
+      <w:lvlText w:val="o"/>
+      <w:lvlJc w:val="left"/>
+      <w:pPr>
+        <w:ind w:left="5760" w:hanging="360"/>
+      </w:pPr>
+      <w:rPr>
+        <w:rFonts w:ascii="Courier New" w:hAnsi="Courier New" w:cs="Courier New" w:hint="default"/>
+      </w:rPr>
+    </w:lvl>
+    <w:lvl w:ilvl="8" w:tplc="041F0005" w:tentative="1">
+      <w:start w:val="1"/>
+      <w:numFmt w:val="bullet"/>
+      <w:lvlText w:val=""/>
+      <w:lvlJc w:val="left"/>
+      <w:pPr>
+        <w:ind w:left="6480" w:hanging="360"/>
+      </w:pPr>
+      <w:rPr>
+        <w:rFonts w:ascii="Wingdings" w:hAnsi="Wingdings" w:hint="default"/>
+      </w:rPr>
+    </w:lvl>
+  </w:abstractNum>
+  <w:abstractNum w:abstractNumId="1" w15:restartNumberingAfterBreak="0">
+    <w:nsid w:val="364F377F"/>
+    <w:multiLevelType w:val="hybridMultilevel"/>
+    <w:tmpl w:val="89A02BE4"/>
+    <w:lvl w:ilvl="0" w:tplc="041F0001">
+      <w:start w:val="1"/>
+      <w:numFmt w:val="bullet"/>
+      <w:lvlText w:val=""/>
+      <w:lvlJc w:val="left"/>
+      <w:pPr>
+        <w:ind w:left="720" w:hanging="360"/>
+      </w:pPr>
+      <w:rPr>
+        <w:rFonts w:ascii="Symbol" w:hAnsi="Symbol" w:hint="default"/>
+      </w:rPr>
+    </w:lvl>
+    <w:lvl w:ilvl="1" w:tplc="041F0003" w:tentative="1">
+      <w:start w:val="1"/>
+      <w:numFmt w:val="bullet"/>
+      <w:lvlText w:val="o"/>
+      <w:lvlJc w:val="left"/>
+      <w:pPr>
+        <w:ind w:left="1440" w:hanging="360"/>
+      </w:pPr>
+      <w:rPr>
+        <w:rFonts w:ascii="Courier New" w:hAnsi="Courier New" w:cs="Courier New" w:hint="default"/>
+      </w:rPr>
+    </w:lvl>
+    <w:lvl w:ilvl="2" w:tplc="041F0005" w:tentative="1">
+      <w:start w:val="1"/>
+      <w:numFmt w:val="bullet"/>
+      <w:lvlText w:val=""/>
+      <w:lvlJc w:val="left"/>
+      <w:pPr>
+        <w:ind w:left="2160" w:hanging="360"/>
+      </w:pPr>
+      <w:rPr>
+        <w:rFonts w:ascii="Wingdings" w:hAnsi="Wingdings" w:hint="default"/>
+      </w:rPr>
+    </w:lvl>
+    <w:lvl w:ilvl="3" w:tplc="041F0001" w:tentative="1">
+      <w:start w:val="1"/>
+      <w:numFmt w:val="bullet"/>
+      <w:lvlText w:val=""/>
+      <w:lvlJc w:val="left"/>
+      <w:pPr>
+        <w:ind w:left="2880" w:hanging="360"/>
+      </w:pPr>
+      <w:rPr>
+        <w:rFonts w:ascii="Symbol" w:hAnsi="Symbol" w:hint="default"/>
+      </w:rPr>
+    </w:lvl>
+    <w:lvl w:ilvl="4" w:tplc="041F0003" w:tentative="1">
+      <w:start w:val="1"/>
+      <w:numFmt w:val="bullet"/>
+      <w:lvlText w:val="o"/>
+      <w:lvlJc w:val="left"/>
+      <w:pPr>
+        <w:ind w:left="3600" w:hanging="360"/>
+      </w:pPr>
+      <w:rPr>
+        <w:rFonts w:ascii="Courier New" w:hAnsi="Courier New" w:cs="Courier New" w:hint="default"/>
+      </w:rPr>
+    </w:lvl>
+    <w:lvl w:ilvl="5" w:tplc="041F0005" w:tentative="1">
+      <w:start w:val="1"/>
+      <w:numFmt w:val="bullet"/>
+      <w:lvlText w:val=""/>
+      <w:lvlJc w:val="left"/>
+      <w:pPr>
+        <w:ind w:left="4320" w:hanging="360"/>
+      </w:pPr>
+      <w:rPr>
+        <w:rFonts w:ascii="Wingdings" w:hAnsi="Wingdings" w:hint="default"/>
+      </w:rPr>
+    </w:lvl>
+    <w:lvl w:ilvl="6" w:tplc="041F0001" w:tentative="1">
+      <w:start w:val="1"/>
+      <w:numFmt w:val="bullet"/>
+      <w:lvlText w:val=""/>
+      <w:lvlJc w:val="left"/>
+      <w:pPr>
+        <w:ind w:left="5040" w:hanging="360"/>
+      </w:pPr>
+      <w:rPr>
+        <w:rFonts w:ascii="Symbol" w:hAnsi="Symbol" w:hint="default"/>
+      </w:rPr>
+    </w:lvl>
+    <w:lvl w:ilvl="7" w:tplc="041F0003" w:tentative="1">
+      <w:start w:val="1"/>
+      <w:numFmt w:val="bullet"/>
+      <w:lvlText w:val="o"/>
+      <w:lvlJc w:val="left"/>
+      <w:pPr>
+        <w:ind w:left="5760" w:hanging="360"/>
+      </w:pPr>
+      <w:rPr>
+        <w:rFonts w:ascii="Courier New" w:hAnsi="Courier New" w:cs="Courier New" w:hint="default"/>
+      </w:rPr>
+    </w:lvl>
+    <w:lvl w:ilvl="8" w:tplc="041F0005" w:tentative="1">
+      <w:start w:val="1"/>
+      <w:numFmt w:val="bullet"/>
+      <w:lvlText w:val=""/>
+      <w:lvlJc w:val="left"/>
+      <w:pPr>
+        <w:ind w:left="6480" w:hanging="360"/>
+      </w:pPr>
+      <w:rPr>
+        <w:rFonts w:ascii="Wingdings" w:hAnsi="Wingdings" w:hint="default"/>
+      </w:rPr>
+    </w:lvl>
+  </w:abstractNum>
+  <w:abstractNum w:abstractNumId="2" w15:restartNumberingAfterBreak="0">
     <w:nsid w:val="4FC6230B"/>
     <w:multiLevelType w:val="hybridMultilevel"/>
-    <w:tmpl w:val="7C625780"/>
+    <w:tmpl w:val="2C66B48C"/>
     <w:lvl w:ilvl="0" w:tplc="041F000F">
       <w:start w:val="1"/>
       <w:numFmt w:val="decimal"/>
@@ -1389,7 +2317,7 @@
       </w:pPr>
     </w:lvl>
   </w:abstractNum>
-  <w:abstractNum w:abstractNumId="1" w15:restartNumberingAfterBreak="0">
+  <w:abstractNum w:abstractNumId="3" w15:restartNumberingAfterBreak="0">
     <w:nsid w:val="54C66558"/>
     <w:multiLevelType w:val="multilevel"/>
     <w:tmpl w:val="54141D18"/>
@@ -1538,11 +2466,106 @@
       </w:rPr>
     </w:lvl>
   </w:abstractNum>
+  <w:abstractNum w:abstractNumId="4" w15:restartNumberingAfterBreak="0">
+    <w:nsid w:val="6B921814"/>
+    <w:multiLevelType w:val="hybridMultilevel"/>
+    <w:tmpl w:val="D30E37B2"/>
+    <w:lvl w:ilvl="0" w:tplc="041F001B">
+      <w:start w:val="1"/>
+      <w:numFmt w:val="lowerRoman"/>
+      <w:lvlText w:val="%1."/>
+      <w:lvlJc w:val="right"/>
+      <w:pPr>
+        <w:ind w:left="2340" w:hanging="360"/>
+      </w:pPr>
+    </w:lvl>
+    <w:lvl w:ilvl="1" w:tplc="041F0019" w:tentative="1">
+      <w:start w:val="1"/>
+      <w:numFmt w:val="lowerLetter"/>
+      <w:lvlText w:val="%2."/>
+      <w:lvlJc w:val="left"/>
+      <w:pPr>
+        <w:ind w:left="3060" w:hanging="360"/>
+      </w:pPr>
+    </w:lvl>
+    <w:lvl w:ilvl="2" w:tplc="041F001B" w:tentative="1">
+      <w:start w:val="1"/>
+      <w:numFmt w:val="lowerRoman"/>
+      <w:lvlText w:val="%3."/>
+      <w:lvlJc w:val="right"/>
+      <w:pPr>
+        <w:ind w:left="3780" w:hanging="180"/>
+      </w:pPr>
+    </w:lvl>
+    <w:lvl w:ilvl="3" w:tplc="041F000F" w:tentative="1">
+      <w:start w:val="1"/>
+      <w:numFmt w:val="decimal"/>
+      <w:lvlText w:val="%4."/>
+      <w:lvlJc w:val="left"/>
+      <w:pPr>
+        <w:ind w:left="4500" w:hanging="360"/>
+      </w:pPr>
+    </w:lvl>
+    <w:lvl w:ilvl="4" w:tplc="041F0019" w:tentative="1">
+      <w:start w:val="1"/>
+      <w:numFmt w:val="lowerLetter"/>
+      <w:lvlText w:val="%5."/>
+      <w:lvlJc w:val="left"/>
+      <w:pPr>
+        <w:ind w:left="5220" w:hanging="360"/>
+      </w:pPr>
+    </w:lvl>
+    <w:lvl w:ilvl="5" w:tplc="041F001B" w:tentative="1">
+      <w:start w:val="1"/>
+      <w:numFmt w:val="lowerRoman"/>
+      <w:lvlText w:val="%6."/>
+      <w:lvlJc w:val="right"/>
+      <w:pPr>
+        <w:ind w:left="5940" w:hanging="180"/>
+      </w:pPr>
+    </w:lvl>
+    <w:lvl w:ilvl="6" w:tplc="041F000F" w:tentative="1">
+      <w:start w:val="1"/>
+      <w:numFmt w:val="decimal"/>
+      <w:lvlText w:val="%7."/>
+      <w:lvlJc w:val="left"/>
+      <w:pPr>
+        <w:ind w:left="6660" w:hanging="360"/>
+      </w:pPr>
+    </w:lvl>
+    <w:lvl w:ilvl="7" w:tplc="041F0019" w:tentative="1">
+      <w:start w:val="1"/>
+      <w:numFmt w:val="lowerLetter"/>
+      <w:lvlText w:val="%8."/>
+      <w:lvlJc w:val="left"/>
+      <w:pPr>
+        <w:ind w:left="7380" w:hanging="360"/>
+      </w:pPr>
+    </w:lvl>
+    <w:lvl w:ilvl="8" w:tplc="041F001B" w:tentative="1">
+      <w:start w:val="1"/>
+      <w:numFmt w:val="lowerRoman"/>
+      <w:lvlText w:val="%9."/>
+      <w:lvlJc w:val="right"/>
+      <w:pPr>
+        <w:ind w:left="8100" w:hanging="180"/>
+      </w:pPr>
+    </w:lvl>
+  </w:abstractNum>
   <w:num w:numId="1">
+    <w:abstractNumId w:val="2"/>
+  </w:num>
+  <w:num w:numId="2">
+    <w:abstractNumId w:val="3"/>
+  </w:num>
+  <w:num w:numId="3">
+    <w:abstractNumId w:val="1"/>
+  </w:num>
+  <w:num w:numId="4">
     <w:abstractNumId w:val="0"/>
   </w:num>
-  <w:num w:numId="2">
-    <w:abstractNumId w:val="1"/>
+  <w:num w:numId="5">
+    <w:abstractNumId w:val="4"/>
   </w:num>
 </w:numbering>
 </file>
@@ -2061,7 +3084,6 @@
     <w:name w:val="Normal (Web)"/>
     <w:basedOn w:val="Normal"/>
     <w:uiPriority w:val="99"/>
-    <w:semiHidden/>
     <w:unhideWhenUsed/>
     <w:rsid w:val="001D147D"/>
     <w:pPr>
@@ -2109,6 +3131,25 @@
       <w:color w:val="1F4D78" w:themeColor="accent1" w:themeShade="7F"/>
       <w:sz w:val="24"/>
       <w:szCs w:val="24"/>
+    </w:rPr>
+  </w:style>
+  <w:style w:type="paragraph" w:styleId="ResimYazs">
+    <w:name w:val="caption"/>
+    <w:basedOn w:val="Normal"/>
+    <w:next w:val="Normal"/>
+    <w:uiPriority w:val="35"/>
+    <w:unhideWhenUsed/>
+    <w:qFormat/>
+    <w:rsid w:val="00A528F6"/>
+    <w:pPr>
+      <w:spacing w:after="200" w:line="240" w:lineRule="auto"/>
+    </w:pPr>
+    <w:rPr>
+      <w:i/>
+      <w:iCs/>
+      <w:color w:val="44546A" w:themeColor="text2"/>
+      <w:sz w:val="18"/>
+      <w:szCs w:val="18"/>
     </w:rPr>
   </w:style>
 </w:styles>

</xml_diff>

<commit_message>
uygulama kısmı matlab geliştirme ortamında yapıldı
uygulama kısmı matlab geliştirme ortamında yapıldı uygulama çalıştırıldı
</commit_message>
<xml_diff>
--- a/Teori/Detection Artical.docx
+++ b/Teori/Detection Artical.docx
@@ -1,6 +1,6 @@
 
 <file path=word/document.xml><?xml version="1.0" encoding="utf-8"?>
-<w:document xmlns:ve="http://schemas.openxmlformats.org/markup-compatibility/2006" xmlns:o="urn:schemas-microsoft-com:office:office" xmlns:r="http://schemas.openxmlformats.org/officeDocument/2006/relationships" xmlns:m="http://schemas.openxmlformats.org/officeDocument/2006/math" xmlns:v="urn:schemas-microsoft-com:vml" xmlns:wp="http://schemas.openxmlformats.org/drawingml/2006/wordprocessingDrawing" xmlns:w10="urn:schemas-microsoft-com:office:word" xmlns:w="http://schemas.openxmlformats.org/wordprocessingml/2006/main" xmlns:wne="http://schemas.microsoft.com/office/word/2006/wordml">
+<w:document xmlns:wpc="http://schemas.microsoft.com/office/word/2010/wordprocessingCanvas" xmlns:mc="http://schemas.openxmlformats.org/markup-compatibility/2006" xmlns:o="urn:schemas-microsoft-com:office:office" xmlns:r="http://schemas.openxmlformats.org/officeDocument/2006/relationships" xmlns:m="http://schemas.openxmlformats.org/officeDocument/2006/math" xmlns:v="urn:schemas-microsoft-com:vml" xmlns:wp14="http://schemas.microsoft.com/office/word/2010/wordprocessingDrawing" xmlns:wp="http://schemas.openxmlformats.org/drawingml/2006/wordprocessingDrawing" xmlns:w10="urn:schemas-microsoft-com:office:word" xmlns:w="http://schemas.openxmlformats.org/wordprocessingml/2006/main" xmlns:w14="http://schemas.microsoft.com/office/word/2010/wordml" xmlns:w15="http://schemas.microsoft.com/office/word/2012/wordml" xmlns:wpg="http://schemas.microsoft.com/office/word/2010/wordprocessingGroup" xmlns:wpi="http://schemas.microsoft.com/office/word/2010/wordprocessingInk" xmlns:wne="http://schemas.microsoft.com/office/word/2006/wordml" xmlns:wps="http://schemas.microsoft.com/office/word/2010/wordprocessingShape" mc:Ignorable="w14 w15 wp14">
   <w:body>
     <w:p>
       <w:pPr>
@@ -29,41 +29,7 @@
           <w:sz w:val="24"/>
           <w:szCs w:val="24"/>
         </w:rPr>
-        <w:t xml:space="preserve">İnsanlığın var oluşu ile başlayan bilgi birikimi son yıllarda hızlı bir ivme ile artmaktadır. Son yüzyılda yaşanan teknoloji ve tıp alanında gelişmeler, dünya dışı keşiflerin yapılması, </w:t>
-      </w:r>
-      <w:proofErr w:type="spellStart"/>
-      <w:proofErr w:type="gramStart"/>
-      <w:r>
-        <w:rPr>
-          <w:sz w:val="24"/>
-          <w:szCs w:val="24"/>
-        </w:rPr>
-        <w:t>facebook</w:t>
-      </w:r>
-      <w:proofErr w:type="spellEnd"/>
-      <w:r>
-        <w:rPr>
-          <w:sz w:val="24"/>
-          <w:szCs w:val="24"/>
-        </w:rPr>
-        <w:t>,</w:t>
-      </w:r>
-      <w:proofErr w:type="spellStart"/>
-      <w:r>
-        <w:rPr>
-          <w:sz w:val="24"/>
-          <w:szCs w:val="24"/>
-        </w:rPr>
-        <w:t>twitter</w:t>
-      </w:r>
-      <w:proofErr w:type="spellEnd"/>
-      <w:proofErr w:type="gramEnd"/>
-      <w:r>
-        <w:rPr>
-          <w:sz w:val="24"/>
-          <w:szCs w:val="24"/>
-        </w:rPr>
-        <w:t xml:space="preserve"> vb. Uygulama</w:t>
+        <w:t>İnsanlığın var oluşu ile başlayan bilgi birikimi son yıllarda hızlı bir ivme ile artmaktadır. Son yüzyılda yaşanan teknoloji ve tıp alanında gelişmeler, dünya dışı keşiflerin yapılması, facebook,twitter vb. Uygulama</w:t>
       </w:r>
       <w:r>
         <w:rPr>
@@ -77,15 +43,7 @@
           <w:sz w:val="24"/>
           <w:szCs w:val="24"/>
         </w:rPr>
-        <w:t xml:space="preserve">r ile elde edilen veriler, uydu taramaları ve diğer şekilde elde edilen </w:t>
-      </w:r>
-      <w:proofErr w:type="spellStart"/>
-      <w:r>
-        <w:rPr>
-          <w:sz w:val="24"/>
-          <w:szCs w:val="24"/>
-        </w:rPr>
-        <w:t>veriler</w:t>
+        <w:t>r ile elde edilen veriler, uydu taramaları ve diğer şekilde elde edilen veriler</w:t>
       </w:r>
       <w:r>
         <w:rPr>
@@ -94,431 +52,12 @@
         </w:rPr>
         <w:t>devasa</w:t>
       </w:r>
-      <w:proofErr w:type="spellEnd"/>
-      <w:r>
-        <w:rPr>
-          <w:sz w:val="24"/>
-          <w:szCs w:val="24"/>
-        </w:rPr>
-        <w:t xml:space="preserve"> bir boyuta ulaşmıştır. Önceleri verilerin analizi klasik yöntemler ile yapılıyordu. </w:t>
-      </w:r>
-      <w:proofErr w:type="spellStart"/>
-      <w:r>
-        <w:rPr>
-          <w:sz w:val="24"/>
-          <w:szCs w:val="24"/>
-        </w:rPr>
-        <w:t>Baştanaşağı</w:t>
-      </w:r>
-      <w:proofErr w:type="spellEnd"/>
-      <w:r>
-        <w:rPr>
-          <w:sz w:val="24"/>
-          <w:szCs w:val="24"/>
-        </w:rPr>
-        <w:t xml:space="preserve"> inceleme ile eldeki az verinin incelenmesi sorun değildi. Savaşta girilen parametreler </w:t>
-      </w:r>
-      <w:proofErr w:type="spellStart"/>
-      <w:r>
-        <w:rPr>
-          <w:sz w:val="24"/>
-          <w:szCs w:val="24"/>
-        </w:rPr>
-        <w:t>iletop</w:t>
-      </w:r>
-      <w:proofErr w:type="spellEnd"/>
-      <w:r>
-        <w:rPr>
-          <w:sz w:val="24"/>
-          <w:szCs w:val="24"/>
-        </w:rPr>
-        <w:t xml:space="preserve"> namlusunun açısını hesaplama ile başlayan analiz için karmaşık algoritmalara </w:t>
-      </w:r>
-      <w:proofErr w:type="spellStart"/>
-      <w:r>
-        <w:rPr>
-          <w:sz w:val="24"/>
-          <w:szCs w:val="24"/>
-        </w:rPr>
-        <w:t>gerekduyulmaz</w:t>
-      </w:r>
-      <w:proofErr w:type="spellEnd"/>
-      <w:r>
-        <w:rPr>
-          <w:sz w:val="24"/>
-          <w:szCs w:val="24"/>
-        </w:rPr>
-        <w:t xml:space="preserve"> iken son yıllarda yaşanan veri deposu taşmaları ile </w:t>
-      </w:r>
-      <w:proofErr w:type="gramStart"/>
-      <w:r>
-        <w:rPr>
-          <w:sz w:val="24"/>
-          <w:szCs w:val="24"/>
-        </w:rPr>
-        <w:t>bir çok</w:t>
-      </w:r>
-      <w:proofErr w:type="gramEnd"/>
-      <w:r>
-        <w:rPr>
-          <w:sz w:val="24"/>
-          <w:szCs w:val="24"/>
-        </w:rPr>
-        <w:t xml:space="preserve"> yöntemi de </w:t>
-      </w:r>
-      <w:proofErr w:type="spellStart"/>
-      <w:r>
-        <w:rPr>
-          <w:sz w:val="24"/>
-          <w:szCs w:val="24"/>
-        </w:rPr>
-        <w:t>beraberindegetirmektedir</w:t>
-      </w:r>
-      <w:proofErr w:type="spellEnd"/>
-      <w:r>
-        <w:rPr>
-          <w:sz w:val="24"/>
-          <w:szCs w:val="24"/>
-        </w:rPr>
-        <w:t xml:space="preserve">. Modern anlamada veri analizi için birçok alanda çalışmalar </w:t>
-      </w:r>
-      <w:proofErr w:type="gramStart"/>
-      <w:r>
-        <w:rPr>
-          <w:sz w:val="24"/>
-          <w:szCs w:val="24"/>
-        </w:rPr>
-        <w:t>bulunmaktadır.Makine</w:t>
-      </w:r>
-      <w:proofErr w:type="gramEnd"/>
-      <w:r>
-        <w:rPr>
-          <w:sz w:val="24"/>
-          <w:szCs w:val="24"/>
-        </w:rPr>
-        <w:t xml:space="preserve"> öğrenmesi ve yapay sinir ağları bu verilerin incelenmesi ve çıkarıma varılması </w:t>
-      </w:r>
-      <w:proofErr w:type="spellStart"/>
-      <w:r>
-        <w:rPr>
-          <w:sz w:val="24"/>
-          <w:szCs w:val="24"/>
-        </w:rPr>
-        <w:t>içinçalışmalar</w:t>
-      </w:r>
-      <w:proofErr w:type="spellEnd"/>
-      <w:r>
-        <w:rPr>
-          <w:sz w:val="24"/>
-          <w:szCs w:val="24"/>
-        </w:rPr>
-        <w:t xml:space="preserve"> yapılan alanlardandır. Ancak son yıllarda artan veri yükü modern </w:t>
-      </w:r>
-      <w:proofErr w:type="spellStart"/>
-      <w:r>
-        <w:rPr>
-          <w:sz w:val="24"/>
-          <w:szCs w:val="24"/>
-        </w:rPr>
-        <w:t>anlamdaincelemenin</w:t>
-      </w:r>
-      <w:proofErr w:type="spellEnd"/>
-      <w:r>
-        <w:rPr>
-          <w:sz w:val="24"/>
-          <w:szCs w:val="24"/>
-        </w:rPr>
-        <w:t xml:space="preserve"> de üstüne çıkmaktadır. Artık makinelerin işlem güçleri eldeki verilerin </w:t>
-      </w:r>
-      <w:proofErr w:type="spellStart"/>
-      <w:r>
-        <w:rPr>
-          <w:sz w:val="24"/>
-          <w:szCs w:val="24"/>
-        </w:rPr>
-        <w:t>analiziniyapmakta</w:t>
-      </w:r>
-      <w:proofErr w:type="spellEnd"/>
-      <w:r>
-        <w:rPr>
-          <w:sz w:val="24"/>
-          <w:szCs w:val="24"/>
-        </w:rPr>
-        <w:t xml:space="preserve"> zorlanmakta geç çözümler üretmektedir. </w:t>
-      </w:r>
-      <w:proofErr w:type="spellStart"/>
-      <w:r>
-        <w:rPr>
-          <w:sz w:val="24"/>
-          <w:szCs w:val="24"/>
-        </w:rPr>
-        <w:t>Google</w:t>
-      </w:r>
-      <w:proofErr w:type="spellEnd"/>
-      <w:r>
-        <w:rPr>
-          <w:sz w:val="24"/>
-          <w:szCs w:val="24"/>
-        </w:rPr>
-        <w:t xml:space="preserve">, Microsoft ve </w:t>
-      </w:r>
-      <w:proofErr w:type="spellStart"/>
-      <w:r>
-        <w:rPr>
-          <w:sz w:val="24"/>
-          <w:szCs w:val="24"/>
-        </w:rPr>
-        <w:t>Imagenet</w:t>
-      </w:r>
-      <w:proofErr w:type="spellEnd"/>
-      <w:r>
-        <w:rPr>
-          <w:sz w:val="24"/>
-          <w:szCs w:val="24"/>
-        </w:rPr>
-        <w:t xml:space="preserve"> gibi </w:t>
-      </w:r>
-      <w:proofErr w:type="spellStart"/>
-      <w:r>
-        <w:rPr>
-          <w:sz w:val="24"/>
-          <w:szCs w:val="24"/>
-        </w:rPr>
-        <w:t>firmalarverilerin</w:t>
-      </w:r>
-      <w:proofErr w:type="spellEnd"/>
-      <w:r>
-        <w:rPr>
-          <w:sz w:val="24"/>
-          <w:szCs w:val="24"/>
-        </w:rPr>
-        <w:t xml:space="preserve"> analizi için yöntem geliştirerek derin öğrenme metotlarını geliştirmiş bu alanla </w:t>
-      </w:r>
-      <w:proofErr w:type="spellStart"/>
-      <w:r>
-        <w:rPr>
-          <w:sz w:val="24"/>
-          <w:szCs w:val="24"/>
-        </w:rPr>
-        <w:t>ilgiliçalışmalar</w:t>
-      </w:r>
-      <w:proofErr w:type="spellEnd"/>
-      <w:r>
-        <w:rPr>
-          <w:sz w:val="24"/>
-          <w:szCs w:val="24"/>
-        </w:rPr>
-        <w:t xml:space="preserve"> başlatmıştır. Derin öğrenme makine öğrenmesinin bir türü olup, çok katmanlı </w:t>
-      </w:r>
-      <w:proofErr w:type="spellStart"/>
-      <w:r>
-        <w:rPr>
-          <w:sz w:val="24"/>
-          <w:szCs w:val="24"/>
-        </w:rPr>
-        <w:t>biryapay</w:t>
-      </w:r>
-      <w:proofErr w:type="spellEnd"/>
-      <w:r>
-        <w:rPr>
-          <w:sz w:val="24"/>
-          <w:szCs w:val="24"/>
-        </w:rPr>
-        <w:t xml:space="preserve"> sinir ağıdır.[1] Yani makine öğrenmesi ile yapay sinir ağlarının ortak alanı </w:t>
-      </w:r>
-      <w:proofErr w:type="gramStart"/>
-      <w:r>
-        <w:rPr>
-          <w:sz w:val="24"/>
-          <w:szCs w:val="24"/>
-        </w:rPr>
-        <w:t>denilebilir.Derin</w:t>
-      </w:r>
-      <w:proofErr w:type="gramEnd"/>
-      <w:r>
-        <w:rPr>
-          <w:sz w:val="24"/>
-          <w:szCs w:val="24"/>
-        </w:rPr>
-        <w:t xml:space="preserve"> öğrenme ile işlem yapma yetenekleri ve yapay ağ modellerinin gelişmişliği </w:t>
-      </w:r>
-      <w:proofErr w:type="spellStart"/>
-      <w:r>
-        <w:rPr>
-          <w:sz w:val="24"/>
-          <w:szCs w:val="24"/>
-        </w:rPr>
-        <w:t>kullanılarakbirçok</w:t>
-      </w:r>
-      <w:proofErr w:type="spellEnd"/>
-      <w:r>
-        <w:rPr>
-          <w:sz w:val="24"/>
-          <w:szCs w:val="24"/>
-        </w:rPr>
-        <w:t xml:space="preserve"> alanda veri analizi mevcuttur. Yapay sinir ağları da makine öğrenmesi gibi </w:t>
-      </w:r>
-      <w:proofErr w:type="spellStart"/>
-      <w:r>
-        <w:rPr>
-          <w:sz w:val="24"/>
-          <w:szCs w:val="24"/>
-        </w:rPr>
-        <w:t>eğitilerekdoğru</w:t>
-      </w:r>
-      <w:proofErr w:type="spellEnd"/>
-      <w:r>
-        <w:rPr>
-          <w:sz w:val="24"/>
-          <w:szCs w:val="24"/>
-        </w:rPr>
-        <w:t xml:space="preserve"> sonuçlar elde edilebilir. Ancak ev kullanıcıları için böyle bir eğitim işlemci gücü </w:t>
-      </w:r>
-      <w:proofErr w:type="spellStart"/>
-      <w:r>
-        <w:rPr>
-          <w:sz w:val="24"/>
-          <w:szCs w:val="24"/>
-        </w:rPr>
-        <w:t>açısındanmümkün</w:t>
-      </w:r>
-      <w:proofErr w:type="spellEnd"/>
-      <w:r>
-        <w:rPr>
-          <w:sz w:val="24"/>
-          <w:szCs w:val="24"/>
-        </w:rPr>
-        <w:t xml:space="preserve"> olmayacağından eğitilmiş veri setlerini alarak test veri setlerini kullanmaları </w:t>
-      </w:r>
-      <w:proofErr w:type="spellStart"/>
-      <w:r>
-        <w:rPr>
-          <w:sz w:val="24"/>
-          <w:szCs w:val="24"/>
-        </w:rPr>
-        <w:t>mümkünolacaktır</w:t>
-      </w:r>
-      <w:proofErr w:type="spellEnd"/>
-      <w:r>
-        <w:rPr>
-          <w:sz w:val="24"/>
-          <w:szCs w:val="24"/>
-        </w:rPr>
-        <w:t xml:space="preserve">. Derin öğrenme ile ilgili teknoloji firmalarının belirli kütüphaneleri mevcut olup </w:t>
-      </w:r>
-      <w:proofErr w:type="spellStart"/>
-      <w:r>
-        <w:rPr>
-          <w:sz w:val="24"/>
-          <w:szCs w:val="24"/>
-        </w:rPr>
-        <w:t>bukütüphaneler</w:t>
-      </w:r>
-      <w:proofErr w:type="spellEnd"/>
-      <w:r>
-        <w:rPr>
-          <w:sz w:val="24"/>
-          <w:szCs w:val="24"/>
-        </w:rPr>
-        <w:t xml:space="preserve"> açık kodlu olarak yayınlanmaktadır. Derin kütüphaneleri NVIDIA DIGITS, </w:t>
-      </w:r>
-      <w:proofErr w:type="spellStart"/>
-      <w:proofErr w:type="gramStart"/>
-      <w:r>
-        <w:rPr>
-          <w:sz w:val="24"/>
-          <w:szCs w:val="24"/>
-        </w:rPr>
-        <w:t>Theano</w:t>
-      </w:r>
-      <w:proofErr w:type="spellEnd"/>
-      <w:r>
-        <w:rPr>
-          <w:sz w:val="24"/>
-          <w:szCs w:val="24"/>
-        </w:rPr>
-        <w:t>,</w:t>
-      </w:r>
-      <w:proofErr w:type="spellStart"/>
-      <w:r>
-        <w:rPr>
-          <w:sz w:val="24"/>
-          <w:szCs w:val="24"/>
-        </w:rPr>
-        <w:t>Caffe</w:t>
-      </w:r>
-      <w:proofErr w:type="spellEnd"/>
-      <w:proofErr w:type="gramEnd"/>
-      <w:r>
-        <w:rPr>
-          <w:sz w:val="24"/>
-          <w:szCs w:val="24"/>
-        </w:rPr>
-        <w:t xml:space="preserve"> ve </w:t>
-      </w:r>
-      <w:proofErr w:type="spellStart"/>
-      <w:r>
-        <w:rPr>
-          <w:sz w:val="24"/>
-          <w:szCs w:val="24"/>
-        </w:rPr>
-        <w:t>Torch’dir</w:t>
-      </w:r>
-      <w:proofErr w:type="spellEnd"/>
-      <w:r>
-        <w:rPr>
-          <w:sz w:val="24"/>
-          <w:szCs w:val="24"/>
-        </w:rPr>
-        <w:t xml:space="preserve">. </w:t>
-      </w:r>
-      <w:proofErr w:type="spellStart"/>
-      <w:r>
-        <w:rPr>
-          <w:sz w:val="24"/>
-          <w:szCs w:val="24"/>
-        </w:rPr>
-        <w:t>Deep</w:t>
-      </w:r>
-      <w:proofErr w:type="spellEnd"/>
-      <w:r>
-        <w:rPr>
-          <w:sz w:val="24"/>
-          <w:szCs w:val="24"/>
-        </w:rPr>
-        <w:t xml:space="preserve"> </w:t>
-      </w:r>
-      <w:proofErr w:type="spellStart"/>
-      <w:r>
-        <w:rPr>
-          <w:sz w:val="24"/>
-          <w:szCs w:val="24"/>
-        </w:rPr>
-        <w:t>learning</w:t>
-      </w:r>
-      <w:proofErr w:type="spellEnd"/>
-      <w:r>
-        <w:rPr>
-          <w:sz w:val="24"/>
-          <w:szCs w:val="24"/>
-        </w:rPr>
-        <w:t xml:space="preserve"> birden fazla alanda kullanılır iken bu dönem ki </w:t>
-      </w:r>
-      <w:proofErr w:type="spellStart"/>
-      <w:r>
-        <w:rPr>
-          <w:sz w:val="24"/>
-          <w:szCs w:val="24"/>
-        </w:rPr>
-        <w:t>bitirmetezimizde</w:t>
-      </w:r>
-      <w:proofErr w:type="spellEnd"/>
-      <w:r>
-        <w:rPr>
-          <w:sz w:val="24"/>
-          <w:szCs w:val="24"/>
-        </w:rPr>
-        <w:t xml:space="preserve"> nesne tespiti konusunda çalışmamızda kullanacağımız bir yöntem olacak.</w:t>
+      <w:r>
+        <w:rPr>
+          <w:sz w:val="24"/>
+          <w:szCs w:val="24"/>
+        </w:rPr>
+        <w:t xml:space="preserve"> bir boyuta ulaşmıştır. Önceleri verilerin analizi klasik yöntemler ile yapılıyordu. Baştanaşağı inceleme ile eldeki az verinin incelenmesi sorun değildi. Savaşta girilen parametreler iletop namlusunun açısını hesaplama ile başlayan analiz için karmaşık algoritmalara gerekduyulmaz iken son yıllarda yaşanan veri deposu taşmaları ile bir çok yöntemi de beraberindegetirmektedir. Modern anlamada veri analizi için birçok alanda çalışmalar bulunmaktadır.Makine öğrenmesi ve yapay sinir ağları bu verilerin incelenmesi ve çıkarıma varılması içinçalışmalar yapılan alanlardandır. Ancak son yıllarda artan veri yükü modern anlamdaincelemenin de üstüne çıkmaktadır. Artık makinelerin işlem güçleri eldeki verilerin analiziniyapmakta zorlanmakta geç çözümler üretmektedir. Google, Microsoft ve Imagenet gibi firmalarverilerin analizi için yöntem geliştirerek derin öğrenme metotlarını geliştirmiş bu alanla ilgiliçalışmalar başlatmıştır. Derin öğrenme makine öğrenmesinin bir türü olup, çok katmanlı biryapay sinir ağıdır.[1] Yani makine öğrenmesi ile yapay sinir ağlarının ortak alanı denilebilir.Derin öğrenme ile işlem yapma yetenekleri ve yapay ağ modellerinin gelişmişliği kullanılarakbirçok alanda veri analizi mevcuttur. Yapay sinir ağları da makine öğrenmesi gibi eğitilerekdoğru sonuçlar elde edilebilir. Ancak ev kullanıcıları için böyle bir eğitim işlemci gücü açısındanmümkün olmayacağından eğitilmiş veri setlerini alarak test veri setlerini kullanmaları mümkünolacaktır. Derin öğrenme ile ilgili teknoloji firmalarının belirli kütüphaneleri mevcut olup bukütüphaneler açık kodlu olarak yayınlanmaktadır. Derin kütüphaneleri NVIDIA DIGITS, Theano,Caffe ve Torch’dir. Deep learning birden fazla alanda kullanılır iken bu dönem ki bitirmetezimizde nesne tespiti konusunda çalışmamızda kullanacağımız bir yöntem olacak.</w:t>
       </w:r>
     </w:p>
     <w:p>
@@ -605,23 +144,7 @@
             <w:sz w:val="24"/>
             <w:szCs w:val="24"/>
           </w:rPr>
-          <w:t xml:space="preserve">Alan </w:t>
-        </w:r>
-        <w:proofErr w:type="spellStart"/>
-        <w:r>
-          <w:rPr>
-            <w:sz w:val="24"/>
-            <w:szCs w:val="24"/>
-          </w:rPr>
-          <w:t>Mathison</w:t>
-        </w:r>
-        <w:proofErr w:type="spellEnd"/>
-        <w:r>
-          <w:rPr>
-            <w:sz w:val="24"/>
-            <w:szCs w:val="24"/>
-          </w:rPr>
-          <w:t xml:space="preserve"> Turing</w:t>
+          <w:t>Alan Mathison Turing</w:t>
         </w:r>
       </w:hyperlink>
       <w:r>
@@ -1083,55 +606,7 @@
             <w:sz w:val="24"/>
             <w:szCs w:val="24"/>
           </w:rPr>
-          <w:t>Çoklu Örnekle Öğrenme(</w:t>
-        </w:r>
-        <w:proofErr w:type="spellStart"/>
-        <w:r>
-          <w:rPr>
-            <w:sz w:val="24"/>
-            <w:szCs w:val="24"/>
-          </w:rPr>
-          <w:t>Multiple</w:t>
-        </w:r>
-        <w:proofErr w:type="spellEnd"/>
-        <w:r>
-          <w:rPr>
-            <w:sz w:val="24"/>
-            <w:szCs w:val="24"/>
-          </w:rPr>
-          <w:t xml:space="preserve"> </w:t>
-        </w:r>
-        <w:proofErr w:type="spellStart"/>
-        <w:r>
-          <w:rPr>
-            <w:sz w:val="24"/>
-            <w:szCs w:val="24"/>
-          </w:rPr>
-          <w:t>Instance</w:t>
-        </w:r>
-        <w:proofErr w:type="spellEnd"/>
-        <w:r>
-          <w:rPr>
-            <w:sz w:val="24"/>
-            <w:szCs w:val="24"/>
-          </w:rPr>
-          <w:t xml:space="preserve"> </w:t>
-        </w:r>
-        <w:proofErr w:type="spellStart"/>
-        <w:r>
-          <w:rPr>
-            <w:sz w:val="24"/>
-            <w:szCs w:val="24"/>
-          </w:rPr>
-          <w:t>Learning</w:t>
-        </w:r>
-        <w:proofErr w:type="spellEnd"/>
-        <w:r>
-          <w:rPr>
-            <w:sz w:val="24"/>
-            <w:szCs w:val="24"/>
-          </w:rPr>
-          <w:t>)</w:t>
+          <w:t>Çoklu Örnekle Öğrenme(Multiple Instance Learning)</w:t>
         </w:r>
       </w:hyperlink>
     </w:p>
@@ -1185,23 +660,7 @@
           <w:sz w:val="24"/>
           <w:szCs w:val="24"/>
         </w:rPr>
-        <w:t xml:space="preserve">Çünkü derin öğrenme konusu </w:t>
-      </w:r>
-      <w:proofErr w:type="gramStart"/>
-      <w:r>
-        <w:rPr>
-          <w:sz w:val="24"/>
-          <w:szCs w:val="24"/>
-        </w:rPr>
-        <w:t>literatürde</w:t>
-      </w:r>
-      <w:proofErr w:type="gramEnd"/>
-      <w:r>
-        <w:rPr>
-          <w:sz w:val="24"/>
-          <w:szCs w:val="24"/>
-        </w:rPr>
-        <w:t xml:space="preserve"> doğrudan yapay </w:t>
+        <w:t xml:space="preserve">Çünkü derin öğrenme konusu literatürde doğrudan yapay </w:t>
       </w:r>
       <w:r>
         <w:rPr>
@@ -1368,39 +827,7 @@
           <w:sz w:val="24"/>
           <w:szCs w:val="24"/>
         </w:rPr>
-        <w:t xml:space="preserve">diğer tüm alanlarda kullanılması mümkündür. Kumaş üreten bir fabrikada hatalı kumaşların tespitinden, bölgesel görüntü alan bir insansız hava aracının elde ettiği görüntülerde olağan dışılığın tespitine kadar kullanım yelpazesi geniştir. Derin öğrenme alanı günümüzde görüntüler üzerinden analiz yapılmasında fazlalıkla </w:t>
-      </w:r>
-      <w:proofErr w:type="spellStart"/>
-      <w:r>
-        <w:rPr>
-          <w:sz w:val="24"/>
-          <w:szCs w:val="24"/>
-        </w:rPr>
-        <w:t>kullanılsada</w:t>
-      </w:r>
-      <w:proofErr w:type="spellEnd"/>
-      <w:r>
-        <w:rPr>
-          <w:sz w:val="24"/>
-          <w:szCs w:val="24"/>
-        </w:rPr>
-        <w:t xml:space="preserve"> matris normuna dönüştürebilinen </w:t>
-      </w:r>
-      <w:proofErr w:type="spellStart"/>
-      <w:r>
-        <w:rPr>
-          <w:sz w:val="24"/>
-          <w:szCs w:val="24"/>
-        </w:rPr>
-        <w:t>herşeyi</w:t>
-      </w:r>
-      <w:proofErr w:type="spellEnd"/>
-      <w:r>
-        <w:rPr>
-          <w:sz w:val="24"/>
-          <w:szCs w:val="24"/>
-        </w:rPr>
-        <w:t xml:space="preserve"> </w:t>
+        <w:t xml:space="preserve">diğer tüm alanlarda kullanılması mümkündür. Kumaş üreten bir fabrikada hatalı kumaşların tespitinden, bölgesel görüntü alan bir insansız hava aracının elde ettiği görüntülerde olağan dışılığın tespitine kadar kullanım yelpazesi geniştir. Derin öğrenme alanı günümüzde görüntüler üzerinden analiz yapılmasında fazlalıkla kullanılsada matris normuna dönüştürebilinen herşeyi </w:t>
       </w:r>
       <w:r>
         <w:rPr>
@@ -1484,55 +911,7 @@
           <w:sz w:val="24"/>
           <w:szCs w:val="24"/>
         </w:rPr>
-        <w:t>ğı katmanına göre fazlaca gizli katmana(</w:t>
-      </w:r>
-      <w:proofErr w:type="spellStart"/>
-      <w:r>
-        <w:rPr>
-          <w:sz w:val="24"/>
-          <w:szCs w:val="24"/>
-        </w:rPr>
-        <w:t>hidden</w:t>
-      </w:r>
-      <w:proofErr w:type="spellEnd"/>
-      <w:r>
-        <w:rPr>
-          <w:sz w:val="24"/>
-          <w:szCs w:val="24"/>
-        </w:rPr>
-        <w:t xml:space="preserve"> </w:t>
-      </w:r>
-      <w:proofErr w:type="spellStart"/>
-      <w:r>
-        <w:rPr>
-          <w:sz w:val="24"/>
-          <w:szCs w:val="24"/>
-        </w:rPr>
-        <w:t>layer</w:t>
-      </w:r>
-      <w:proofErr w:type="spellEnd"/>
-      <w:r>
-        <w:rPr>
-          <w:sz w:val="24"/>
-          <w:szCs w:val="24"/>
-        </w:rPr>
-        <w:t xml:space="preserve">) sahiptir. Fazlaca gizli katmanın oluşu modelin </w:t>
-      </w:r>
-      <w:proofErr w:type="spellStart"/>
-      <w:r>
-        <w:rPr>
-          <w:sz w:val="24"/>
-          <w:szCs w:val="24"/>
-        </w:rPr>
-        <w:t>eğitilmesinide</w:t>
-      </w:r>
-      <w:proofErr w:type="spellEnd"/>
-      <w:r>
-        <w:rPr>
-          <w:sz w:val="24"/>
-          <w:szCs w:val="24"/>
-        </w:rPr>
-        <w:t xml:space="preserve"> zorlaştırmaktadır. </w:t>
+        <w:t xml:space="preserve">ğı katmanına göre fazlaca gizli katmana(hidden layer) sahiptir. Fazlaca gizli katmanın oluşu modelin eğitilmesinide zorlaştırmaktadır. </w:t>
       </w:r>
       <w:r>
         <w:rPr>
@@ -1546,23 +925,7 @@
           <w:sz w:val="24"/>
           <w:szCs w:val="24"/>
         </w:rPr>
-        <w:t xml:space="preserve">bölümlerinde anlatacağımız derin öğrenme kütüphanelerinden olan </w:t>
-      </w:r>
-      <w:proofErr w:type="spellStart"/>
-      <w:r>
-        <w:rPr>
-          <w:sz w:val="24"/>
-          <w:szCs w:val="24"/>
-        </w:rPr>
-        <w:t>Image</w:t>
-      </w:r>
-      <w:proofErr w:type="spellEnd"/>
-      <w:r>
-        <w:rPr>
-          <w:sz w:val="24"/>
-          <w:szCs w:val="24"/>
-        </w:rPr>
-        <w:t xml:space="preserve"> Net oluşturduğu modelini</w:t>
+        <w:t>bölümlerinde anlatacağımız derin öğrenme kütüphanelerinden olan Image Net oluşturduğu modelini</w:t>
       </w:r>
       <w:r>
         <w:rPr>
@@ -1576,62 +939,21 @@
           <w:sz w:val="24"/>
           <w:szCs w:val="24"/>
         </w:rPr>
-        <w:t xml:space="preserve"> Bu sayıyı bize anlamlı gelmesi için şöyle bir ifadeye yer vermemiz gerekiyor. </w:t>
-      </w:r>
-      <w:proofErr w:type="spellStart"/>
-      <w:r>
-        <w:rPr>
-          <w:sz w:val="24"/>
-          <w:szCs w:val="24"/>
-        </w:rPr>
-        <w:t>İmage</w:t>
-      </w:r>
-      <w:proofErr w:type="spellEnd"/>
-      <w:r>
-        <w:rPr>
-          <w:sz w:val="24"/>
-          <w:szCs w:val="24"/>
-        </w:rPr>
-        <w:t xml:space="preserve">-net bir görüntüde bir papatya olup olmadığının tespiti için </w:t>
-      </w:r>
-      <w:proofErr w:type="gramStart"/>
-      <w:r>
-        <w:rPr>
-          <w:sz w:val="24"/>
-          <w:szCs w:val="24"/>
-        </w:rPr>
-        <w:t>14,197,122</w:t>
-      </w:r>
-      <w:proofErr w:type="gramEnd"/>
-      <w:r>
-        <w:rPr>
-          <w:sz w:val="24"/>
-          <w:szCs w:val="24"/>
-        </w:rPr>
-        <w:t xml:space="preserve"> adet papatya fotoğrafının özniteliğini çıkartıyor. </w:t>
-      </w:r>
-      <w:r>
-        <w:rPr>
-          <w:sz w:val="24"/>
-          <w:szCs w:val="24"/>
-        </w:rPr>
-        <w:t xml:space="preserve">Yukarıda </w:t>
-      </w:r>
-      <w:proofErr w:type="spellStart"/>
-      <w:r>
-        <w:rPr>
-          <w:sz w:val="24"/>
-          <w:szCs w:val="24"/>
-        </w:rPr>
-        <w:t>belirtiğimiz</w:t>
-      </w:r>
-      <w:proofErr w:type="spellEnd"/>
-      <w:r>
-        <w:rPr>
-          <w:sz w:val="24"/>
-          <w:szCs w:val="24"/>
-        </w:rPr>
-        <w:t xml:space="preserve"> sayı gittikçe artmaktadır. Bunun sebebi ise ne kadar çok görüntü incelenirse doğruluk oranı o kadar yukarıya çıkacaktır. </w:t>
+        <w:t xml:space="preserve"> Bu sayıyı bize anlamlı gelmesi için şöyle bir ifadeye yer vermemiz gerekiyor. İmage-net bir görüntüde bir papatya olup olmadığının tespiti için </w:t>
+      </w:r>
+      <w:r>
+        <w:rPr>
+          <w:sz w:val="24"/>
+          <w:szCs w:val="24"/>
+        </w:rPr>
+        <w:t xml:space="preserve">14,197,122 adet papatya fotoğrafının özniteliğini çıkartıyor. </w:t>
+      </w:r>
+      <w:r>
+        <w:rPr>
+          <w:sz w:val="24"/>
+          <w:szCs w:val="24"/>
+        </w:rPr>
+        <w:t xml:space="preserve">Yukarıda belirtiğimiz sayı gittikçe artmaktadır. Bunun sebebi ise ne kadar çok görüntü incelenirse doğruluk oranı o kadar yukarıya çıkacaktır. </w:t>
       </w:r>
     </w:p>
     <w:p>
@@ -1724,15 +1046,7 @@
         <w:t xml:space="preserve"> oluşur.</w:t>
       </w:r>
       <w:r>
-        <w:t xml:space="preserve"> Bu nöronların birbirine girdi </w:t>
-      </w:r>
-      <w:proofErr w:type="gramStart"/>
-      <w:r>
-        <w:t>yada</w:t>
-      </w:r>
-      <w:proofErr w:type="gramEnd"/>
-      <w:r>
-        <w:t xml:space="preserve"> çıktı olarak bağlanması sonucu yapay sinir ağı oluşur. </w:t>
+        <w:t xml:space="preserve"> Bu nöronların birbirine girdi yada çıktı olarak bağlanması sonucu yapay sinir ağı oluşur. </w:t>
       </w:r>
     </w:p>
     <w:p>
@@ -1766,7 +1080,7 @@
                     <a:blip r:embed="rId26">
                       <a:extLst>
                         <a:ext uri="{28A0092B-C50C-407E-A947-70E740481C1C}">
-                          <a14:useLocalDpi xmlns:a14="http://schemas.microsoft.com/office/drawing/2010/main" xmlns:wps="http://schemas.microsoft.com/office/word/2010/wordprocessingShape" xmlns:wpi="http://schemas.microsoft.com/office/word/2010/wordprocessingInk" xmlns:wpg="http://schemas.microsoft.com/office/word/2010/wordprocessingGroup" xmlns:w16se="http://schemas.microsoft.com/office/word/2015/wordml/symex" xmlns:w15="http://schemas.microsoft.com/office/word/2012/wordml" xmlns:w14="http://schemas.microsoft.com/office/word/2010/wordml" xmlns:w="http://schemas.openxmlformats.org/wordprocessingml/2006/main" xmlns:w10="urn:schemas-microsoft-com:office:word" xmlns:wp14="http://schemas.microsoft.com/office/word/2010/wordprocessingDrawing" xmlns:v="urn:schemas-microsoft-com:vml" xmlns:o="urn:schemas-microsoft-com:office:office" xmlns:mc="http://schemas.openxmlformats.org/markup-compatibility/2006" xmlns:cx1="http://schemas.microsoft.com/office/drawing/2015/9/8/chartex" xmlns:cx="http://schemas.microsoft.com/office/drawing/2014/chartex" xmlns:wpc="http://schemas.microsoft.com/office/word/2010/wordprocessingCanvas" xmlns="" val="0"/>
+                          <a14:useLocalDpi xmlns:a14="http://schemas.microsoft.com/office/drawing/2010/main" val="0"/>
                         </a:ext>
                       </a:extLst>
                     </a:blip>
@@ -1844,13 +1158,8 @@
       <w:r>
         <w:t xml:space="preserve">seviyesindeki nöronlar verileri alır </w:t>
       </w:r>
-      <w:proofErr w:type="spellStart"/>
-      <w:r>
-        <w:t>snaptic</w:t>
-      </w:r>
-      <w:proofErr w:type="spellEnd"/>
-      <w:r>
-        <w:t xml:space="preserve"> ağırlıkları hesaplandıktan sonra çıktıları </w:t>
+      <w:r>
+        <w:t xml:space="preserve">snaptic ağırlıkları hesaplandıktan sonra çıktıları </w:t>
       </w:r>
       <w:r>
         <w:t>gönderilir</w:t>
@@ -1886,19 +1195,11 @@
           <w:b/>
         </w:rPr>
       </w:pPr>
-      <w:proofErr w:type="spellStart"/>
-      <w:r>
-        <w:rPr>
-          <w:b/>
-        </w:rPr>
-        <w:t>Dentdrites</w:t>
-      </w:r>
-      <w:proofErr w:type="spellEnd"/>
-      <w:r>
-        <w:rPr>
-          <w:b/>
-        </w:rPr>
-        <w:t>(girdilerin sonlu kümesi):</w:t>
+      <w:r>
+        <w:rPr>
+          <w:b/>
+        </w:rPr>
+        <w:t>Dentdrites(girdilerin sonlu kümesi):</w:t>
       </w:r>
       <w:r>
         <w:t>Girdiler nöronlara gelen verilerdir. Girdiler yapay sinir hücresine bir diğer hücreden gelebileceği gibi direk olarak dış dünyadan da gelebilir. Bu girdilerden gelen veriler biyolojik sinir hücrelerinde olduğu gibi toplanmak üzere nöron çekirdeğine gönderilir</w:t>
@@ -1919,33 +1220,11 @@
         </w:numPr>
         <w:jc w:val="both"/>
       </w:pPr>
-      <w:proofErr w:type="spellStart"/>
-      <w:r>
-        <w:rPr>
-          <w:b/>
-        </w:rPr>
-        <w:t>SnapticWeights</w:t>
-      </w:r>
-      <w:proofErr w:type="spellEnd"/>
-      <w:r>
-        <w:rPr>
-          <w:b/>
-        </w:rPr>
-        <w:t>(</w:t>
-      </w:r>
-      <w:proofErr w:type="spellStart"/>
-      <w:r>
-        <w:rPr>
-          <w:b/>
-        </w:rPr>
-        <w:t>snaptik</w:t>
-      </w:r>
-      <w:proofErr w:type="spellEnd"/>
-      <w:r>
-        <w:rPr>
-          <w:b/>
-        </w:rPr>
-        <w:t xml:space="preserve"> ağırlıklar):</w:t>
+      <w:r>
+        <w:rPr>
+          <w:b/>
+        </w:rPr>
+        <w:t>SnapticWeights(snaptik ağırlıklar):</w:t>
       </w:r>
       <w:r>
         <w:t xml:space="preserve"> Yapay sinir hücresine gelen bilgiler girdiler üzerinden çekirdeğe ulaşmadan önce geldikleri bağlantıların ağırlığıyla çarpılarak çekirdeğe iletilir. Bu sayede girdilerin üretilecek çıktı üzerindeki etkisi ayarlanabilinmektedir. Bu ağırlıkların değerleri pozitif, negatif veya sıfır olabilir. Ağırlığı sıfır olan girdilerin çıktı üzerinde herhangi bir etkisi olmamaktadır.</w:t>
@@ -1971,19 +1250,11 @@
         </w:numPr>
         <w:jc w:val="both"/>
       </w:pPr>
-      <w:proofErr w:type="spellStart"/>
-      <w:r>
-        <w:rPr>
-          <w:b/>
-        </w:rPr>
-        <w:t>Axon</w:t>
-      </w:r>
-      <w:proofErr w:type="spellEnd"/>
-      <w:r>
-        <w:rPr>
-          <w:b/>
-        </w:rPr>
-        <w:t>(girdilerin toplamı)</w:t>
+      <w:r>
+        <w:rPr>
+          <w:b/>
+        </w:rPr>
+        <w:t>Axon(girdilerin toplamı)</w:t>
       </w:r>
       <w:r>
         <w:rPr>
@@ -2010,31 +1281,15 @@
         </w:numPr>
         <w:jc w:val="both"/>
       </w:pPr>
-      <w:proofErr w:type="spellStart"/>
       <w:r>
         <w:rPr>
           <w:b/>
         </w:rPr>
         <w:lastRenderedPageBreak/>
-        <w:t>Activationfucntion</w:t>
-      </w:r>
-      <w:proofErr w:type="spellEnd"/>
-      <w:r>
-        <w:rPr>
-          <w:b/>
-        </w:rPr>
-        <w:t>(aktivasyon fonksiyonu):</w:t>
-      </w:r>
-      <w:r>
-        <w:t>Bu fonksiyon hücreye gelen net girdiyi işleyerek hücrenin bu girdiye karşılık üreteceği çıktıyı belirler. Aktivasyon fonksiyonu genellikle doğrusal olmayan bir fonksiyon seçilir. Yapay sinir ağlarının bir özelliği olan “doğrusal olmama” aktivasyon fonksiyonlarının doğrusal olmama özelliğinden gelmektedir. Aktivasyon fonksiyonu seçilirken dikkat edilmesi gereken bir diğer nokta ise fonksiyonun türevinin kolay hesaplanabilir olmasıdır. Geri beslemeli ağlarda aktivasyon fonksiyonunun türevi de kullanıldığı için hesaplamanın yavaşlamaması için türevi kolay hesaplanır bir fonksiyon seçilir. Günümüzde en yaygın olarak kullanılan “Çok katmanlı algılayıcı” modelinde genel olarak aktivasyon fonksiyonu olarak “</w:t>
-      </w:r>
-      <w:proofErr w:type="spellStart"/>
-      <w:r>
-        <w:t>Sigmoid</w:t>
-      </w:r>
-      <w:proofErr w:type="spellEnd"/>
-      <w:r>
-        <w:t xml:space="preserve"> fonksiyonu” kullanılır.</w:t>
+        <w:t>Activationfucntion(aktivasyon fonksiyonu):</w:t>
+      </w:r>
+      <w:r>
+        <w:t>Bu fonksiyon hücreye gelen net girdiyi işleyerek hücrenin bu girdiye karşılık üreteceği çıktıyı belirler. Aktivasyon fonksiyonu genellikle doğrusal olmayan bir fonksiyon seçilir. Yapay sinir ağlarının bir özelliği olan “doğrusal olmama” aktivasyon fonksiyonlarının doğrusal olmama özelliğinden gelmektedir. Aktivasyon fonksiyonu seçilirken dikkat edilmesi gereken bir diğer nokta ise fonksiyonun türevinin kolay hesaplanabilir olmasıdır. Geri beslemeli ağlarda aktivasyon fonksiyonunun türevi de kullanıldığı için hesaplamanın yavaşlamaması için türevi kolay hesaplanır bir fonksiyon seçilir. Günümüzde en yaygın olarak kullanılan “Çok katmanlı algılayıcı” modelinde genel olarak aktivasyon fonksiyonu olarak “Sigmoid fonksiyonu” kullanılır.</w:t>
       </w:r>
     </w:p>
     <w:p>
@@ -2139,7 +1394,7 @@
                     <a:blip r:embed="rId27" cstate="print">
                       <a:extLst>
                         <a:ext uri="{28A0092B-C50C-407E-A947-70E740481C1C}">
-                          <a14:useLocalDpi xmlns:a14="http://schemas.microsoft.com/office/drawing/2010/main" xmlns:wps="http://schemas.microsoft.com/office/word/2010/wordprocessingShape" xmlns:wpi="http://schemas.microsoft.com/office/word/2010/wordprocessingInk" xmlns:wpg="http://schemas.microsoft.com/office/word/2010/wordprocessingGroup" xmlns:w16se="http://schemas.microsoft.com/office/word/2015/wordml/symex" xmlns:w15="http://schemas.microsoft.com/office/word/2012/wordml" xmlns:w14="http://schemas.microsoft.com/office/word/2010/wordml" xmlns:w="http://schemas.openxmlformats.org/wordprocessingml/2006/main" xmlns:w10="urn:schemas-microsoft-com:office:word" xmlns:wp14="http://schemas.microsoft.com/office/word/2010/wordprocessingDrawing" xmlns:v="urn:schemas-microsoft-com:vml" xmlns:o="urn:schemas-microsoft-com:office:office" xmlns:mc="http://schemas.openxmlformats.org/markup-compatibility/2006" xmlns:cx1="http://schemas.microsoft.com/office/drawing/2015/9/8/chartex" xmlns:cx="http://schemas.microsoft.com/office/drawing/2014/chartex" xmlns:wpc="http://schemas.microsoft.com/office/word/2010/wordprocessingCanvas" xmlns="" val="0"/>
+                          <a14:useLocalDpi xmlns:a14="http://schemas.microsoft.com/office/drawing/2010/main" val="0"/>
                         </a:ext>
                       </a:extLst>
                     </a:blip>
@@ -2244,13 +1499,8 @@
       <w:r>
         <w:t xml:space="preserve"> ağı modelinin eğitilmesi demek; oluşturduğumuz ağdaki </w:t>
       </w:r>
-      <w:proofErr w:type="spellStart"/>
-      <w:r>
-        <w:t>snaptik</w:t>
-      </w:r>
-      <w:proofErr w:type="spellEnd"/>
-      <w:r>
-        <w:t xml:space="preserve"> ağırlıkların ayarlanması anlamına gelir. Ancak bu ağırlıkların ayarlanması ise gelişi güzellikten ziyade daha önceden eğitilmiş veri kümelerinin </w:t>
+      <w:r>
+        <w:t xml:space="preserve">snaptik ağırlıkların ayarlanması anlamına gelir. Ancak bu ağırlıkların ayarlanması ise gelişi güzellikten ziyade daha önceden eğitilmiş veri kümelerinin </w:t>
       </w:r>
       <w:r>
         <w:t xml:space="preserve">kullanılması ile ayarlanabilir. </w:t>
@@ -2259,15 +1509,7 @@
         <w:t xml:space="preserve">Eğitilmiş veri kümesinde girdiye karşılık alınacak değerler mevcuttur örneğin </w:t>
       </w:r>
       <w:r>
-        <w:t xml:space="preserve">bir görüntünün matris formundaki değerleri ağımızın girdisi olsun bunun karşılığında görüntüde yüz </w:t>
-      </w:r>
-      <w:proofErr w:type="spellStart"/>
-      <w:r>
-        <w:t>tespinin</w:t>
-      </w:r>
-      <w:proofErr w:type="spellEnd"/>
-      <w:r>
-        <w:t xml:space="preserve"> yapıldığı durumda çıktı kümesi eğitilmiş veri setinin içerisindedir</w:t>
+        <w:t>bir görüntünün matris formundaki değerleri ağımızın girdisi olsun bunun karşılığında görüntüde yüz tespinin yapıldığı durumda çıktı kümesi eğitilmiş veri setinin içerisindedir</w:t>
       </w:r>
       <w:r>
         <w:t xml:space="preserve">. Eğer biz içerisinde yüz olan bir resim gönderdiğimiz zaman </w:t>
@@ -2279,42 +1521,10 @@
         <w:t xml:space="preserve"> veri seti ile aynı değerleri alamadıysak </w:t>
       </w:r>
       <w:r>
-        <w:t xml:space="preserve">ağımız henüz eğitilmemiş demektir. Binlerce görüntü ile bu modeli test edip </w:t>
-      </w:r>
-      <w:proofErr w:type="spellStart"/>
-      <w:r>
-        <w:t>snaptik</w:t>
-      </w:r>
-      <w:proofErr w:type="spellEnd"/>
-      <w:r>
-        <w:t xml:space="preserve"> ağırlıkları ayarlamamız gerekmektedir. Ancak bu şekilde ağımıza öğrendi diyebiliriz. Yapay sinir ağının eğitilmesi için birden fazla algoritma mevcuttur bu algoritmalar </w:t>
-      </w:r>
-      <w:r>
-        <w:t>temel olarak denetlenen(</w:t>
-      </w:r>
-      <w:proofErr w:type="spellStart"/>
-      <w:r>
-        <w:t>supervised</w:t>
-      </w:r>
-      <w:proofErr w:type="spellEnd"/>
-      <w:r>
-        <w:t>) ve denetlenmeyen(</w:t>
-      </w:r>
-      <w:proofErr w:type="spellStart"/>
-      <w:r>
-        <w:t>unsupervised</w:t>
-      </w:r>
-      <w:proofErr w:type="spellEnd"/>
-      <w:r>
-        <w:t xml:space="preserve">) algoritmalar olarak ayrılmıştır. Bu algoritmaların </w:t>
-      </w:r>
-      <w:proofErr w:type="spellStart"/>
-      <w:r>
-        <w:t>isinleri</w:t>
-      </w:r>
-      <w:proofErr w:type="spellEnd"/>
-      <w:r>
-        <w:t xml:space="preserve"> aşağıdaki gibidir.</w:t>
+        <w:t xml:space="preserve">ağımız henüz eğitilmemiş demektir. Binlerce görüntü ile bu modeli test edip snaptik ağırlıkları ayarlamamız gerekmektedir. Ancak bu şekilde ağımıza öğrendi diyebiliriz. Yapay sinir ağının eğitilmesi için birden fazla algoritma mevcuttur bu algoritmalar </w:t>
+      </w:r>
+      <w:r>
+        <w:t>temel olarak denetlenen(supervised) ve denetlenmeyen(unsupervised) algoritmalar olarak ayrılmıştır. Bu algoritmaların isinleri aşağıdaki gibidir.</w:t>
       </w:r>
     </w:p>
     <w:p>
@@ -2328,15 +1538,7 @@
       </w:pPr>
       <w:r>
         <w:lastRenderedPageBreak/>
-        <w:t>Denetlenmiş(</w:t>
-      </w:r>
-      <w:proofErr w:type="spellStart"/>
-      <w:r>
-        <w:t>Supervised</w:t>
-      </w:r>
-      <w:proofErr w:type="spellEnd"/>
-      <w:r>
-        <w:t>)</w:t>
+        <w:t>Denetlenmiş(Supervised)</w:t>
       </w:r>
     </w:p>
     <w:p>
@@ -2355,30 +1557,8 @@
         <w:rPr>
           <w:color w:val="FF0000"/>
         </w:rPr>
-        <w:t>//algoritmaları bulmadım bulup yazacağım/</w:t>
-      </w:r>
-      <w:proofErr w:type="spellStart"/>
-      <w:r>
-        <w:rPr>
-          <w:color w:val="FF0000"/>
-        </w:rPr>
-        <w:t>gız</w:t>
-      </w:r>
-      <w:proofErr w:type="spellEnd"/>
-      <w:r>
-        <w:rPr>
-          <w:color w:val="FF0000"/>
-        </w:rPr>
-        <w:t xml:space="preserve"> :</w:t>
-      </w:r>
-      <w:proofErr w:type="gramStart"/>
-      <w:r>
-        <w:rPr>
-          <w:color w:val="FF0000"/>
-        </w:rPr>
-        <w:t>)</w:t>
-      </w:r>
-      <w:proofErr w:type="gramEnd"/>
+        <w:t>//algoritmaları bulmadım bulup yazacağım/gız :)</w:t>
+      </w:r>
     </w:p>
     <w:p>
       <w:pPr>
@@ -2389,27 +1569,14 @@
         </w:numPr>
         <w:jc w:val="both"/>
       </w:pPr>
-      <w:proofErr w:type="spellStart"/>
-      <w:r>
-        <w:t>Denetmenmemiş</w:t>
-      </w:r>
-      <w:proofErr w:type="spellEnd"/>
-      <w:r>
-        <w:t>(</w:t>
-      </w:r>
-      <w:proofErr w:type="spellStart"/>
-      <w:r>
-        <w:t>Un</w:t>
+      <w:r>
+        <w:t>Denetmenmemiş(Un</w:t>
       </w:r>
       <w:r>
         <w:t>s</w:t>
       </w:r>
       <w:r>
-        <w:t>upervised</w:t>
-      </w:r>
-      <w:proofErr w:type="spellEnd"/>
-      <w:r>
-        <w:t>)</w:t>
+        <w:t>upervised)</w:t>
       </w:r>
     </w:p>
     <w:p>
@@ -2428,30 +1595,8 @@
         <w:rPr>
           <w:color w:val="FF0000"/>
         </w:rPr>
-        <w:t>//algoritmaları bulmadım bulup yazacağım/</w:t>
-      </w:r>
-      <w:proofErr w:type="spellStart"/>
-      <w:r>
-        <w:rPr>
-          <w:color w:val="FF0000"/>
-        </w:rPr>
-        <w:t>gız</w:t>
-      </w:r>
-      <w:proofErr w:type="spellEnd"/>
-      <w:r>
-        <w:rPr>
-          <w:color w:val="FF0000"/>
-        </w:rPr>
-        <w:t xml:space="preserve"> :</w:t>
-      </w:r>
-      <w:proofErr w:type="gramStart"/>
-      <w:r>
-        <w:rPr>
-          <w:color w:val="FF0000"/>
-        </w:rPr>
-        <w:t>)</w:t>
-      </w:r>
-      <w:proofErr w:type="gramEnd"/>
+        <w:t>//algoritmaları bulmadım bulup yazacağım/gız :)</w:t>
+      </w:r>
     </w:p>
     <w:p>
       <w:pPr>
@@ -2512,7 +1657,7 @@
             <v:path o:extrusionok="f" gradientshapeok="t" o:connecttype="rect"/>
             <o:lock v:ext="edit" aspectratio="t"/>
           </v:shapetype>
-          <v:shape id="_x0000_i1025" type="#_x0000_t75" style="width:225pt;height:150pt">
+          <v:shape id="_x0000_i1025" type="#_x0000_t75" style="width:225pt;height:150.6pt">
             <v:imagedata r:id="rId28" o:title="dala_tunemis_kus-300x200"/>
           </v:shape>
         </w:pict>
@@ -2527,56 +1672,19 @@
       </w:pPr>
       <w:hyperlink r:id="rId29" w:tgtFrame="_blank" w:history="1">
         <w:r>
-          <w:t xml:space="preserve">Stanford Üniversitesi’nden öncü araştırmacı </w:t>
+          <w:t>Stanford Üniversitesi’nden öncü araştırmacı Andrej Karpathy</w:t>
         </w:r>
-        <w:proofErr w:type="spellStart"/>
-        <w:r>
-          <w:t>Andrej</w:t>
-        </w:r>
-        <w:proofErr w:type="spellEnd"/>
-        <w:r>
-          <w:t xml:space="preserve"> </w:t>
-        </w:r>
-        <w:proofErr w:type="spellStart"/>
-        <w:r>
-          <w:t>Karpathy</w:t>
-        </w:r>
-        <w:proofErr w:type="spellEnd"/>
       </w:hyperlink>
       <w:r>
-        <w:t xml:space="preserve">; çalışmalarında birisi resim tanıma diğeri doğal dil işleme olmak üzere iki sinir ağını birleştirmiştir. Bu </w:t>
-      </w:r>
-      <w:proofErr w:type="spellStart"/>
-      <w:r>
-        <w:t>sayde</w:t>
-      </w:r>
-      <w:proofErr w:type="spellEnd"/>
-      <w:r>
-        <w:t xml:space="preserve"> tıpkı </w:t>
-      </w:r>
-      <w:proofErr w:type="spellStart"/>
-      <w:r>
-        <w:t>LEGO’ların</w:t>
-      </w:r>
-      <w:proofErr w:type="spellEnd"/>
-      <w:r>
-        <w:t xml:space="preserve"> birleştirildiği gibi sinir ağları sadece örnek resimdeki objeyi kuş veya ağaç olarak sınıflandırmakla kalmayıp ayrıca resim içerisindeki tüm nesnelerin birbiriyle olan ilişkisini ortaya koyabilmiştir.</w:t>
-      </w:r>
-    </w:p>
-    <w:p>
-      <w:pPr>
-        <w:jc w:val="both"/>
-      </w:pPr>
-      <w:r>
-        <w:t xml:space="preserve">Günümüzde artan kamera sayısı dikkate alındığında, görüntü içindeki nesnelerin birbiriyle olan ilişkisinin bir insan gibi makineler tarafından anlamlı bir şekilde ortaya konması görüntüleri yorumlama konusunda kullanıcılara inanılmaz bir </w:t>
-      </w:r>
-      <w:proofErr w:type="spellStart"/>
-      <w:r>
-        <w:t>farkındalık</w:t>
-      </w:r>
-      <w:proofErr w:type="spellEnd"/>
-      <w:r>
-        <w:t xml:space="preserve"> katmıştır. Bu sayede yüzlerce görüntü akışı (video) makineler tarafından insan nesne tanıma seviyesinin üzerinde bir başarıyla değerlendirilmektedir.</w:t>
+        <w:t>; çalışmalarında birisi resim tanıma diğeri doğal dil işleme olmak üzere iki sinir ağını birleştirmiştir. Bu sayde tıpkı LEGO’ların birleştirildiği gibi sinir ağları sadece örnek resimdeki objeyi kuş veya ağaç olarak sınıflandırmakla kalmayıp ayrıca resim içerisindeki tüm nesnelerin birbiriyle olan ilişkisini ortaya koyabilmiştir.</w:t>
+      </w:r>
+    </w:p>
+    <w:p>
+      <w:pPr>
+        <w:jc w:val="both"/>
+      </w:pPr>
+      <w:r>
+        <w:t>Günümüzde artan kamera sayısı dikkate alındığında, görüntü içindeki nesnelerin birbiriyle olan ilişkisinin bir insan gibi makineler tarafından anlamlı bir şekilde ortaya konması görüntüleri yorumlama konusunda kullanıcılara inanılmaz bir farkındalık katmıştır. Bu sayede yüzlerce görüntü akışı (video) makineler tarafından insan nesne tanıma seviyesinin üzerinde bir başarıyla değerlendirilmektedir.</w:t>
       </w:r>
     </w:p>
     <w:p>
@@ -2671,7 +1779,7 @@
                     <a:blip r:embed="rId30">
                       <a:extLst>
                         <a:ext uri="{28A0092B-C50C-407E-A947-70E740481C1C}">
-                          <a14:useLocalDpi xmlns:a14="http://schemas.microsoft.com/office/drawing/2010/main" xmlns:wps="http://schemas.microsoft.com/office/word/2010/wordprocessingShape" xmlns:wpi="http://schemas.microsoft.com/office/word/2010/wordprocessingInk" xmlns:wpg="http://schemas.microsoft.com/office/word/2010/wordprocessingGroup" xmlns:w16se="http://schemas.microsoft.com/office/word/2015/wordml/symex" xmlns:w15="http://schemas.microsoft.com/office/word/2012/wordml" xmlns:w14="http://schemas.microsoft.com/office/word/2010/wordml" xmlns:w="http://schemas.openxmlformats.org/wordprocessingml/2006/main" xmlns:w10="urn:schemas-microsoft-com:office:word" xmlns:wp14="http://schemas.microsoft.com/office/word/2010/wordprocessingDrawing" xmlns:v="urn:schemas-microsoft-com:vml" xmlns:o="urn:schemas-microsoft-com:office:office" xmlns:mc="http://schemas.openxmlformats.org/markup-compatibility/2006" xmlns:cx1="http://schemas.microsoft.com/office/drawing/2015/9/8/chartex" xmlns:cx="http://schemas.microsoft.com/office/drawing/2014/chartex" xmlns:wpc="http://schemas.microsoft.com/office/word/2010/wordprocessingCanvas" xmlns="" val="0"/>
+                          <a14:useLocalDpi xmlns:a14="http://schemas.microsoft.com/office/drawing/2010/main" val="0"/>
                         </a:ext>
                       </a:extLst>
                     </a:blip>
@@ -2699,7 +1807,6 @@
           </wp:inline>
         </w:drawing>
       </w:r>
-      <w:proofErr w:type="gramStart"/>
       <w:r>
         <w:rPr>
           <w:rFonts w:ascii="Times New Roman" w:eastAsia="Times New Roman" w:hAnsi="Times New Roman" w:cs="Times New Roman"/>
@@ -2707,17 +1814,7 @@
           <w:szCs w:val="24"/>
           <w:lang w:eastAsia="tr-TR"/>
         </w:rPr>
-        <w:t>siyah</w:t>
-      </w:r>
-      <w:proofErr w:type="gramEnd"/>
-      <w:r>
-        <w:rPr>
-          <w:rFonts w:ascii="Times New Roman" w:eastAsia="Times New Roman" w:hAnsi="Times New Roman" w:cs="Times New Roman"/>
-          <w:sz w:val="24"/>
-          <w:szCs w:val="24"/>
-          <w:lang w:eastAsia="tr-TR"/>
-        </w:rPr>
-        <w:t xml:space="preserve"> beyaz köpek bar üzerinden atlıyor.”</w:t>
+        <w:t>siyah beyaz köpek bar üzerinden atlıyor.”</w:t>
       </w:r>
       <w:r>
         <w:rPr>
@@ -2748,7 +1845,7 @@
                     <a:blip r:embed="rId31">
                       <a:extLst>
                         <a:ext uri="{28A0092B-C50C-407E-A947-70E740481C1C}">
-                          <a14:useLocalDpi xmlns:a14="http://schemas.microsoft.com/office/drawing/2010/main" xmlns:wps="http://schemas.microsoft.com/office/word/2010/wordprocessingShape" xmlns:wpi="http://schemas.microsoft.com/office/word/2010/wordprocessingInk" xmlns:wpg="http://schemas.microsoft.com/office/word/2010/wordprocessingGroup" xmlns:w16se="http://schemas.microsoft.com/office/word/2015/wordml/symex" xmlns:w15="http://schemas.microsoft.com/office/word/2012/wordml" xmlns:w14="http://schemas.microsoft.com/office/word/2010/wordml" xmlns:w="http://schemas.openxmlformats.org/wordprocessingml/2006/main" xmlns:w10="urn:schemas-microsoft-com:office:word" xmlns:wp14="http://schemas.microsoft.com/office/word/2010/wordprocessingDrawing" xmlns:v="urn:schemas-microsoft-com:vml" xmlns:o="urn:schemas-microsoft-com:office:office" xmlns:mc="http://schemas.openxmlformats.org/markup-compatibility/2006" xmlns:cx1="http://schemas.microsoft.com/office/drawing/2015/9/8/chartex" xmlns:cx="http://schemas.microsoft.com/office/drawing/2014/chartex" xmlns:wpc="http://schemas.microsoft.com/office/word/2010/wordprocessingCanvas" xmlns="" val="0"/>
+                          <a14:useLocalDpi xmlns:a14="http://schemas.microsoft.com/office/drawing/2010/main" val="0"/>
                         </a:ext>
                       </a:extLst>
                     </a:blip>
@@ -2815,7 +1912,7 @@
                     <a:blip r:embed="rId32">
                       <a:extLst>
                         <a:ext uri="{28A0092B-C50C-407E-A947-70E740481C1C}">
-                          <a14:useLocalDpi xmlns:a14="http://schemas.microsoft.com/office/drawing/2010/main" xmlns:wps="http://schemas.microsoft.com/office/word/2010/wordprocessingShape" xmlns:wpi="http://schemas.microsoft.com/office/word/2010/wordprocessingInk" xmlns:wpg="http://schemas.microsoft.com/office/word/2010/wordprocessingGroup" xmlns:w16se="http://schemas.microsoft.com/office/word/2015/wordml/symex" xmlns:w15="http://schemas.microsoft.com/office/word/2012/wordml" xmlns:w14="http://schemas.microsoft.com/office/word/2010/wordml" xmlns:w="http://schemas.openxmlformats.org/wordprocessingml/2006/main" xmlns:w10="urn:schemas-microsoft-com:office:word" xmlns:wp14="http://schemas.microsoft.com/office/word/2010/wordprocessingDrawing" xmlns:v="urn:schemas-microsoft-com:vml" xmlns:o="urn:schemas-microsoft-com:office:office" xmlns:mc="http://schemas.openxmlformats.org/markup-compatibility/2006" xmlns:cx1="http://schemas.microsoft.com/office/drawing/2015/9/8/chartex" xmlns:cx="http://schemas.microsoft.com/office/drawing/2014/chartex" xmlns:wpc="http://schemas.microsoft.com/office/word/2010/wordprocessingCanvas" xmlns="" val="0"/>
+                          <a14:useLocalDpi xmlns:a14="http://schemas.microsoft.com/office/drawing/2010/main" val="0"/>
                         </a:ext>
                       </a:extLst>
                     </a:blip>
@@ -2881,7 +1978,7 @@
                     <a:blip r:embed="rId33">
                       <a:extLst>
                         <a:ext uri="{28A0092B-C50C-407E-A947-70E740481C1C}">
-                          <a14:useLocalDpi xmlns:a14="http://schemas.microsoft.com/office/drawing/2010/main" xmlns:wps="http://schemas.microsoft.com/office/word/2010/wordprocessingShape" xmlns:wpi="http://schemas.microsoft.com/office/word/2010/wordprocessingInk" xmlns:wpg="http://schemas.microsoft.com/office/word/2010/wordprocessingGroup" xmlns:w16se="http://schemas.microsoft.com/office/word/2015/wordml/symex" xmlns:w15="http://schemas.microsoft.com/office/word/2012/wordml" xmlns:w14="http://schemas.microsoft.com/office/word/2010/wordml" xmlns:w="http://schemas.openxmlformats.org/wordprocessingml/2006/main" xmlns:w10="urn:schemas-microsoft-com:office:word" xmlns:wp14="http://schemas.microsoft.com/office/word/2010/wordprocessingDrawing" xmlns:v="urn:schemas-microsoft-com:vml" xmlns:o="urn:schemas-microsoft-com:office:office" xmlns:mc="http://schemas.openxmlformats.org/markup-compatibility/2006" xmlns:cx1="http://schemas.microsoft.com/office/drawing/2015/9/8/chartex" xmlns:cx="http://schemas.microsoft.com/office/drawing/2014/chartex" xmlns:wpc="http://schemas.microsoft.com/office/word/2010/wordprocessingCanvas" xmlns="" val="0"/>
+                          <a14:useLocalDpi xmlns:a14="http://schemas.microsoft.com/office/drawing/2010/main" val="0"/>
                         </a:ext>
                       </a:extLst>
                     </a:blip>
@@ -2909,7 +2006,6 @@
           </wp:inline>
         </w:drawing>
       </w:r>
-      <w:proofErr w:type="gramStart"/>
       <w:r>
         <w:rPr>
           <w:rFonts w:ascii="Times New Roman" w:eastAsia="Times New Roman" w:hAnsi="Times New Roman" w:cs="Times New Roman"/>
@@ -2917,37 +2013,7 @@
           <w:szCs w:val="24"/>
           <w:lang w:eastAsia="tr-TR"/>
         </w:rPr>
-        <w:t>iki</w:t>
-      </w:r>
-      <w:proofErr w:type="gramEnd"/>
-      <w:r>
-        <w:rPr>
-          <w:rFonts w:ascii="Times New Roman" w:eastAsia="Times New Roman" w:hAnsi="Times New Roman" w:cs="Times New Roman"/>
-          <w:sz w:val="24"/>
-          <w:szCs w:val="24"/>
-          <w:lang w:eastAsia="tr-TR"/>
-        </w:rPr>
-        <w:t xml:space="preserve"> genç kız </w:t>
-      </w:r>
-      <w:proofErr w:type="spellStart"/>
-      <w:r>
-        <w:rPr>
-          <w:rFonts w:ascii="Times New Roman" w:eastAsia="Times New Roman" w:hAnsi="Times New Roman" w:cs="Times New Roman"/>
-          <w:sz w:val="24"/>
-          <w:szCs w:val="24"/>
-          <w:lang w:eastAsia="tr-TR"/>
-        </w:rPr>
-        <w:t>lego</w:t>
-      </w:r>
-      <w:proofErr w:type="spellEnd"/>
-      <w:r>
-        <w:rPr>
-          <w:rFonts w:ascii="Times New Roman" w:eastAsia="Times New Roman" w:hAnsi="Times New Roman" w:cs="Times New Roman"/>
-          <w:sz w:val="24"/>
-          <w:szCs w:val="24"/>
-          <w:lang w:eastAsia="tr-TR"/>
-        </w:rPr>
-        <w:t xml:space="preserve"> oyuncağı ile oynuyor.”</w:t>
+        <w:t>iki genç kız lego oyuncağı ile oynuyor.”</w:t>
       </w:r>
     </w:p>
     <w:p>
@@ -2970,15 +2036,7 @@
         </w:r>
       </w:hyperlink>
       <w:r>
-        <w:t>, insansız hava araçlarının düşman toprakları üzerinde elde ettiği görüntü ve videoların karargâha aktarımıyla oluşturulan büyük veri (</w:t>
-      </w:r>
-      <w:proofErr w:type="spellStart"/>
-      <w:r>
-        <w:t>BigData</w:t>
-      </w:r>
-      <w:proofErr w:type="spellEnd"/>
-      <w:r>
-        <w:t>) yığınıyla baş edebilmek maksadıyla daha iyi bir istihbarat katmanı geliştirilmesi kapsamında 2009 yılında derin öğrenme çalışmalarına destek vermeye başlamıştır.</w:t>
+        <w:t>, insansız hava araçlarının düşman toprakları üzerinde elde ettiği görüntü ve videoların karargâha aktarımıyla oluşturulan büyük veri (BigData) yığınıyla baş edebilmek maksadıyla daha iyi bir istihbarat katmanı geliştirilmesi kapsamında 2009 yılında derin öğrenme çalışmalarına destek vermeye başlamıştır.</w:t>
       </w:r>
     </w:p>
     <w:p>
@@ -3025,7 +2083,7 @@
                     <a:blip r:embed="rId37">
                       <a:extLst>
                         <a:ext uri="{28A0092B-C50C-407E-A947-70E740481C1C}">
-                          <a14:useLocalDpi xmlns:a14="http://schemas.microsoft.com/office/drawing/2010/main" xmlns:wps="http://schemas.microsoft.com/office/word/2010/wordprocessingShape" xmlns:wpi="http://schemas.microsoft.com/office/word/2010/wordprocessingInk" xmlns:wpg="http://schemas.microsoft.com/office/word/2010/wordprocessingGroup" xmlns:w16se="http://schemas.microsoft.com/office/word/2015/wordml/symex" xmlns:w15="http://schemas.microsoft.com/office/word/2012/wordml" xmlns:w14="http://schemas.microsoft.com/office/word/2010/wordml" xmlns:w="http://schemas.openxmlformats.org/wordprocessingml/2006/main" xmlns:w10="urn:schemas-microsoft-com:office:word" xmlns:wp14="http://schemas.microsoft.com/office/word/2010/wordprocessingDrawing" xmlns:v="urn:schemas-microsoft-com:vml" xmlns:o="urn:schemas-microsoft-com:office:office" xmlns:mc="http://schemas.openxmlformats.org/markup-compatibility/2006" xmlns:cx1="http://schemas.microsoft.com/office/drawing/2015/9/8/chartex" xmlns:cx="http://schemas.microsoft.com/office/drawing/2014/chartex" xmlns:wpc="http://schemas.microsoft.com/office/word/2010/wordprocessingCanvas" xmlns="" val="0"/>
+                          <a14:useLocalDpi xmlns:a14="http://schemas.microsoft.com/office/drawing/2010/main" val="0"/>
                         </a:ext>
                       </a:extLst>
                     </a:blip>
@@ -3054,29 +2112,8 @@
         </w:drawing>
       </w:r>
       <w:hyperlink r:id="rId38" w:tgtFrame="_blank" w:history="1">
-        <w:proofErr w:type="spellStart"/>
         <w:r>
-          <w:t>Google</w:t>
-        </w:r>
-        <w:proofErr w:type="spellEnd"/>
-        <w:r>
-          <w:t xml:space="preserve"> </w:t>
-        </w:r>
-        <w:proofErr w:type="spellStart"/>
-        <w:r>
-          <w:t>Deep</w:t>
-        </w:r>
-        <w:proofErr w:type="spellEnd"/>
-        <w:r>
-          <w:t xml:space="preserve"> </w:t>
-        </w:r>
-        <w:proofErr w:type="spellStart"/>
-        <w:r>
-          <w:t>Mind</w:t>
-        </w:r>
-        <w:proofErr w:type="spellEnd"/>
-        <w:r>
-          <w:t xml:space="preserve"> Atari Çalışmas</w:t>
+          <w:t>Google Deep Mind Atari Çalışmas</w:t>
         </w:r>
       </w:hyperlink>
       <w:r>
@@ -3087,137 +2124,34 @@
       <w:pPr>
         <w:jc w:val="both"/>
       </w:pPr>
-      <w:proofErr w:type="spellStart"/>
-      <w:r>
-        <w:t>Google</w:t>
-      </w:r>
-      <w:proofErr w:type="spellEnd"/>
-      <w:r>
-        <w:t xml:space="preserve"> son dönemde bünyesine kattığı, </w:t>
-      </w:r>
-      <w:proofErr w:type="spellStart"/>
-      <w:r>
-        <w:fldChar w:fldCharType="begin"/>
-      </w:r>
-      <w:r>
-        <w:instrText>HYPERLINK "http://deepmind.com/" \t "_blank"</w:instrText>
-      </w:r>
-      <w:r>
-        <w:fldChar w:fldCharType="separate"/>
-      </w:r>
-      <w:r>
-        <w:t>Deep</w:t>
-      </w:r>
-      <w:proofErr w:type="spellEnd"/>
-      <w:r>
-        <w:t xml:space="preserve"> </w:t>
-      </w:r>
-      <w:proofErr w:type="spellStart"/>
-      <w:r>
-        <w:t>Mind</w:t>
-      </w:r>
-      <w:proofErr w:type="spellEnd"/>
-      <w:r>
-        <w:fldChar w:fldCharType="end"/>
-      </w:r>
-      <w:r>
-        <w:t xml:space="preserve"> firması ile </w:t>
-      </w:r>
-      <w:proofErr w:type="spellStart"/>
-      <w:r>
-        <w:t>yürttüğü</w:t>
-      </w:r>
-      <w:proofErr w:type="spellEnd"/>
-      <w:r>
-        <w:t xml:space="preserve"> derin öğrenme çalışmaları kapsamında, Atari video oyunlarını kullanılarak makineler için sadece ağı eğitmekle kalmayıp, ayrıca ortam </w:t>
+      <w:r>
+        <w:t>Google son dönemde bünyesine kattığı, </w:t>
+      </w:r>
+      <w:hyperlink r:id="rId39" w:tgtFrame="_blank" w:history="1">
+        <w:r>
+          <w:t>Deep Mind</w:t>
+        </w:r>
+      </w:hyperlink>
+      <w:r>
+        <w:t xml:space="preserve"> firması ile yürttüğü derin öğrenme çalışmaları kapsamında, Atari video oyunlarını kullanılarak makineler için sadece ağı eğitmekle kalmayıp, ayrıca ortam </w:t>
       </w:r>
       <w:r>
         <w:lastRenderedPageBreak/>
-        <w:t xml:space="preserve">içerisinde nasıl hareket edileceğini de öğretmişlerdir. Bu sayede eğitilen ağ oyun serisini başarıyla tamamlamıştır. Bu çalışma ile </w:t>
-      </w:r>
-      <w:proofErr w:type="spellStart"/>
-      <w:r>
-        <w:t>Google</w:t>
-      </w:r>
-      <w:proofErr w:type="spellEnd"/>
-      <w:r>
-        <w:t xml:space="preserve"> sahip olduğu ve sürekli artan veri havuzunu zamanı geldiğinde geliştirdiği algoritmalar ile kullanarak akıllı sistemler ortaya çıkarabileceğini göstermiştir. (</w:t>
-      </w:r>
-      <w:proofErr w:type="spellStart"/>
-      <w:r>
-        <w:fldChar w:fldCharType="begin"/>
-      </w:r>
-      <w:r>
-        <w:instrText>HYPERLINK "http://deepmind.com/publications.html" \t "_blank"</w:instrText>
-      </w:r>
-      <w:r>
-        <w:fldChar w:fldCharType="separate"/>
-      </w:r>
-      <w:r>
-        <w:t>Deep</w:t>
-      </w:r>
-      <w:proofErr w:type="spellEnd"/>
-      <w:r>
-        <w:t xml:space="preserve"> </w:t>
-      </w:r>
-      <w:proofErr w:type="spellStart"/>
-      <w:r>
-        <w:t>Mind</w:t>
-      </w:r>
-      <w:proofErr w:type="spellEnd"/>
-      <w:r>
-        <w:t xml:space="preserve"> Yayınları</w:t>
-      </w:r>
-      <w:r>
-        <w:fldChar w:fldCharType="end"/>
-      </w:r>
+        <w:t>içerisinde nasıl hareket edileceğini de öğretmişlerdir. Bu sayede eğitilen ağ oyun serisini başarıyla tamamlamıştır. Bu çalışma ile Google sahip olduğu ve sürekli artan veri havuzunu zamanı geldiğinde geliştirdiği algoritmalar ile kullanarak akıllı sistemler ortaya çıkarabileceğini göstermiştir. (</w:t>
+      </w:r>
+      <w:hyperlink r:id="rId40" w:tgtFrame="_blank" w:history="1">
+        <w:r>
+          <w:t>Deep Mind Yayınları</w:t>
+        </w:r>
+      </w:hyperlink>
       <w:r>
         <w:t>) (</w:t>
       </w:r>
-      <w:proofErr w:type="spellStart"/>
-      <w:r>
-        <w:fldChar w:fldCharType="begin"/>
-      </w:r>
-      <w:r>
-        <w:instrText>HYPERLINK "http://www.technologyreview.com/news/524026/is-google-cornering-the-market-on-deep-learning/" \t "_blank"</w:instrText>
-      </w:r>
-      <w:r>
-        <w:fldChar w:fldCharType="separate"/>
-      </w:r>
-      <w:r>
-        <w:t>Google</w:t>
-      </w:r>
-      <w:proofErr w:type="spellEnd"/>
-      <w:r>
-        <w:t xml:space="preserve"> neden 400 Milyon Dolara </w:t>
-      </w:r>
-      <w:proofErr w:type="spellStart"/>
-      <w:r>
-        <w:t>Deep</w:t>
-      </w:r>
-      <w:proofErr w:type="spellEnd"/>
-      <w:r>
-        <w:t xml:space="preserve"> </w:t>
-      </w:r>
-      <w:proofErr w:type="spellStart"/>
-      <w:r>
-        <w:t>Mind</w:t>
-      </w:r>
-      <w:proofErr w:type="spellEnd"/>
-      <w:r>
-        <w:t xml:space="preserve"> </w:t>
-      </w:r>
-      <w:proofErr w:type="spellStart"/>
-      <w:r>
-        <w:t>fimasını</w:t>
-      </w:r>
-      <w:proofErr w:type="spellEnd"/>
-      <w:r>
-        <w:t xml:space="preserve"> satın aldı?</w:t>
-      </w:r>
-      <w:r>
-        <w:fldChar w:fldCharType="end"/>
-      </w:r>
+      <w:hyperlink r:id="rId41" w:tgtFrame="_blank" w:history="1">
+        <w:r>
+          <w:t>Google neden 400 Milyon Dolara Deep Mind fimasını satın aldı?</w:t>
+        </w:r>
+      </w:hyperlink>
       <w:r>
         <w:t>)</w:t>
       </w:r>
@@ -3232,55 +2166,15 @@
         <w:jc w:val="both"/>
       </w:pPr>
       <w:r>
-        <w:t xml:space="preserve">Resim veya </w:t>
-      </w:r>
-      <w:proofErr w:type="spellStart"/>
-      <w:r>
-        <w:t>vide</w:t>
-      </w:r>
-      <w:proofErr w:type="spellEnd"/>
-      <w:r>
-        <w:t xml:space="preserve"> akışındaki her kare için çeşitli filtrelemeler ve alt bölümlere ayırma gibi işlemler sonucunda esim karesi üzerinde tespit edilen nesneler önceden eğitilmiş ağa sokularak sınıflandırılmaktadır.</w:t>
-      </w:r>
-    </w:p>
-    <w:p>
-      <w:pPr>
-        <w:jc w:val="both"/>
-      </w:pPr>
-      <w:r>
-        <w:t>Araştırmacılar akıllı telefonların ve diğer mobil cihazların kamera görüş hattında bulunan nesneleri hemen tanıyıp, nesneleri tanımlayan metinleri nesnelerin üzerinde bir çevre katman olarak gösterecek şekilde çalışma yapmaktadır (</w:t>
-      </w:r>
-      <w:proofErr w:type="spellStart"/>
-      <w:r>
-        <w:t>Purdue</w:t>
-      </w:r>
-      <w:proofErr w:type="spellEnd"/>
-      <w:r>
-        <w:t xml:space="preserve"> </w:t>
-      </w:r>
-      <w:proofErr w:type="spellStart"/>
-      <w:r>
-        <w:t>University</w:t>
-      </w:r>
-      <w:proofErr w:type="spellEnd"/>
-      <w:r>
-        <w:t xml:space="preserve"> </w:t>
-      </w:r>
-      <w:proofErr w:type="spellStart"/>
-      <w:r>
-        <w:t>image</w:t>
-      </w:r>
-      <w:proofErr w:type="spellEnd"/>
-      <w:r>
-        <w:t>/e-</w:t>
-      </w:r>
-      <w:proofErr w:type="spellStart"/>
-      <w:r>
-        <w:t>Lab</w:t>
-      </w:r>
-      <w:proofErr w:type="spellEnd"/>
-      <w:r>
-        <w:t>).</w:t>
+        <w:t>Resim veya vide akışındaki her kare için çeşitli filtrelemeler ve alt bölümlere ayırma gibi işlemler sonucunda esim karesi üzerinde tespit edilen nesneler önceden eğitilmiş ağa sokularak sınıflandırılmaktadır.</w:t>
+      </w:r>
+    </w:p>
+    <w:p>
+      <w:pPr>
+        <w:jc w:val="both"/>
+      </w:pPr>
+      <w:r>
+        <w:t>Araştırmacılar akıllı telefonların ve diğer mobil cihazların kamera görüş hattında bulunan nesneleri hemen tanıyıp, nesneleri tanımlayan metinleri nesnelerin üzerinde bir çevre katman olarak gösterecek şekilde çalışma yapmaktadır (Purdue University image/e-Lab).</w:t>
       </w:r>
     </w:p>
     <w:p>
@@ -3310,10 +2204,10 @@
                     </pic:cNvPicPr>
                   </pic:nvPicPr>
                   <pic:blipFill>
-                    <a:blip r:embed="rId39">
+                    <a:blip r:embed="rId42">
                       <a:extLst>
                         <a:ext uri="{28A0092B-C50C-407E-A947-70E740481C1C}">
-                          <a14:useLocalDpi xmlns:a14="http://schemas.microsoft.com/office/drawing/2010/main" xmlns:wps="http://schemas.microsoft.com/office/word/2010/wordprocessingShape" xmlns:wpi="http://schemas.microsoft.com/office/word/2010/wordprocessingInk" xmlns:wpg="http://schemas.microsoft.com/office/word/2010/wordprocessingGroup" xmlns:w16se="http://schemas.microsoft.com/office/word/2015/wordml/symex" xmlns:w15="http://schemas.microsoft.com/office/word/2012/wordml" xmlns:w14="http://schemas.microsoft.com/office/word/2010/wordml" xmlns:w="http://schemas.openxmlformats.org/wordprocessingml/2006/main" xmlns:w10="urn:schemas-microsoft-com:office:word" xmlns:wp14="http://schemas.microsoft.com/office/word/2010/wordprocessingDrawing" xmlns:v="urn:schemas-microsoft-com:vml" xmlns:o="urn:schemas-microsoft-com:office:office" xmlns:mc="http://schemas.openxmlformats.org/markup-compatibility/2006" xmlns:cx1="http://schemas.microsoft.com/office/drawing/2015/9/8/chartex" xmlns:cx="http://schemas.microsoft.com/office/drawing/2014/chartex" xmlns:wpc="http://schemas.microsoft.com/office/word/2010/wordprocessingCanvas" xmlns="" val="0"/>
+                          <a14:useLocalDpi xmlns:a14="http://schemas.microsoft.com/office/drawing/2010/main" val="0"/>
                         </a:ext>
                       </a:extLst>
                     </a:blip>
@@ -3393,10 +2287,10 @@
                     </pic:cNvPicPr>
                   </pic:nvPicPr>
                   <pic:blipFill>
-                    <a:blip r:embed="rId40">
+                    <a:blip r:embed="rId43">
                       <a:extLst>
                         <a:ext uri="{28A0092B-C50C-407E-A947-70E740481C1C}">
-                          <a14:useLocalDpi xmlns:a14="http://schemas.microsoft.com/office/drawing/2010/main" xmlns:wps="http://schemas.microsoft.com/office/word/2010/wordprocessingShape" xmlns:wpi="http://schemas.microsoft.com/office/word/2010/wordprocessingInk" xmlns:wpg="http://schemas.microsoft.com/office/word/2010/wordprocessingGroup" xmlns:w16se="http://schemas.microsoft.com/office/word/2015/wordml/symex" xmlns:w15="http://schemas.microsoft.com/office/word/2012/wordml" xmlns:w14="http://schemas.microsoft.com/office/word/2010/wordml" xmlns:w="http://schemas.openxmlformats.org/wordprocessingml/2006/main" xmlns:w10="urn:schemas-microsoft-com:office:word" xmlns:wp14="http://schemas.microsoft.com/office/word/2010/wordprocessingDrawing" xmlns:v="urn:schemas-microsoft-com:vml" xmlns:o="urn:schemas-microsoft-com:office:office" xmlns:mc="http://schemas.openxmlformats.org/markup-compatibility/2006" xmlns:cx1="http://schemas.microsoft.com/office/drawing/2015/9/8/chartex" xmlns:cx="http://schemas.microsoft.com/office/drawing/2014/chartex" xmlns:wpc="http://schemas.microsoft.com/office/word/2010/wordprocessingCanvas" xmlns="" val="0"/>
+                          <a14:useLocalDpi xmlns:a14="http://schemas.microsoft.com/office/drawing/2010/main" val="0"/>
                         </a:ext>
                       </a:extLst>
                     </a:blip>
@@ -3442,44 +2336,23 @@
         <w:jc w:val="both"/>
       </w:pPr>
       <w:r>
-        <w:t xml:space="preserve">Derin öğrenme konusunda öncü düşünür olarak ün yapan ve Çin’in en büyük arama motorunun </w:t>
-      </w:r>
-      <w:proofErr w:type="gramStart"/>
-      <w:r>
-        <w:t>baş uzmanı</w:t>
-      </w:r>
-      <w:proofErr w:type="gramEnd"/>
-      <w:r>
-        <w:t> </w:t>
-      </w:r>
-      <w:hyperlink r:id="rId41" w:tgtFrame="_blank" w:history="1">
+        <w:t>Derin öğrenme konusunda öncü düşünür olarak ün yapan ve Çin’in en büyük arama motorunun baş uzmanı </w:t>
+      </w:r>
+      <w:hyperlink r:id="rId44" w:tgtFrame="_blank" w:history="1">
         <w:r>
-          <w:t xml:space="preserve">Andrew </w:t>
+          <w:t>Andrew Ng</w:t>
         </w:r>
-        <w:proofErr w:type="spellStart"/>
-        <w:r>
-          <w:t>Ng</w:t>
-        </w:r>
-        <w:proofErr w:type="spellEnd"/>
       </w:hyperlink>
       <w:r>
         <w:t> (</w:t>
       </w:r>
-      <w:hyperlink r:id="rId42" w:tgtFrame="_blank" w:history="1">
+      <w:hyperlink r:id="rId45" w:tgtFrame="_blank" w:history="1">
         <w:r>
           <w:t>g+</w:t>
         </w:r>
       </w:hyperlink>
       <w:r>
-        <w:t xml:space="preserve">), son çalışmasında </w:t>
-      </w:r>
-      <w:proofErr w:type="spellStart"/>
-      <w:r>
-        <w:t>Baidu</w:t>
-      </w:r>
-      <w:proofErr w:type="spellEnd"/>
-      <w:r>
-        <w:t xml:space="preserve"> Derin Konuşma motorunun gürültülü ortamlarda bile derin öğrenme kullanarak sesli komutları anlayıp işlediğine vurgu yapmıştır. Bu çalışmada GPU işlemcileri kullanılarak 100.000 saatten daha fazla konuşma örnekleri sinir ağları ile eğitilerek bu alanda en düşük hata oranına ulaşılmıştır.</w:t>
+        <w:t>), son çalışmasında Baidu Derin Konuşma motorunun gürültülü ortamlarda bile derin öğrenme kullanarak sesli komutları anlayıp işlediğine vurgu yapmıştır. Bu çalışmada GPU işlemcileri kullanılarak 100.000 saatten daha fazla konuşma örnekleri sinir ağları ile eğitilerek bu alanda en düşük hata oranına ulaşılmıştır.</w:t>
       </w:r>
     </w:p>
     <w:p>
@@ -3509,10 +2382,10 @@
                     </pic:cNvPicPr>
                   </pic:nvPicPr>
                   <pic:blipFill>
-                    <a:blip r:embed="rId43">
+                    <a:blip r:embed="rId46">
                       <a:extLst>
                         <a:ext uri="{28A0092B-C50C-407E-A947-70E740481C1C}">
-                          <a14:useLocalDpi xmlns:a14="http://schemas.microsoft.com/office/drawing/2010/main" xmlns:wps="http://schemas.microsoft.com/office/word/2010/wordprocessingShape" xmlns:wpi="http://schemas.microsoft.com/office/word/2010/wordprocessingInk" xmlns:wpg="http://schemas.microsoft.com/office/word/2010/wordprocessingGroup" xmlns:w16se="http://schemas.microsoft.com/office/word/2015/wordml/symex" xmlns:w15="http://schemas.microsoft.com/office/word/2012/wordml" xmlns:w14="http://schemas.microsoft.com/office/word/2010/wordml" xmlns:w="http://schemas.openxmlformats.org/wordprocessingml/2006/main" xmlns:w10="urn:schemas-microsoft-com:office:word" xmlns:wp14="http://schemas.microsoft.com/office/word/2010/wordprocessingDrawing" xmlns:v="urn:schemas-microsoft-com:vml" xmlns:o="urn:schemas-microsoft-com:office:office" xmlns:mc="http://schemas.openxmlformats.org/markup-compatibility/2006" xmlns:cx1="http://schemas.microsoft.com/office/drawing/2015/9/8/chartex" xmlns:cx="http://schemas.microsoft.com/office/drawing/2014/chartex" xmlns:wpc="http://schemas.microsoft.com/office/word/2010/wordprocessingCanvas" xmlns="" val="0"/>
+                          <a14:useLocalDpi xmlns:a14="http://schemas.microsoft.com/office/drawing/2010/main" val="0"/>
                         </a:ext>
                       </a:extLst>
                     </a:blip>
@@ -3566,10 +2439,10 @@
                     </pic:cNvPicPr>
                   </pic:nvPicPr>
                   <pic:blipFill>
-                    <a:blip r:embed="rId44">
+                    <a:blip r:embed="rId47">
                       <a:extLst>
                         <a:ext uri="{28A0092B-C50C-407E-A947-70E740481C1C}">
-                          <a14:useLocalDpi xmlns:a14="http://schemas.microsoft.com/office/drawing/2010/main" xmlns:wps="http://schemas.microsoft.com/office/word/2010/wordprocessingShape" xmlns:wpi="http://schemas.microsoft.com/office/word/2010/wordprocessingInk" xmlns:wpg="http://schemas.microsoft.com/office/word/2010/wordprocessingGroup" xmlns:w16se="http://schemas.microsoft.com/office/word/2015/wordml/symex" xmlns:w15="http://schemas.microsoft.com/office/word/2012/wordml" xmlns:w14="http://schemas.microsoft.com/office/word/2010/wordml" xmlns:w="http://schemas.openxmlformats.org/wordprocessingml/2006/main" xmlns:w10="urn:schemas-microsoft-com:office:word" xmlns:wp14="http://schemas.microsoft.com/office/word/2010/wordprocessingDrawing" xmlns:v="urn:schemas-microsoft-com:vml" xmlns:o="urn:schemas-microsoft-com:office:office" xmlns:mc="http://schemas.openxmlformats.org/markup-compatibility/2006" xmlns:cx1="http://schemas.microsoft.com/office/drawing/2015/9/8/chartex" xmlns:cx="http://schemas.microsoft.com/office/drawing/2014/chartex" xmlns:wpc="http://schemas.microsoft.com/office/word/2010/wordprocessingCanvas" xmlns="" val="0"/>
+                          <a14:useLocalDpi xmlns:a14="http://schemas.microsoft.com/office/drawing/2010/main" val="0"/>
                         </a:ext>
                       </a:extLst>
                     </a:blip>
@@ -3623,15 +2496,7 @@
         <w:jc w:val="both"/>
       </w:pPr>
       <w:r>
-        <w:t xml:space="preserve">Konuşma tanımanın gelişmesi nesnelerin internetinin (internet of </w:t>
-      </w:r>
-      <w:proofErr w:type="spellStart"/>
-      <w:r>
-        <w:t>things</w:t>
-      </w:r>
-      <w:proofErr w:type="spellEnd"/>
-      <w:r>
-        <w:t>) yaygınlaştırmasını destekleyecektir. Bu sayede günlük yaşamda kullanılan tüm cihazlar ve araçlar insan ergonomisine uygun yapıda çalışarak yaşamı kolaylaştıracak şekilde birbirleriyle sürekli etkileşim halinde bulunacaktır.</w:t>
+        <w:t>Konuşma tanımanın gelişmesi nesnelerin internetinin (internet of things) yaygınlaştırmasını destekleyecektir. Bu sayede günlük yaşamda kullanılan tüm cihazlar ve araçlar insan ergonomisine uygun yapıda çalışarak yaşamı kolaylaştıracak şekilde birbirleriyle sürekli etkileşim halinde bulunacaktır.</w:t>
       </w:r>
     </w:p>
     <w:p>
@@ -3677,10 +2542,10 @@
                     </pic:cNvPicPr>
                   </pic:nvPicPr>
                   <pic:blipFill>
-                    <a:blip r:embed="rId45">
+                    <a:blip r:embed="rId48">
                       <a:extLst>
                         <a:ext uri="{28A0092B-C50C-407E-A947-70E740481C1C}">
-                          <a14:useLocalDpi xmlns:a14="http://schemas.microsoft.com/office/drawing/2010/main" xmlns:wps="http://schemas.microsoft.com/office/word/2010/wordprocessingShape" xmlns:wpi="http://schemas.microsoft.com/office/word/2010/wordprocessingInk" xmlns:wpg="http://schemas.microsoft.com/office/word/2010/wordprocessingGroup" xmlns:w16se="http://schemas.microsoft.com/office/word/2015/wordml/symex" xmlns:w15="http://schemas.microsoft.com/office/word/2012/wordml" xmlns:w14="http://schemas.microsoft.com/office/word/2010/wordml" xmlns:w="http://schemas.openxmlformats.org/wordprocessingml/2006/main" xmlns:w10="urn:schemas-microsoft-com:office:word" xmlns:wp14="http://schemas.microsoft.com/office/word/2010/wordprocessingDrawing" xmlns:v="urn:schemas-microsoft-com:vml" xmlns:o="urn:schemas-microsoft-com:office:office" xmlns:mc="http://schemas.openxmlformats.org/markup-compatibility/2006" xmlns:cx1="http://schemas.microsoft.com/office/drawing/2015/9/8/chartex" xmlns:cx="http://schemas.microsoft.com/office/drawing/2014/chartex" xmlns:wpc="http://schemas.microsoft.com/office/word/2010/wordprocessingCanvas" xmlns="" val="0"/>
+                          <a14:useLocalDpi xmlns:a14="http://schemas.microsoft.com/office/drawing/2010/main" val="0"/>
                         </a:ext>
                       </a:extLst>
                     </a:blip>
@@ -3717,15 +2582,7 @@
         <w:jc w:val="both"/>
       </w:pPr>
       <w:r>
-        <w:t xml:space="preserve">Savunma alanında gerek silah üstü optiklere yönelik geliştirilen sistemlere işlemci desteği sağlanması gerekse tüm hareket eden platformlara konulan kameralar anlık incelenmesi gereken verinin miktarını büyük oranda artırmıştır. Kameraların savunma ve güvenlik alanlarında kullanımının </w:t>
-      </w:r>
-      <w:proofErr w:type="spellStart"/>
-      <w:r>
-        <w:t>adaha</w:t>
-      </w:r>
-      <w:proofErr w:type="spellEnd"/>
-      <w:r>
-        <w:t xml:space="preserve"> da artacağı değerlendirildiğinde, sadece resim veya video akışındaki nesnelerin ne olduğu değil ayrıca nesnelerin birbirleriyle olan ilişkisini metne döken sistemlerin büyük bir insan kaynağı tasarrufu sağlayarak, her bir kamera sistemin anlık akıllı değerlendirme yapısına kavuşmasının yolunu açmaktadır.</w:t>
+        <w:t>Savunma alanında gerek silah üstü optiklere yönelik geliştirilen sistemlere işlemci desteği sağlanması gerekse tüm hareket eden platformlara konulan kameralar anlık incelenmesi gereken verinin miktarını büyük oranda artırmıştır. Kameraların savunma ve güvenlik alanlarında kullanımının adaha da artacağı değerlendirildiğinde, sadece resim veya video akışındaki nesnelerin ne olduğu değil ayrıca nesnelerin birbirleriyle olan ilişkisini metne döken sistemlerin büyük bir insan kaynağı tasarrufu sağlayarak, her bir kamera sistemin anlık akıllı değerlendirme yapısına kavuşmasının yolunu açmaktadır.</w:t>
       </w:r>
     </w:p>
     <w:p>
@@ -3755,7 +2612,7 @@
       </w:r>
     </w:p>
     <w:p>
-      <w:hyperlink r:id="rId46" w:tgtFrame="_blank" w:history="1">
+      <w:hyperlink r:id="rId49" w:tgtFrame="_blank" w:history="1">
         <w:r>
           <w:t>Makine</w:t>
         </w:r>
@@ -3765,11 +2622,10 @@
       </w:r>
     </w:p>
     <w:p>
-      <w:proofErr w:type="gramStart"/>
       <w:r>
         <w:t>Makine öğreniminin başlıca uygulamaları </w:t>
       </w:r>
-      <w:hyperlink r:id="rId47" w:tooltip="Makine algılaması (sayfa mevcut değil)" w:history="1">
+      <w:hyperlink r:id="rId50" w:tooltip="Makine algılaması (sayfa mevcut değil)" w:history="1">
         <w:r>
           <w:t>makine algılaması</w:t>
         </w:r>
@@ -3777,7 +2633,7 @@
       <w:r>
         <w:t>, </w:t>
       </w:r>
-      <w:hyperlink r:id="rId48" w:tooltip="Bilgisayarlı görme (sayfa mevcut değil)" w:history="1">
+      <w:hyperlink r:id="rId51" w:tooltip="Bilgisayarlı görme (sayfa mevcut değil)" w:history="1">
         <w:r>
           <w:t>bilgisayarlı görme</w:t>
         </w:r>
@@ -3785,7 +2641,7 @@
       <w:r>
         <w:t>, </w:t>
       </w:r>
-      <w:hyperlink r:id="rId49" w:tooltip="Doğal dil işleme" w:history="1">
+      <w:hyperlink r:id="rId52" w:tooltip="Doğal dil işleme" w:history="1">
         <w:r>
           <w:t>doğal dil işleme</w:t>
         </w:r>
@@ -3793,7 +2649,7 @@
       <w:r>
         <w:t>, </w:t>
       </w:r>
-      <w:hyperlink r:id="rId50" w:tooltip="Sözdizimsel örüntü tanıma (sayfa mevcut değil)" w:history="1">
+      <w:hyperlink r:id="rId53" w:tooltip="Sözdizimsel örüntü tanıma (sayfa mevcut değil)" w:history="1">
         <w:r>
           <w:t>sözdizimsel örüntü tanıma</w:t>
         </w:r>
@@ -3801,7 +2657,7 @@
       <w:r>
         <w:t>, </w:t>
       </w:r>
-      <w:hyperlink r:id="rId51" w:tooltip="Arama motorları" w:history="1">
+      <w:hyperlink r:id="rId54" w:tooltip="Arama motorları" w:history="1">
         <w:r>
           <w:t>arama motorları</w:t>
         </w:r>
@@ -3809,7 +2665,7 @@
       <w:r>
         <w:t>, </w:t>
       </w:r>
-      <w:hyperlink r:id="rId52" w:tooltip="Tanı (yapay zeka) (sayfa mevcut değil)" w:history="1">
+      <w:hyperlink r:id="rId55" w:tooltip="Tanı (yapay zeka) (sayfa mevcut değil)" w:history="1">
         <w:r>
           <w:t>tıbbi tanı</w:t>
         </w:r>
@@ -3817,60 +2673,31 @@
       <w:r>
         <w:t>, </w:t>
       </w:r>
-      <w:proofErr w:type="spellStart"/>
-      <w:r>
-        <w:fldChar w:fldCharType="begin"/>
-      </w:r>
-      <w:r>
-        <w:instrText xml:space="preserve"> HYPERLINK "https://tr.0wikipedia.org/index.php?q=aHR0cHM6Ly90ci53aWtpcGVkaWEub3JnL3dpa2kvQml5b2luZm9ybWF0aWs" \o "Biyoinformatik" </w:instrText>
-      </w:r>
-      <w:r>
-        <w:fldChar w:fldCharType="separate"/>
-      </w:r>
-      <w:r>
-        <w:t>biyoinformatik</w:t>
-      </w:r>
-      <w:proofErr w:type="spellEnd"/>
-      <w:r>
-        <w:fldChar w:fldCharType="end"/>
-      </w:r>
+      <w:hyperlink r:id="rId56" w:tooltip="Biyoinformatik" w:history="1">
+        <w:r>
+          <w:t>biyoinformatik</w:t>
+        </w:r>
+      </w:hyperlink>
       <w:r>
         <w:t>, </w:t>
       </w:r>
-      <w:hyperlink r:id="rId53" w:tooltip="Beyin-makine arayüzleri (sayfa mevcut değil)" w:history="1">
+      <w:hyperlink r:id="rId57" w:tooltip="Beyin-makine arayüzleri (sayfa mevcut değil)" w:history="1">
         <w:r>
-          <w:t xml:space="preserve">beyin-makine </w:t>
+          <w:t>beyin-makine arayüzleri</w:t>
         </w:r>
-        <w:proofErr w:type="spellStart"/>
+      </w:hyperlink>
+      <w:r>
+        <w:t> ve </w:t>
+      </w:r>
+      <w:hyperlink r:id="rId58" w:tooltip="Kiminformatik (sayfa mevcut değil)" w:history="1">
         <w:r>
-          <w:t>arayüzleri</w:t>
+          <w:t>kiminformatik</w:t>
         </w:r>
-        <w:proofErr w:type="spellEnd"/>
       </w:hyperlink>
       <w:r>
-        <w:t> ve </w:t>
-      </w:r>
-      <w:proofErr w:type="spellStart"/>
-      <w:r>
-        <w:fldChar w:fldCharType="begin"/>
-      </w:r>
-      <w:r>
-        <w:instrText xml:space="preserve"> HYPERLINK "https://tr.0wikipedia.org/index.php?q=aHR0cHM6Ly90ci53aWtpcGVkaWEub3JnL3cvaW5kZXgucGhwP3RpdGxlPUtpbWluZm9ybWF0aWsmYWN0aW9uPWVkaXQmcmVkbGluaz0x" \o "Kiminformatik (sayfa mevcut değil)" </w:instrText>
-      </w:r>
-      <w:r>
-        <w:fldChar w:fldCharType="separate"/>
-      </w:r>
-      <w:r>
-        <w:t>kiminformatik</w:t>
-      </w:r>
-      <w:proofErr w:type="spellEnd"/>
-      <w:r>
-        <w:fldChar w:fldCharType="end"/>
-      </w:r>
-      <w:r>
         <w:t>, </w:t>
       </w:r>
-      <w:hyperlink r:id="rId54" w:tooltip="Kredi kartı dolandırıcılığı (sayfa mevcut değil)" w:history="1">
+      <w:hyperlink r:id="rId59" w:tooltip="Kredi kartı dolandırıcılığı (sayfa mevcut değil)" w:history="1">
         <w:r>
           <w:t>kredi kartı dolandırıcılığı</w:t>
         </w:r>
@@ -3878,7 +2705,7 @@
       <w:r>
         <w:t> denetimi, </w:t>
       </w:r>
-      <w:hyperlink r:id="rId55" w:tooltip="Borsa" w:history="1">
+      <w:hyperlink r:id="rId60" w:tooltip="Borsa" w:history="1">
         <w:r>
           <w:t>borsa</w:t>
         </w:r>
@@ -3886,7 +2713,7 @@
       <w:r>
         <w:t> çözümlemesi, </w:t>
       </w:r>
-      <w:hyperlink r:id="rId56" w:tooltip="DNA dizisi" w:history="1">
+      <w:hyperlink r:id="rId61" w:tooltip="DNA dizisi" w:history="1">
         <w:r>
           <w:t xml:space="preserve">DNA </w:t>
         </w:r>
@@ -3898,7 +2725,7 @@
       <w:r>
         <w:t> sınıflandırılması, </w:t>
       </w:r>
-      <w:hyperlink r:id="rId57" w:tooltip="Konuşma tanıma (sayfa mevcut değil)" w:history="1">
+      <w:hyperlink r:id="rId62" w:tooltip="Konuşma tanıma (sayfa mevcut değil)" w:history="1">
         <w:r>
           <w:t>konuşma</w:t>
         </w:r>
@@ -3906,27 +2733,15 @@
       <w:r>
         <w:t> ve </w:t>
       </w:r>
-      <w:proofErr w:type="spellStart"/>
-      <w:r>
-        <w:fldChar w:fldCharType="begin"/>
-      </w:r>
-      <w:r>
-        <w:instrText xml:space="preserve"> HYPERLINK "https://tr.0wikipedia.org/index.php?q=aHR0cHM6Ly90ci53aWtpcGVkaWEub3JnL3cvaW5kZXgucGhwP3RpdGxlPUVseWF6JUM0JUIxcyVDNCVCMV90YW4lQzQlQjFtYSZhY3Rpb249ZWRpdCZyZWRsaW5rPTE" \o "Elyazısı tanıma (sayfa mevcut değil)" </w:instrText>
-      </w:r>
-      <w:r>
-        <w:fldChar w:fldCharType="separate"/>
-      </w:r>
-      <w:r>
-        <w:t>elyazısıtanıma</w:t>
-      </w:r>
-      <w:proofErr w:type="spellEnd"/>
-      <w:r>
-        <w:fldChar w:fldCharType="end"/>
-      </w:r>
+      <w:hyperlink r:id="rId63" w:tooltip="Elyazısı tanıma (sayfa mevcut değil)" w:history="1">
+        <w:r>
+          <w:t>elyazısıtanıma</w:t>
+        </w:r>
+      </w:hyperlink>
       <w:r>
         <w:t>, bilgisayarlı görmede </w:t>
       </w:r>
-      <w:hyperlink r:id="rId58" w:tooltip="Nesne tanıma (sayfa mevcut değil)" w:history="1">
+      <w:hyperlink r:id="rId64" w:tooltip="Nesne tanıma (sayfa mevcut değil)" w:history="1">
         <w:r>
           <w:t>nesne tanıma</w:t>
         </w:r>
@@ -3934,7 +2749,7 @@
       <w:r>
         <w:t>, </w:t>
       </w:r>
-      <w:hyperlink r:id="rId59" w:tooltip="Strateji oyunu" w:history="1">
+      <w:hyperlink r:id="rId65" w:tooltip="Strateji oyunu" w:history="1">
         <w:r>
           <w:t>oyun oynama</w:t>
         </w:r>
@@ -3942,7 +2757,7 @@
       <w:r>
         <w:t>, </w:t>
       </w:r>
-      <w:hyperlink r:id="rId60" w:tooltip="Yazılım mühendisliği" w:history="1">
+      <w:hyperlink r:id="rId66" w:tooltip="Yazılım mühendisliği" w:history="1">
         <w:r>
           <w:t>yazılım mühendisliği</w:t>
         </w:r>
@@ -3950,7 +2765,7 @@
       <w:r>
         <w:t>, </w:t>
       </w:r>
-      <w:hyperlink r:id="rId61" w:tooltip="Uyarlamalı web sitesi (sayfa mevcut değil)" w:history="1">
+      <w:hyperlink r:id="rId67" w:tooltip="Uyarlamalı web sitesi (sayfa mevcut değil)" w:history="1">
         <w:r>
           <w:t>uyarlamalı web siteleri</w:t>
         </w:r>
@@ -3958,7 +2773,7 @@
       <w:r>
         <w:t> ve </w:t>
       </w:r>
-      <w:hyperlink r:id="rId62" w:tooltip="Robot gezisi (sayfa mevcut değil)" w:history="1">
+      <w:hyperlink r:id="rId68" w:tooltip="Robot gezisi (sayfa mevcut değil)" w:history="1">
         <w:r>
           <w:t>robot gezisidir</w:t>
         </w:r>
@@ -3966,7 +2781,6 @@
       <w:r>
         <w:t>.</w:t>
       </w:r>
-      <w:proofErr w:type="gramEnd"/>
     </w:p>
     <w:p>
       <w:r>
@@ -3990,10 +2804,10 @@
                     <pic:cNvPicPr/>
                   </pic:nvPicPr>
                   <pic:blipFill>
-                    <a:blip r:embed="rId63">
+                    <a:blip r:embed="rId69">
                       <a:extLst>
                         <a:ext uri="{28A0092B-C50C-407E-A947-70E740481C1C}">
-                          <a14:useLocalDpi xmlns:a14="http://schemas.microsoft.com/office/drawing/2010/main" xmlns:wps="http://schemas.microsoft.com/office/word/2010/wordprocessingShape" xmlns:wpi="http://schemas.microsoft.com/office/word/2010/wordprocessingInk" xmlns:wpg="http://schemas.microsoft.com/office/word/2010/wordprocessingGroup" xmlns:w14="http://schemas.microsoft.com/office/word/2010/wordml" xmlns:w="http://schemas.openxmlformats.org/wordprocessingml/2006/main" xmlns:w10="urn:schemas-microsoft-com:office:word" xmlns:wp14="http://schemas.microsoft.com/office/word/2010/wordprocessingDrawing" xmlns:v="urn:schemas-microsoft-com:vml" xmlns:o="urn:schemas-microsoft-com:office:office" xmlns:mc="http://schemas.openxmlformats.org/markup-compatibility/2006" xmlns:wpc="http://schemas.microsoft.com/office/word/2010/wordprocessingCanvas" xmlns="" val="0"/>
+                          <a14:useLocalDpi xmlns:a14="http://schemas.microsoft.com/office/drawing/2010/main" val="0"/>
                         </a:ext>
                       </a:extLst>
                     </a:blip>
@@ -4263,7 +3077,7 @@
         </w:rPr>
         <w:t>: Hiyerarşik öğrenme olarak da bilinir. Bu öğrenme yöntemi derin grafiklerde birçok doğrusal ve doğrusal olmayan dönüşümlerden ve çoklu işlem katmanlarından oluşturulmuş verilerde, üst düzey soyutlamalar kullanılarak elde edilen model girişimlerine dayalı bir dizi </w:t>
       </w:r>
-      <w:hyperlink r:id="rId64" w:tgtFrame="_blank" w:history="1">
+      <w:hyperlink r:id="rId70" w:tgtFrame="_blank" w:history="1">
         <w:r>
           <w:rPr>
             <w:rFonts w:asciiTheme="minorHAnsi" w:eastAsiaTheme="minorHAnsi" w:hAnsiTheme="minorHAnsi" w:cstheme="minorBidi"/>
@@ -4303,15 +3117,7 @@
         <w:jc w:val="both"/>
       </w:pPr>
       <w:r>
-        <w:t xml:space="preserve">Yapay sinir ağları (YSA), insan beyninin özelliklerinden olan öğrenme yolu ile yeni bilgiler türetebilme, yeni bilgiler oluşturabilme ve keşfedebilme gibi yetenekleri, herhangi bir yardım almadan otomatik olarak gerçekleştirebilmek amacı ile geliştirilen bilgisayar sistemleridir. Yapay sinir ağları; insan beyninden esinlenerek, öğrenme sürecinin matematiksel olarak modellenmesi uğraşı sonucu ortaya çıkmıştır. Bu nedenledir ki, bu konu üzerindeki çalışmalar ilk olarak beyni oluşturan biyolojik üniteler olan nöronların modellenmesi ve bilgisayar sistemlerinde uygulanması ile başlamış, daha sonraları bilgisayar sistemlerinin gelişimine de paralel olarak </w:t>
-      </w:r>
-      <w:proofErr w:type="gramStart"/>
-      <w:r>
-        <w:t>bir çok</w:t>
-      </w:r>
-      <w:proofErr w:type="gramEnd"/>
-      <w:r>
-        <w:t xml:space="preserve"> alanda kullanılır hale gelmiştir.</w:t>
+        <w:t>Yapay sinir ağları (YSA), insan beyninin özelliklerinden olan öğrenme yolu ile yeni bilgiler türetebilme, yeni bilgiler oluşturabilme ve keşfedebilme gibi yetenekleri, herhangi bir yardım almadan otomatik olarak gerçekleştirebilmek amacı ile geliştirilen bilgisayar sistemleridir. Yapay sinir ağları; insan beyninden esinlenerek, öğrenme sürecinin matematiksel olarak modellenmesi uğraşı sonucu ortaya çıkmıştır. Bu nedenledir ki, bu konu üzerindeki çalışmalar ilk olarak beyni oluşturan biyolojik üniteler olan nöronların modellenmesi ve bilgisayar sistemlerinde uygulanması ile başlamış, daha sonraları bilgisayar sistemlerinin gelişimine de paralel olarak bir çok alanda kullanılır hale gelmiştir.</w:t>
       </w:r>
     </w:p>
     <w:p>
@@ -4320,51 +3126,11 @@
         <w:jc w:val="both"/>
       </w:pPr>
       <w:r>
-        <w:t xml:space="preserve"> İnsan beyninin çalışma prensibini taklit ederek çalışan bu sistemler, her ne kadar bilgisayar teknolojisi hızlı bir gelişim göstermiş, işlem hızları </w:t>
-      </w:r>
-      <w:proofErr w:type="spellStart"/>
-      <w:r>
-        <w:t>nano</w:t>
-      </w:r>
-      <w:proofErr w:type="spellEnd"/>
-      <w:r>
-        <w:t xml:space="preserve"> saniyeler mertebesine inmiş olsa da, bırakalım insan beynini, ilkel bir canlı beyninin fonksiyonları dahi </w:t>
-      </w:r>
-      <w:proofErr w:type="gramStart"/>
-      <w:r>
-        <w:t>baz</w:t>
-      </w:r>
-      <w:proofErr w:type="gramEnd"/>
-      <w:r>
-        <w:t xml:space="preserve"> alındığında, böyle bir organizmanın yanında çok ilkel kalmaktadır. </w:t>
-      </w:r>
-      <w:proofErr w:type="spellStart"/>
-      <w:r>
-        <w:t>Nano</w:t>
-      </w:r>
-      <w:proofErr w:type="spellEnd"/>
-      <w:r>
-        <w:t xml:space="preserve"> saniyeler bazındaki işlem hızları ile </w:t>
-      </w:r>
-      <w:proofErr w:type="spellStart"/>
-      <w:r>
-        <w:t>YSA'lar</w:t>
-      </w:r>
-      <w:proofErr w:type="spellEnd"/>
-      <w:r>
-        <w:t xml:space="preserve">, mili saniyeler mertebesindeki işlen hızları ile işlem yapan insan beyninin işlevselliğinin henüz çok uzağındadır. Burada kısa bir hatırlatma yapmak gerekirse; insan beyninde yaklaşık 10¹¹ sinir hücresinin varlığından bahsedilmekle birlikte, bu sayının bilgisayar ortamında modellenmesi şu an için mümkün görünmemektedir. Fakat karar hızı açısından insan </w:t>
+        <w:t xml:space="preserve"> İnsan beyninin çalışma prensibini taklit ederek çalışan bu sistemler, her ne kadar bilgisayar teknolojisi hızlı bir gelişim göstermiş, işlem hızları nano saniyeler mertebesine inmiş olsa da, bırakalım insan beynini, ilkel bir canlı beyninin fonksiyonları dahi baz alındığında, böyle bir organizmanın yanında çok ilkel kalmaktadır. Nano saniyeler bazındaki işlem hızları ile YSA'lar, mili saniyeler mertebesindeki işlen hızları ile işlem yapan insan beyninin işlevselliğinin henüz çok uzağındadır. Burada kısa bir hatırlatma yapmak gerekirse; insan beyninde yaklaşık 10¹¹ sinir hücresinin varlığından bahsedilmekle birlikte, bu sayının bilgisayar ortamında modellenmesi şu an için mümkün görünmemektedir. Fakat karar hızı açısından insan </w:t>
       </w:r>
       <w:r>
         <w:lastRenderedPageBreak/>
-        <w:t xml:space="preserve">beyni ile henüz yarışamasalar bile, </w:t>
-      </w:r>
-      <w:proofErr w:type="spellStart"/>
-      <w:r>
-        <w:t>YSA'lar</w:t>
-      </w:r>
-      <w:proofErr w:type="spellEnd"/>
-      <w:r>
-        <w:t xml:space="preserve"> yapısallıkları ve hassas eşleştirmelerin başarı ile gerçekleştirebilmeleri ile gün geçtikçe daha fazla uygulama alanı bulmaktadır.</w:t>
+        <w:t>beyni ile henüz yarışamasalar bile, YSA'lar yapısallıkları ve hassas eşleştirmelerin başarı ile gerçekleştirebilmeleri ile gün geçtikçe daha fazla uygulama alanı bulmaktadır.</w:t>
       </w:r>
     </w:p>
     <w:p>
@@ -4408,13 +3174,8 @@
           <w:numId w:val="1"/>
         </w:numPr>
       </w:pPr>
-      <w:proofErr w:type="spellStart"/>
-      <w:r>
-        <w:t>Torch</w:t>
-      </w:r>
-      <w:proofErr w:type="spellEnd"/>
-      <w:r>
-        <w:t xml:space="preserve"> </w:t>
+      <w:r>
+        <w:t xml:space="preserve">Torch </w:t>
       </w:r>
       <w:r>
         <w:rPr>
@@ -4431,11 +3192,9 @@
           <w:numId w:val="1"/>
         </w:numPr>
       </w:pPr>
-      <w:proofErr w:type="spellStart"/>
       <w:r>
         <w:t>Caffe</w:t>
       </w:r>
-      <w:proofErr w:type="spellEnd"/>
       <w:r>
         <w:rPr>
           <w:color w:val="FF0000"/>
@@ -4451,11 +3210,9 @@
           <w:numId w:val="1"/>
         </w:numPr>
       </w:pPr>
-      <w:proofErr w:type="spellStart"/>
       <w:r>
         <w:t>Theano</w:t>
       </w:r>
-      <w:proofErr w:type="spellEnd"/>
       <w:r>
         <w:rPr>
           <w:color w:val="FF0000"/>
@@ -4471,13 +3228,8 @@
           <w:numId w:val="1"/>
         </w:numPr>
       </w:pPr>
-      <w:proofErr w:type="spellStart"/>
-      <w:r>
-        <w:t>Image</w:t>
-      </w:r>
-      <w:proofErr w:type="spellEnd"/>
-      <w:r>
-        <w:t>-Net</w:t>
+      <w:r>
+        <w:t>Image-Net</w:t>
       </w:r>
       <w:r>
         <w:rPr>
@@ -4497,21 +3249,11 @@
           <w:color w:val="FF0000"/>
         </w:rPr>
       </w:pPr>
-      <w:proofErr w:type="spellStart"/>
       <w:r>
         <w:t>Alexnet</w:t>
       </w:r>
-      <w:proofErr w:type="spellEnd"/>
-      <w:r>
-        <w:t>(</w:t>
-      </w:r>
-      <w:proofErr w:type="spellStart"/>
-      <w:r>
-        <w:t>Matlab</w:t>
-      </w:r>
-      <w:proofErr w:type="spellEnd"/>
-      <w:r>
-        <w:t>)</w:t>
+      <w:r>
+        <w:t>(Matlab)</w:t>
       </w:r>
       <w:r>
         <w:rPr>
@@ -4522,7 +3264,7 @@
     </w:p>
     <w:p/>
     <w:p>
-      <w:hyperlink r:id="rId65" w:history="1">
+      <w:hyperlink r:id="rId71" w:history="1">
         <w:r>
           <w:rPr>
             <w:rStyle w:val="Kpr"/>
@@ -4531,15 +3273,8 @@
         </w:r>
       </w:hyperlink>
       <w:r>
-        <w:t xml:space="preserve"> siteden yarısını </w:t>
-      </w:r>
-      <w:proofErr w:type="spellStart"/>
-      <w:r>
-        <w:t>bulabilirz</w:t>
-      </w:r>
-      <w:bookmarkStart w:id="0" w:name="_GoBack"/>
-      <w:bookmarkEnd w:id="0"/>
-      <w:proofErr w:type="spellEnd"/>
+        <w:t xml:space="preserve"> siteden yarısını bulabilirz</w:t>
+      </w:r>
     </w:p>
     <w:p/>
     <w:p>
@@ -4555,6 +3290,964 @@
         <w:t>Yöntem – Uygulama</w:t>
       </w:r>
     </w:p>
+    <w:p/>
+    <w:p>
+      <w:pPr>
+        <w:jc w:val="both"/>
+      </w:pPr>
+      <w:r>
+        <w:t xml:space="preserve">Bitirme projesi boyunca yapay sinir ağ modellerinin zorluğundan bahsettik. Zor olması sebebi ile modeli ve modelin eğitimini kendimizin yapmayacağını belirttik bunun yerine </w:t>
+      </w:r>
+      <w:r>
+        <w:t>büyük kuruluşların yüksek kapasitede ki bilgisayarları ile eğittiği modeli kullanacağız</w:t>
+      </w:r>
+      <w:r>
+        <w:t xml:space="preserve">. Projemiz kapsamında iki adet proje geliştireceğiz bunlardan ilki matlab geliştirme ortamında bilgisayar ile ve </w:t>
+      </w:r>
+      <w:r>
+        <w:t>kamerası kullanılarak yapılacak. Matlab geliştirme ortamında ise alexnet derin öğrenme kütüphanesini kullanacağız.</w:t>
+      </w:r>
+      <w:r>
+        <w:t xml:space="preserve"> Bu kütüphane ile ilgili detayları yukarıda vermiştik</w:t>
+      </w:r>
+      <w:r>
+        <w:t xml:space="preserve">. Şimdi ise uygulama kısmını yapacağız. </w:t>
+      </w:r>
+    </w:p>
+    <w:p>
+      <w:pPr>
+        <w:jc w:val="both"/>
+      </w:pPr>
+      <w:r>
+        <w:t xml:space="preserve">Uygulama kısmında ilk olarak kuracağımız ortam matlab geliştirme ortamı olacak. Geliştirme ortamı kurulduktan sonra matlab.inc tarafından geliştirilen ve makine öğrenmesi </w:t>
+      </w:r>
+      <w:r>
+        <w:t>uygulamalarının kolay ve pratik geliştir</w:t>
+      </w:r>
+      <w:r>
+        <w:t>i</w:t>
+      </w:r>
+      <w:r>
+        <w:t xml:space="preserve">lmesi için hazırlanmış </w:t>
+      </w:r>
+      <w:r>
+        <w:t>Neural Network Toolbox</w:t>
+      </w:r>
+      <w:r>
+        <w:t xml:space="preserve">’ı kuracağız bu toolbax ile ilgili açıklamalar </w:t>
+      </w:r>
+      <w:hyperlink r:id="rId72" w:history="1">
+        <w:r>
+          <w:rPr>
+            <w:rStyle w:val="Kpr"/>
+          </w:rPr>
+          <w:t>https://www.mathworks.com/products/neural-network.html</w:t>
+        </w:r>
+      </w:hyperlink>
+      <w:r>
+        <w:t xml:space="preserve"> adresinde mevcuttur.</w:t>
+      </w:r>
+      <w:r>
+        <w:t xml:space="preserve"> Bu toolbox sadece hazır oluşuların yanında modellerimizi oluşturup geliştireceğimiz araçlarıda bize sağlıyor. </w:t>
+      </w:r>
+      <w:r>
+        <w:t>Verilen adrestede belirttiği üzere derin öğrenme ağınızı oluşturun eğitin ve simüle edin diyor</w:t>
+      </w:r>
+    </w:p>
+    <w:p>
+      <w:pPr>
+        <w:keepNext/>
+        <w:jc w:val="center"/>
+      </w:pPr>
+    </w:p>
+    <w:p>
+      <w:pPr>
+        <w:keepNext/>
+        <w:jc w:val="center"/>
+      </w:pPr>
+      <w:r>
+        <w:rPr>
+          <w:noProof/>
+          <w:lang w:eastAsia="tr-TR"/>
+        </w:rPr>
+        <w:drawing>
+          <wp:inline distT="0" distB="0" distL="0" distR="0">
+            <wp:extent cx="5025225" cy="3346884"/>
+            <wp:effectExtent l="0" t="0" r="0" b="0"/>
+            <wp:docPr id="3" name="Resim 3"/>
+            <wp:cNvGraphicFramePr>
+              <a:graphicFrameLocks xmlns:a="http://schemas.openxmlformats.org/drawingml/2006/main" noChangeAspect="1"/>
+            </wp:cNvGraphicFramePr>
+            <a:graphic xmlns:a="http://schemas.openxmlformats.org/drawingml/2006/main">
+              <a:graphicData uri="http://schemas.openxmlformats.org/drawingml/2006/picture">
+                <pic:pic xmlns:pic="http://schemas.openxmlformats.org/drawingml/2006/picture">
+                  <pic:nvPicPr>
+                    <pic:cNvPr id="3" name="6543EC6.tmp"/>
+                    <pic:cNvPicPr/>
+                  </pic:nvPicPr>
+                  <pic:blipFill>
+                    <a:blip r:embed="rId73">
+                      <a:extLst>
+                        <a:ext uri="{28A0092B-C50C-407E-A947-70E740481C1C}">
+                          <a14:useLocalDpi xmlns:a14="http://schemas.microsoft.com/office/drawing/2010/main" val="0"/>
+                        </a:ext>
+                      </a:extLst>
+                    </a:blip>
+                    <a:stretch>
+                      <a:fillRect/>
+                    </a:stretch>
+                  </pic:blipFill>
+                  <pic:spPr>
+                    <a:xfrm>
+                      <a:off x="0" y="0"/>
+                      <a:ext cx="5037345" cy="3354956"/>
+                    </a:xfrm>
+                    <a:prstGeom prst="rect">
+                      <a:avLst/>
+                    </a:prstGeom>
+                  </pic:spPr>
+                </pic:pic>
+              </a:graphicData>
+            </a:graphic>
+          </wp:inline>
+        </w:drawing>
+      </w:r>
+    </w:p>
+    <w:p>
+      <w:pPr>
+        <w:pStyle w:val="ResimYazs"/>
+        <w:jc w:val="center"/>
+      </w:pPr>
+      <w:r>
+        <w:t xml:space="preserve">Şekil </w:t>
+      </w:r>
+      <w:r>
+        <w:fldChar w:fldCharType="begin"/>
+      </w:r>
+      <w:r>
+        <w:instrText xml:space="preserve"> SEQ Şekil \* ARABIC </w:instrText>
+      </w:r>
+      <w:r>
+        <w:fldChar w:fldCharType="separate"/>
+      </w:r>
+      <w:r>
+        <w:rPr>
+          <w:noProof/>
+        </w:rPr>
+        <w:t>4</w:t>
+      </w:r>
+      <w:r>
+        <w:rPr>
+          <w:noProof/>
+        </w:rPr>
+        <w:fldChar w:fldCharType="end"/>
+      </w:r>
+      <w:r>
+        <w:t xml:space="preserve"> neural network toolbox</w:t>
+      </w:r>
+    </w:p>
+    <w:p/>
+    <w:p>
+      <w:pPr>
+        <w:jc w:val="both"/>
+      </w:pPr>
+      <w:r>
+        <w:t xml:space="preserve">Matlab geliştirme ortamında </w:t>
+      </w:r>
+      <w:r>
+        <w:t>Neural Network Toolbox</w:t>
+      </w:r>
+      <w:r>
+        <w:t xml:space="preserve"> kurduktan sonra </w:t>
+      </w:r>
+      <w:r>
+        <w:t>bilgisayarın webcam görüntülerinden</w:t>
+      </w:r>
+      <w:r>
+        <w:t xml:space="preserve"> çerçevede hangi objelerin olduğunun tespiti yapılacağından webcam Select support package to install</w:t>
+      </w:r>
+      <w:r>
+        <w:t xml:space="preserve"> menüsünden kamera ile ilgili kütüphaneleri indireceğiz. </w:t>
+      </w:r>
+    </w:p>
+    <w:p>
+      <w:pPr>
+        <w:keepNext/>
+        <w:jc w:val="center"/>
+      </w:pPr>
+      <w:r>
+        <w:rPr>
+          <w:noProof/>
+          <w:lang w:eastAsia="tr-TR"/>
+        </w:rPr>
+        <w:drawing>
+          <wp:inline distT="0" distB="0" distL="0" distR="0" wp14:anchorId="1E63E54F" wp14:editId="7960D95E">
+            <wp:extent cx="2449002" cy="579764"/>
+            <wp:effectExtent l="0" t="0" r="0" b="0"/>
+            <wp:docPr id="16" name="Resim 16"/>
+            <wp:cNvGraphicFramePr>
+              <a:graphicFrameLocks xmlns:a="http://schemas.openxmlformats.org/drawingml/2006/main" noChangeAspect="1"/>
+            </wp:cNvGraphicFramePr>
+            <a:graphic xmlns:a="http://schemas.openxmlformats.org/drawingml/2006/main">
+              <a:graphicData uri="http://schemas.openxmlformats.org/drawingml/2006/picture">
+                <pic:pic xmlns:pic="http://schemas.openxmlformats.org/drawingml/2006/picture">
+                  <pic:nvPicPr>
+                    <pic:cNvPr id="1" name=""/>
+                    <pic:cNvPicPr/>
+                  </pic:nvPicPr>
+                  <pic:blipFill>
+                    <a:blip r:embed="rId74"/>
+                    <a:stretch>
+                      <a:fillRect/>
+                    </a:stretch>
+                  </pic:blipFill>
+                  <pic:spPr>
+                    <a:xfrm>
+                      <a:off x="0" y="0"/>
+                      <a:ext cx="2481545" cy="587468"/>
+                    </a:xfrm>
+                    <a:prstGeom prst="rect">
+                      <a:avLst/>
+                    </a:prstGeom>
+                  </pic:spPr>
+                </pic:pic>
+              </a:graphicData>
+            </a:graphic>
+          </wp:inline>
+        </w:drawing>
+      </w:r>
+      <w:r>
+        <w:rPr>
+          <w:noProof/>
+          <w:lang w:eastAsia="tr-TR"/>
+        </w:rPr>
+        <w:drawing>
+          <wp:inline distT="0" distB="0" distL="0" distR="0" wp14:anchorId="2FF702CA" wp14:editId="4A762BBD">
+            <wp:extent cx="4222143" cy="2864437"/>
+            <wp:effectExtent l="0" t="0" r="0" b="0"/>
+            <wp:docPr id="15" name="Resim 15"/>
+            <wp:cNvGraphicFramePr>
+              <a:graphicFrameLocks xmlns:a="http://schemas.openxmlformats.org/drawingml/2006/main" noChangeAspect="1"/>
+            </wp:cNvGraphicFramePr>
+            <a:graphic xmlns:a="http://schemas.openxmlformats.org/drawingml/2006/main">
+              <a:graphicData uri="http://schemas.openxmlformats.org/drawingml/2006/picture">
+                <pic:pic xmlns:pic="http://schemas.openxmlformats.org/drawingml/2006/picture">
+                  <pic:nvPicPr>
+                    <pic:cNvPr id="1" name=""/>
+                    <pic:cNvPicPr/>
+                  </pic:nvPicPr>
+                  <pic:blipFill>
+                    <a:blip r:embed="rId75"/>
+                    <a:stretch>
+                      <a:fillRect/>
+                    </a:stretch>
+                  </pic:blipFill>
+                  <pic:spPr>
+                    <a:xfrm>
+                      <a:off x="0" y="0"/>
+                      <a:ext cx="4237888" cy="2875119"/>
+                    </a:xfrm>
+                    <a:prstGeom prst="rect">
+                      <a:avLst/>
+                    </a:prstGeom>
+                  </pic:spPr>
+                </pic:pic>
+              </a:graphicData>
+            </a:graphic>
+          </wp:inline>
+        </w:drawing>
+      </w:r>
+    </w:p>
+    <w:p>
+      <w:pPr>
+        <w:pStyle w:val="ResimYazs"/>
+        <w:jc w:val="center"/>
+      </w:pPr>
+      <w:r>
+        <w:t xml:space="preserve">Şekil </w:t>
+      </w:r>
+      <w:r>
+        <w:fldChar w:fldCharType="begin"/>
+      </w:r>
+      <w:r>
+        <w:instrText xml:space="preserve"> SEQ Şekil \* ARABIC </w:instrText>
+      </w:r>
+      <w:r>
+        <w:fldChar w:fldCharType="separate"/>
+      </w:r>
+      <w:r>
+        <w:rPr>
+          <w:noProof/>
+        </w:rPr>
+        <w:t>5</w:t>
+      </w:r>
+      <w:r>
+        <w:rPr>
+          <w:noProof/>
+        </w:rPr>
+        <w:fldChar w:fldCharType="end"/>
+      </w:r>
+      <w:r>
+        <w:t xml:space="preserve"> webcam suppot package installer</w:t>
+      </w:r>
+    </w:p>
+    <w:p>
+      <w:pPr>
+        <w:jc w:val="both"/>
+      </w:pPr>
+      <w:r>
+        <w:lastRenderedPageBreak/>
+        <w:t>Matlab geliştirme ortamı, neural networks toolbox ve webcam support libraryi de kurduktan sonra geliştirmeye başlayabiliriz. Matlab derin öğrenme ile ile ilgili uygulamamızı matlab&gt;src klasörü altında geliştireceğiz burada object_detection.m dosyasını oluşturacağız.</w:t>
+      </w:r>
+      <w:r>
+        <w:t xml:space="preserve"> Dosyamızın içesindeki kodlar ise şu şekilde olaccak.</w:t>
+      </w:r>
+    </w:p>
+    <w:p>
+      <w:pPr>
+        <w:spacing w:after="60"/>
+        <w:jc w:val="both"/>
+      </w:pPr>
+      <w:r>
+        <w:t>clear</w:t>
+      </w:r>
+    </w:p>
+    <w:p>
+      <w:pPr>
+        <w:spacing w:after="60"/>
+        <w:jc w:val="both"/>
+      </w:pPr>
+    </w:p>
+    <w:p>
+      <w:pPr>
+        <w:spacing w:after="60"/>
+        <w:jc w:val="both"/>
+        <w:rPr>
+          <w:rFonts w:ascii="Courier New" w:hAnsi="Courier New" w:cs="Courier New"/>
+          <w:b/>
+        </w:rPr>
+      </w:pPr>
+      <w:r>
+        <w:rPr>
+          <w:rFonts w:ascii="Courier New" w:hAnsi="Courier New" w:cs="Courier New"/>
+          <w:b/>
+          <w:color w:val="2E74B5" w:themeColor="accent1" w:themeShade="BF"/>
+        </w:rPr>
+        <w:t>camera</w:t>
+      </w:r>
+      <w:r>
+        <w:rPr>
+          <w:rFonts w:ascii="Courier New" w:hAnsi="Courier New" w:cs="Courier New"/>
+          <w:b/>
+        </w:rPr>
+        <w:t xml:space="preserve"> = webcam; % Connect to the camera</w:t>
+      </w:r>
+    </w:p>
+    <w:p>
+      <w:pPr>
+        <w:spacing w:after="60"/>
+        <w:jc w:val="both"/>
+        <w:rPr>
+          <w:rFonts w:ascii="Courier New" w:hAnsi="Courier New" w:cs="Courier New"/>
+          <w:b/>
+        </w:rPr>
+      </w:pPr>
+      <w:r>
+        <w:rPr>
+          <w:rFonts w:ascii="Courier New" w:hAnsi="Courier New" w:cs="Courier New"/>
+          <w:b/>
+          <w:color w:val="2E74B5" w:themeColor="accent1" w:themeShade="BF"/>
+        </w:rPr>
+        <w:t>nnet</w:t>
+      </w:r>
+      <w:r>
+        <w:rPr>
+          <w:rFonts w:ascii="Courier New" w:hAnsi="Courier New" w:cs="Courier New"/>
+          <w:b/>
+        </w:rPr>
+        <w:t xml:space="preserve"> = alexnet;  % Load the neural net</w:t>
+      </w:r>
+    </w:p>
+    <w:p>
+      <w:pPr>
+        <w:spacing w:after="60"/>
+        <w:jc w:val="both"/>
+        <w:rPr>
+          <w:rFonts w:ascii="Courier New" w:hAnsi="Courier New" w:cs="Courier New"/>
+          <w:b/>
+        </w:rPr>
+      </w:pPr>
+    </w:p>
+    <w:p>
+      <w:pPr>
+        <w:spacing w:after="60"/>
+        <w:jc w:val="both"/>
+        <w:rPr>
+          <w:rFonts w:ascii="Courier New" w:hAnsi="Courier New" w:cs="Courier New"/>
+          <w:b/>
+        </w:rPr>
+      </w:pPr>
+      <w:r>
+        <w:rPr>
+          <w:rFonts w:ascii="Courier New" w:hAnsi="Courier New" w:cs="Courier New"/>
+          <w:b/>
+          <w:color w:val="538135" w:themeColor="accent6" w:themeShade="BF"/>
+        </w:rPr>
+        <w:t>while</w:t>
+      </w:r>
+      <w:r>
+        <w:rPr>
+          <w:rFonts w:ascii="Courier New" w:hAnsi="Courier New" w:cs="Courier New"/>
+          <w:b/>
+        </w:rPr>
+        <w:t xml:space="preserve"> true   </w:t>
+      </w:r>
+    </w:p>
+    <w:p>
+      <w:pPr>
+        <w:spacing w:after="60"/>
+        <w:jc w:val="both"/>
+        <w:rPr>
+          <w:rFonts w:ascii="Courier New" w:hAnsi="Courier New" w:cs="Courier New"/>
+          <w:b/>
+        </w:rPr>
+      </w:pPr>
+      <w:r>
+        <w:rPr>
+          <w:rFonts w:ascii="Courier New" w:hAnsi="Courier New" w:cs="Courier New"/>
+          <w:b/>
+        </w:rPr>
+        <w:t xml:space="preserve">    </w:t>
+      </w:r>
+      <w:r>
+        <w:rPr>
+          <w:rFonts w:ascii="Courier New" w:hAnsi="Courier New" w:cs="Courier New"/>
+          <w:b/>
+          <w:color w:val="2E74B5" w:themeColor="accent1" w:themeShade="BF"/>
+        </w:rPr>
+        <w:t>picture</w:t>
+      </w:r>
+      <w:r>
+        <w:rPr>
+          <w:rFonts w:ascii="Courier New" w:hAnsi="Courier New" w:cs="Courier New"/>
+          <w:b/>
+        </w:rPr>
+        <w:t xml:space="preserve"> = camera.snapshot;              % Take a picture    </w:t>
+      </w:r>
+    </w:p>
+    <w:p>
+      <w:pPr>
+        <w:spacing w:after="60"/>
+        <w:jc w:val="both"/>
+        <w:rPr>
+          <w:rFonts w:ascii="Courier New" w:hAnsi="Courier New" w:cs="Courier New"/>
+          <w:b/>
+        </w:rPr>
+      </w:pPr>
+      <w:r>
+        <w:rPr>
+          <w:rFonts w:ascii="Courier New" w:hAnsi="Courier New" w:cs="Courier New"/>
+          <w:b/>
+        </w:rPr>
+        <w:t xml:space="preserve">    </w:t>
+      </w:r>
+      <w:r>
+        <w:rPr>
+          <w:rFonts w:ascii="Courier New" w:hAnsi="Courier New" w:cs="Courier New"/>
+          <w:b/>
+          <w:color w:val="2E74B5" w:themeColor="accent1" w:themeShade="BF"/>
+        </w:rPr>
+        <w:t>picture</w:t>
+      </w:r>
+      <w:r>
+        <w:rPr>
+          <w:rFonts w:ascii="Courier New" w:hAnsi="Courier New" w:cs="Courier New"/>
+          <w:b/>
+        </w:rPr>
+        <w:t xml:space="preserve"> = imresize(picture,[227,227]);  % Resize the picture</w:t>
+      </w:r>
+    </w:p>
+    <w:p>
+      <w:pPr>
+        <w:spacing w:after="60"/>
+        <w:jc w:val="both"/>
+        <w:rPr>
+          <w:rFonts w:ascii="Courier New" w:hAnsi="Courier New" w:cs="Courier New"/>
+          <w:b/>
+        </w:rPr>
+      </w:pPr>
+    </w:p>
+    <w:p>
+      <w:pPr>
+        <w:spacing w:after="60"/>
+        <w:jc w:val="both"/>
+        <w:rPr>
+          <w:rFonts w:ascii="Courier New" w:hAnsi="Courier New" w:cs="Courier New"/>
+          <w:b/>
+        </w:rPr>
+      </w:pPr>
+      <w:r>
+        <w:rPr>
+          <w:rFonts w:ascii="Courier New" w:hAnsi="Courier New" w:cs="Courier New"/>
+          <w:b/>
+        </w:rPr>
+        <w:t xml:space="preserve">    </w:t>
+      </w:r>
+      <w:r>
+        <w:rPr>
+          <w:rFonts w:ascii="Courier New" w:hAnsi="Courier New" w:cs="Courier New"/>
+          <w:b/>
+          <w:color w:val="2E74B5" w:themeColor="accent1" w:themeShade="BF"/>
+        </w:rPr>
+        <w:t>label</w:t>
+      </w:r>
+      <w:r>
+        <w:rPr>
+          <w:rFonts w:ascii="Courier New" w:hAnsi="Courier New" w:cs="Courier New"/>
+          <w:b/>
+        </w:rPr>
+        <w:t xml:space="preserve"> = classify(nnet, picture);        % Classify the picture</w:t>
+      </w:r>
+    </w:p>
+    <w:p>
+      <w:pPr>
+        <w:spacing w:after="60"/>
+        <w:jc w:val="both"/>
+        <w:rPr>
+          <w:rFonts w:ascii="Courier New" w:hAnsi="Courier New" w:cs="Courier New"/>
+          <w:b/>
+        </w:rPr>
+      </w:pPr>
+      <w:r>
+        <w:rPr>
+          <w:rFonts w:ascii="Courier New" w:hAnsi="Courier New" w:cs="Courier New"/>
+          <w:b/>
+        </w:rPr>
+        <w:t xml:space="preserve">       </w:t>
+      </w:r>
+    </w:p>
+    <w:p>
+      <w:pPr>
+        <w:spacing w:after="60"/>
+        <w:jc w:val="both"/>
+        <w:rPr>
+          <w:rFonts w:ascii="Courier New" w:hAnsi="Courier New" w:cs="Courier New"/>
+          <w:b/>
+        </w:rPr>
+      </w:pPr>
+      <w:r>
+        <w:rPr>
+          <w:rFonts w:ascii="Courier New" w:hAnsi="Courier New" w:cs="Courier New"/>
+          <w:b/>
+        </w:rPr>
+        <w:t xml:space="preserve">    image(picture);     % Show the picture</w:t>
+      </w:r>
+    </w:p>
+    <w:p>
+      <w:pPr>
+        <w:spacing w:after="60"/>
+        <w:jc w:val="both"/>
+        <w:rPr>
+          <w:rFonts w:ascii="Courier New" w:hAnsi="Courier New" w:cs="Courier New"/>
+          <w:b/>
+        </w:rPr>
+      </w:pPr>
+      <w:r>
+        <w:rPr>
+          <w:rFonts w:ascii="Courier New" w:hAnsi="Courier New" w:cs="Courier New"/>
+          <w:b/>
+        </w:rPr>
+        <w:t xml:space="preserve">    title(char(label)); % Show the label</w:t>
+      </w:r>
+    </w:p>
+    <w:p>
+      <w:pPr>
+        <w:spacing w:after="60"/>
+        <w:jc w:val="both"/>
+        <w:rPr>
+          <w:rFonts w:ascii="Courier New" w:hAnsi="Courier New" w:cs="Courier New"/>
+          <w:b/>
+        </w:rPr>
+      </w:pPr>
+      <w:r>
+        <w:rPr>
+          <w:rFonts w:ascii="Courier New" w:hAnsi="Courier New" w:cs="Courier New"/>
+          <w:b/>
+        </w:rPr>
+        <w:t xml:space="preserve">    </w:t>
+      </w:r>
+      <w:r>
+        <w:rPr>
+          <w:rFonts w:ascii="Courier New" w:hAnsi="Courier New" w:cs="Courier New"/>
+          <w:b/>
+          <w:color w:val="538135" w:themeColor="accent6" w:themeShade="BF"/>
+        </w:rPr>
+        <w:t>drawnow</w:t>
+      </w:r>
+      <w:r>
+        <w:rPr>
+          <w:rFonts w:ascii="Courier New" w:hAnsi="Courier New" w:cs="Courier New"/>
+          <w:b/>
+        </w:rPr>
+        <w:t xml:space="preserve">;   </w:t>
+      </w:r>
+    </w:p>
+    <w:p>
+      <w:pPr>
+        <w:spacing w:after="60"/>
+        <w:jc w:val="both"/>
+        <w:rPr>
+          <w:rFonts w:ascii="Courier New" w:hAnsi="Courier New" w:cs="Courier New"/>
+          <w:b/>
+          <w:color w:val="538135" w:themeColor="accent6" w:themeShade="BF"/>
+        </w:rPr>
+      </w:pPr>
+      <w:r>
+        <w:rPr>
+          <w:rFonts w:ascii="Courier New" w:hAnsi="Courier New" w:cs="Courier New"/>
+          <w:b/>
+          <w:color w:val="538135" w:themeColor="accent6" w:themeShade="BF"/>
+        </w:rPr>
+        <w:t>end</w:t>
+      </w:r>
+    </w:p>
+    <w:p/>
+    <w:p>
+      <w:pPr>
+        <w:jc w:val="both"/>
+        <w:rPr>
+          <w:rFonts w:ascii="Courier New" w:hAnsi="Courier New" w:cs="Courier New"/>
+          <w:b/>
+        </w:rPr>
+      </w:pPr>
+      <w:r>
+        <w:rPr>
+          <w:rFonts w:ascii="Courier New" w:hAnsi="Courier New" w:cs="Courier New"/>
+          <w:b/>
+          <w:color w:val="2E74B5" w:themeColor="accent1" w:themeShade="BF"/>
+        </w:rPr>
+        <w:t>camera</w:t>
+      </w:r>
+      <w:r>
+        <w:rPr>
+          <w:rFonts w:ascii="Courier New" w:hAnsi="Courier New" w:cs="Courier New"/>
+          <w:b/>
+        </w:rPr>
+        <w:t xml:space="preserve"> = webcam</w:t>
+      </w:r>
+    </w:p>
+    <w:p>
+      <w:r>
+        <w:t>komutu burda sistemde aktif olan kamera bilgisini alacak camera objesine aktaracak kamera objesi içerisinde aşağıdaki gibi bir içerik barındırıyor.</w:t>
+      </w:r>
+    </w:p>
+    <w:p>
+      <w:pPr>
+        <w:keepNext/>
+        <w:jc w:val="center"/>
+      </w:pPr>
+      <w:r>
+        <w:rPr>
+          <w:noProof/>
+          <w:lang w:eastAsia="tr-TR"/>
+        </w:rPr>
+        <w:drawing>
+          <wp:inline distT="0" distB="0" distL="0" distR="0">
+            <wp:extent cx="2311400" cy="2147600"/>
+            <wp:effectExtent l="0" t="0" r="0" b="0"/>
+            <wp:docPr id="17" name="Resim 17"/>
+            <wp:cNvGraphicFramePr>
+              <a:graphicFrameLocks xmlns:a="http://schemas.openxmlformats.org/drawingml/2006/main" noChangeAspect="1"/>
+            </wp:cNvGraphicFramePr>
+            <a:graphic xmlns:a="http://schemas.openxmlformats.org/drawingml/2006/main">
+              <a:graphicData uri="http://schemas.openxmlformats.org/drawingml/2006/picture">
+                <pic:pic xmlns:pic="http://schemas.openxmlformats.org/drawingml/2006/picture">
+                  <pic:nvPicPr>
+                    <pic:cNvPr id="17" name="238B348.tmp"/>
+                    <pic:cNvPicPr/>
+                  </pic:nvPicPr>
+                  <pic:blipFill>
+                    <a:blip r:embed="rId76">
+                      <a:extLst>
+                        <a:ext uri="{28A0092B-C50C-407E-A947-70E740481C1C}">
+                          <a14:useLocalDpi xmlns:a14="http://schemas.microsoft.com/office/drawing/2010/main" val="0"/>
+                        </a:ext>
+                      </a:extLst>
+                    </a:blip>
+                    <a:stretch>
+                      <a:fillRect/>
+                    </a:stretch>
+                  </pic:blipFill>
+                  <pic:spPr>
+                    <a:xfrm>
+                      <a:off x="0" y="0"/>
+                      <a:ext cx="2317793" cy="2153540"/>
+                    </a:xfrm>
+                    <a:prstGeom prst="rect">
+                      <a:avLst/>
+                    </a:prstGeom>
+                  </pic:spPr>
+                </pic:pic>
+              </a:graphicData>
+            </a:graphic>
+          </wp:inline>
+        </w:drawing>
+      </w:r>
+    </w:p>
+    <w:p>
+      <w:pPr>
+        <w:pStyle w:val="ResimYazs"/>
+        <w:jc w:val="center"/>
+      </w:pPr>
+      <w:r>
+        <w:t xml:space="preserve">Şekil </w:t>
+      </w:r>
+      <w:fldSimple w:instr=" SEQ Şekil \* ARABIC ">
+        <w:r>
+          <w:rPr>
+            <w:noProof/>
+          </w:rPr>
+          <w:t>6</w:t>
+        </w:r>
+      </w:fldSimple>
+      <w:r>
+        <w:t xml:space="preserve"> kamera objesi</w:t>
+      </w:r>
+    </w:p>
+    <w:p>
+      <w:pPr>
+        <w:spacing w:after="60"/>
+        <w:jc w:val="both"/>
+        <w:rPr>
+          <w:rFonts w:ascii="Courier New" w:hAnsi="Courier New" w:cs="Courier New"/>
+          <w:b/>
+        </w:rPr>
+      </w:pPr>
+      <w:r>
+        <w:rPr>
+          <w:rFonts w:ascii="Courier New" w:hAnsi="Courier New" w:cs="Courier New"/>
+          <w:b/>
+          <w:color w:val="2E74B5" w:themeColor="accent1" w:themeShade="BF"/>
+        </w:rPr>
+        <w:t>nnet</w:t>
+      </w:r>
+      <w:r>
+        <w:rPr>
+          <w:rFonts w:ascii="Courier New" w:hAnsi="Courier New" w:cs="Courier New"/>
+          <w:b/>
+        </w:rPr>
+        <w:t xml:space="preserve"> = alexnet;  % Load the neural net</w:t>
+      </w:r>
+    </w:p>
+    <w:p>
+      <w:r>
+        <w:t>komutunda alexnet kütüphanesi nnet objesine aktarılıyor burada eğitilmiş ağ yapısı yükleniyor.</w:t>
+      </w:r>
+    </w:p>
+    <w:p/>
+    <w:p/>
+    <w:p/>
+    <w:p>
+      <w:pPr>
+        <w:spacing w:after="60"/>
+        <w:rPr>
+          <w:rFonts w:ascii="Courier New" w:hAnsi="Courier New" w:cs="Courier New"/>
+          <w:b/>
+        </w:rPr>
+      </w:pPr>
+      <w:r>
+        <w:rPr>
+          <w:rFonts w:ascii="Courier New" w:hAnsi="Courier New" w:cs="Courier New"/>
+          <w:b/>
+          <w:color w:val="2E74B5" w:themeColor="accent1" w:themeShade="BF"/>
+        </w:rPr>
+        <w:lastRenderedPageBreak/>
+        <w:t>picture</w:t>
+      </w:r>
+      <w:r>
+        <w:rPr>
+          <w:rFonts w:ascii="Courier New" w:hAnsi="Courier New" w:cs="Courier New"/>
+          <w:b/>
+        </w:rPr>
+        <w:t xml:space="preserve"> = camera.snapshot;              % Take a picture    </w:t>
+      </w:r>
+    </w:p>
+    <w:p>
+      <w:pPr>
+        <w:spacing w:after="60"/>
+        <w:jc w:val="both"/>
+        <w:rPr>
+          <w:rFonts w:ascii="Courier New" w:hAnsi="Courier New" w:cs="Courier New"/>
+          <w:b/>
+        </w:rPr>
+      </w:pPr>
+      <w:r>
+        <w:rPr>
+          <w:rFonts w:ascii="Courier New" w:hAnsi="Courier New" w:cs="Courier New"/>
+          <w:b/>
+          <w:color w:val="2E74B5" w:themeColor="accent1" w:themeShade="BF"/>
+        </w:rPr>
+        <w:t>picture</w:t>
+      </w:r>
+      <w:r>
+        <w:rPr>
+          <w:rFonts w:ascii="Courier New" w:hAnsi="Courier New" w:cs="Courier New"/>
+          <w:b/>
+        </w:rPr>
+        <w:t xml:space="preserve"> = imresize(picture,[227,227]);  % Resize the picture</w:t>
+      </w:r>
+    </w:p>
+    <w:p>
+      <w:pPr>
+        <w:spacing w:after="60"/>
+        <w:jc w:val="both"/>
+        <w:rPr>
+          <w:rFonts w:ascii="Courier New" w:hAnsi="Courier New" w:cs="Courier New"/>
+          <w:b/>
+        </w:rPr>
+      </w:pPr>
+      <w:r>
+        <w:rPr>
+          <w:rFonts w:ascii="Courier New" w:hAnsi="Courier New" w:cs="Courier New"/>
+          <w:b/>
+        </w:rPr>
+        <w:t xml:space="preserve"> </w:t>
+      </w:r>
+    </w:p>
+    <w:p>
+      <w:r>
+        <w:t xml:space="preserve">komutu sistemde yüklü kamera ile </w:t>
+      </w:r>
+      <w:r>
+        <w:t>camera.snapshot komutu ile görüntü alınıyor ve 227*227 boyutunda yeniden yapılandırılıyor.</w:t>
+      </w:r>
+    </w:p>
+    <w:p>
+      <w:pPr>
+        <w:rPr>
+          <w:rFonts w:ascii="Courier New" w:hAnsi="Courier New" w:cs="Courier New"/>
+          <w:b/>
+        </w:rPr>
+      </w:pPr>
+      <w:r>
+        <w:rPr>
+          <w:rFonts w:ascii="Courier New" w:hAnsi="Courier New" w:cs="Courier New"/>
+          <w:b/>
+          <w:color w:val="2E74B5" w:themeColor="accent1" w:themeShade="BF"/>
+        </w:rPr>
+        <w:t>label</w:t>
+      </w:r>
+      <w:r>
+        <w:rPr>
+          <w:rFonts w:ascii="Courier New" w:hAnsi="Courier New" w:cs="Courier New"/>
+          <w:b/>
+        </w:rPr>
+        <w:t xml:space="preserve"> = classify(nnet, picture);</w:t>
+      </w:r>
+    </w:p>
+    <w:p>
+      <w:pPr>
+        <w:jc w:val="both"/>
+      </w:pPr>
+      <w:r>
+        <w:t xml:space="preserve">classfy fonksiyonu içerisine aldığı modeli ve resimi analiz ederek hangi sınıfa ait olduğunu </w:t>
+      </w:r>
+      <w:r>
+        <w:t>string olarak döndürüyor label stringi bu veriyi tutuyor. Resim tekrar gösterilerek sınıfı ile birlikte ekranda yansıtılıyor.</w:t>
+      </w:r>
+    </w:p>
+    <w:p>
+      <w:pPr>
+        <w:jc w:val="both"/>
+      </w:pPr>
+      <w:r>
+        <w:t>Sonuç olarak aşağıdaki gibi görüntü ve üzerinde görüntü içeresindeki objenin ne olduğunu gösteriyor</w:t>
+      </w:r>
+    </w:p>
+    <w:p>
+      <w:pPr>
+        <w:keepNext/>
+        <w:jc w:val="center"/>
+      </w:pPr>
+      <w:r>
+        <w:rPr>
+          <w:noProof/>
+          <w:lang w:eastAsia="tr-TR"/>
+        </w:rPr>
+        <w:drawing>
+          <wp:inline distT="0" distB="0" distL="0" distR="0">
+            <wp:extent cx="3041650" cy="2721020"/>
+            <wp:effectExtent l="0" t="0" r="0" b="0"/>
+            <wp:docPr id="18" name="Resim 18"/>
+            <wp:cNvGraphicFramePr>
+              <a:graphicFrameLocks xmlns:a="http://schemas.openxmlformats.org/drawingml/2006/main" noChangeAspect="1"/>
+            </wp:cNvGraphicFramePr>
+            <a:graphic xmlns:a="http://schemas.openxmlformats.org/drawingml/2006/main">
+              <a:graphicData uri="http://schemas.openxmlformats.org/drawingml/2006/picture">
+                <pic:pic xmlns:pic="http://schemas.openxmlformats.org/drawingml/2006/picture">
+                  <pic:nvPicPr>
+                    <pic:cNvPr id="0" name="Picture 2"/>
+                    <pic:cNvPicPr>
+                      <a:picLocks noChangeAspect="1" noChangeArrowheads="1"/>
+                    </pic:cNvPicPr>
+                  </pic:nvPicPr>
+                  <pic:blipFill>
+                    <a:blip r:embed="rId77">
+                      <a:extLst>
+                        <a:ext uri="{28A0092B-C50C-407E-A947-70E740481C1C}">
+                          <a14:useLocalDpi xmlns:a14="http://schemas.microsoft.com/office/drawing/2010/main" val="0"/>
+                        </a:ext>
+                      </a:extLst>
+                    </a:blip>
+                    <a:srcRect/>
+                    <a:stretch>
+                      <a:fillRect/>
+                    </a:stretch>
+                  </pic:blipFill>
+                  <pic:spPr bwMode="auto">
+                    <a:xfrm>
+                      <a:off x="0" y="0"/>
+                      <a:ext cx="3049473" cy="2728018"/>
+                    </a:xfrm>
+                    <a:prstGeom prst="rect">
+                      <a:avLst/>
+                    </a:prstGeom>
+                    <a:noFill/>
+                    <a:ln>
+                      <a:noFill/>
+                    </a:ln>
+                  </pic:spPr>
+                </pic:pic>
+              </a:graphicData>
+            </a:graphic>
+          </wp:inline>
+        </w:drawing>
+      </w:r>
+    </w:p>
+    <w:p>
+      <w:pPr>
+        <w:pStyle w:val="ResimYazs"/>
+        <w:jc w:val="center"/>
+      </w:pPr>
+      <w:r>
+        <w:t xml:space="preserve">Şekil </w:t>
+      </w:r>
+      <w:fldSimple w:instr=" SEQ Şekil \* ARABIC ">
+        <w:r>
+          <w:rPr>
+            <w:noProof/>
+          </w:rPr>
+          <w:t>7</w:t>
+        </w:r>
+      </w:fldSimple>
+      <w:r>
+        <w:t xml:space="preserve"> sonuç</w:t>
+      </w:r>
+    </w:p>
+    <w:p>
+      <w:bookmarkStart w:id="0" w:name="_GoBack"/>
+      <w:bookmarkEnd w:id="0"/>
+    </w:p>
     <w:p>
       <w:pPr>
         <w:pStyle w:val="Balk1"/>
@@ -4588,17 +4281,9 @@
     </w:p>
     <w:p>
       <w:r>
-        <w:t xml:space="preserve">[1] </w:t>
-      </w:r>
-      <w:proofErr w:type="spellStart"/>
-      <w:r>
-        <w:t>wikipedia</w:t>
-      </w:r>
-      <w:proofErr w:type="spellEnd"/>
-      <w:r>
-        <w:t xml:space="preserve"> </w:t>
-      </w:r>
-      <w:hyperlink r:id="rId66" w:history="1">
+        <w:t xml:space="preserve">[1] wikipedia </w:t>
+      </w:r>
+      <w:hyperlink r:id="rId78" w:history="1">
         <w:r>
           <w:rPr>
             <w:rStyle w:val="Kpr"/>
@@ -4607,15 +4292,7 @@
         </w:r>
       </w:hyperlink>
       <w:r>
-        <w:t xml:space="preserve"> erişim tarihi (</w:t>
-      </w:r>
-      <w:proofErr w:type="gramStart"/>
-      <w:r>
-        <w:t>12/11/2017</w:t>
-      </w:r>
-      <w:proofErr w:type="gramEnd"/>
-      <w:r>
-        <w:t>)</w:t>
+        <w:t xml:space="preserve"> erişim tarihi (12/11/2017)</w:t>
       </w:r>
     </w:p>
     <w:p>
@@ -4639,7 +4316,7 @@
       <w:r>
         <w:t xml:space="preserve">[3] </w:t>
       </w:r>
-      <w:hyperlink r:id="rId67" w:history="1">
+      <w:hyperlink r:id="rId79" w:history="1">
         <w:r>
           <w:rPr>
             <w:rStyle w:val="Kpr"/>
@@ -4648,15 +4325,7 @@
         </w:r>
       </w:hyperlink>
       <w:r>
-        <w:t xml:space="preserve"> erişim tarihi (</w:t>
-      </w:r>
-      <w:proofErr w:type="gramStart"/>
-      <w:r>
-        <w:t>13/11/2017</w:t>
-      </w:r>
-      <w:proofErr w:type="gramEnd"/>
-      <w:r>
-        <w:t>)</w:t>
+        <w:t xml:space="preserve"> erişim tarihi (13/11/2017)</w:t>
       </w:r>
     </w:p>
     <w:p>
@@ -4666,7 +4335,7 @@
       <w:r>
         <w:t>[4]</w:t>
       </w:r>
-      <w:hyperlink r:id="rId68" w:history="1">
+      <w:hyperlink r:id="rId80" w:history="1">
         <w:r>
           <w:rPr>
             <w:rStyle w:val="Kpr"/>
@@ -4675,15 +4344,26 @@
         </w:r>
       </w:hyperlink>
       <w:r>
-        <w:t xml:space="preserve"> erişim tarihi (</w:t>
-      </w:r>
-      <w:proofErr w:type="gramStart"/>
-      <w:r>
-        <w:t>13/11/2017</w:t>
-      </w:r>
-      <w:proofErr w:type="gramEnd"/>
-      <w:r>
-        <w:t>)</w:t>
+        <w:t xml:space="preserve"> erişim tarihi (13/11/2017)</w:t>
+      </w:r>
+    </w:p>
+    <w:p>
+      <w:pPr>
+        <w:jc w:val="both"/>
+      </w:pPr>
+      <w:r>
+        <w:t xml:space="preserve">[5] </w:t>
+      </w:r>
+      <w:hyperlink r:id="rId81" w:history="1">
+        <w:r>
+          <w:rPr>
+            <w:rStyle w:val="Kpr"/>
+          </w:rPr>
+          <w:t>https://www.mathworks.com/products/neural-network.html</w:t>
+        </w:r>
+      </w:hyperlink>
+      <w:r>
+        <w:t xml:space="preserve"> Matlab, erişim tarihi 14/11/2017</w:t>
       </w:r>
     </w:p>
     <w:p>
@@ -4712,8 +4392,8 @@
 </file>
 
 <file path=word/numbering.xml><?xml version="1.0" encoding="utf-8"?>
-<w:numbering xmlns:ve="http://schemas.openxmlformats.org/markup-compatibility/2006" xmlns:o="urn:schemas-microsoft-com:office:office" xmlns:r="http://schemas.openxmlformats.org/officeDocument/2006/relationships" xmlns:m="http://schemas.openxmlformats.org/officeDocument/2006/math" xmlns:v="urn:schemas-microsoft-com:vml" xmlns:wp="http://schemas.openxmlformats.org/drawingml/2006/wordprocessingDrawing" xmlns:w10="urn:schemas-microsoft-com:office:word" xmlns:w="http://schemas.openxmlformats.org/wordprocessingml/2006/main" xmlns:wne="http://schemas.microsoft.com/office/word/2006/wordml">
-  <w:abstractNum w:abstractNumId="0">
+<w:numbering xmlns:wpc="http://schemas.microsoft.com/office/word/2010/wordprocessingCanvas" xmlns:mc="http://schemas.openxmlformats.org/markup-compatibility/2006" xmlns:o="urn:schemas-microsoft-com:office:office" xmlns:r="http://schemas.openxmlformats.org/officeDocument/2006/relationships" xmlns:m="http://schemas.openxmlformats.org/officeDocument/2006/math" xmlns:v="urn:schemas-microsoft-com:vml" xmlns:wp14="http://schemas.microsoft.com/office/word/2010/wordprocessingDrawing" xmlns:wp="http://schemas.openxmlformats.org/drawingml/2006/wordprocessingDrawing" xmlns:w10="urn:schemas-microsoft-com:office:word" xmlns:w="http://schemas.openxmlformats.org/wordprocessingml/2006/main" xmlns:w14="http://schemas.microsoft.com/office/word/2010/wordml" xmlns:w15="http://schemas.microsoft.com/office/word/2012/wordml" xmlns:wpg="http://schemas.microsoft.com/office/word/2010/wordprocessingGroup" xmlns:wpi="http://schemas.microsoft.com/office/word/2010/wordprocessingInk" xmlns:wne="http://schemas.microsoft.com/office/word/2006/wordml" xmlns:wps="http://schemas.microsoft.com/office/word/2010/wordprocessingShape" mc:Ignorable="w14 w15 wp14">
+  <w:abstractNum w:abstractNumId="0" w15:restartNumberingAfterBreak="0">
     <w:nsid w:val="2A5D65EC"/>
     <w:multiLevelType w:val="hybridMultilevel"/>
     <w:tmpl w:val="A4E8E02C"/>
@@ -4826,7 +4506,7 @@
       </w:rPr>
     </w:lvl>
   </w:abstractNum>
-  <w:abstractNum w:abstractNumId="1">
+  <w:abstractNum w:abstractNumId="1" w15:restartNumberingAfterBreak="0">
     <w:nsid w:val="364F377F"/>
     <w:multiLevelType w:val="hybridMultilevel"/>
     <w:tmpl w:val="89A02BE4"/>
@@ -4939,7 +4619,7 @@
       </w:rPr>
     </w:lvl>
   </w:abstractNum>
-  <w:abstractNum w:abstractNumId="2">
+  <w:abstractNum w:abstractNumId="2" w15:restartNumberingAfterBreak="0">
     <w:nsid w:val="4FC6230B"/>
     <w:multiLevelType w:val="hybridMultilevel"/>
     <w:tmpl w:val="0518CE18"/>
@@ -5025,7 +4705,7 @@
       </w:pPr>
     </w:lvl>
   </w:abstractNum>
-  <w:abstractNum w:abstractNumId="3">
+  <w:abstractNum w:abstractNumId="3" w15:restartNumberingAfterBreak="0">
     <w:nsid w:val="54C66558"/>
     <w:multiLevelType w:val="multilevel"/>
     <w:tmpl w:val="54141D18"/>
@@ -5174,7 +4854,7 @@
       </w:rPr>
     </w:lvl>
   </w:abstractNum>
-  <w:abstractNum w:abstractNumId="4">
+  <w:abstractNum w:abstractNumId="4" w15:restartNumberingAfterBreak="0">
     <w:nsid w:val="6B921814"/>
     <w:multiLevelType w:val="hybridMultilevel"/>
     <w:tmpl w:val="D30E37B2"/>
@@ -5260,7 +4940,7 @@
       </w:pPr>
     </w:lvl>
   </w:abstractNum>
-  <w:abstractNum w:abstractNumId="5">
+  <w:abstractNum w:abstractNumId="5" w15:restartNumberingAfterBreak="0">
     <w:nsid w:val="6C3F00C2"/>
     <w:multiLevelType w:val="hybridMultilevel"/>
     <w:tmpl w:val="85327576"/>
@@ -5368,7 +5048,7 @@
 </file>
 
 <file path=word/styles.xml><?xml version="1.0" encoding="utf-8"?>
-<w:styles xmlns:r="http://schemas.openxmlformats.org/officeDocument/2006/relationships" xmlns:w="http://schemas.openxmlformats.org/wordprocessingml/2006/main">
+<w:styles xmlns:mc="http://schemas.openxmlformats.org/markup-compatibility/2006" xmlns:r="http://schemas.openxmlformats.org/officeDocument/2006/relationships" xmlns:w="http://schemas.openxmlformats.org/wordprocessingml/2006/main" xmlns:w14="http://schemas.microsoft.com/office/word/2010/wordml" xmlns:w15="http://schemas.microsoft.com/office/word/2012/wordml" mc:Ignorable="w14 w15">
   <w:docDefaults>
     <w:rPrDefault>
       <w:rPr>
@@ -5384,144 +5064,378 @@
       </w:pPr>
     </w:pPrDefault>
   </w:docDefaults>
-  <w:latentStyles w:defLockedState="0" w:defUIPriority="99" w:defSemiHidden="1" w:defUnhideWhenUsed="1" w:defQFormat="0" w:count="267">
-    <w:lsdException w:name="Normal" w:semiHidden="0" w:uiPriority="0" w:unhideWhenUsed="0" w:qFormat="1"/>
-    <w:lsdException w:name="heading 1" w:semiHidden="0" w:uiPriority="9" w:unhideWhenUsed="0" w:qFormat="1"/>
-    <w:lsdException w:name="heading 2" w:uiPriority="9" w:qFormat="1"/>
-    <w:lsdException w:name="heading 3" w:uiPriority="9" w:qFormat="1"/>
-    <w:lsdException w:name="heading 4" w:uiPriority="9" w:qFormat="1"/>
-    <w:lsdException w:name="heading 5" w:uiPriority="9" w:qFormat="1"/>
-    <w:lsdException w:name="heading 6" w:uiPriority="9" w:qFormat="1"/>
-    <w:lsdException w:name="heading 7" w:uiPriority="9" w:qFormat="1"/>
-    <w:lsdException w:name="heading 8" w:uiPriority="9" w:qFormat="1"/>
-    <w:lsdException w:name="heading 9" w:uiPriority="9" w:qFormat="1"/>
-    <w:lsdException w:name="toc 1" w:uiPriority="39"/>
-    <w:lsdException w:name="toc 2" w:uiPriority="39"/>
-    <w:lsdException w:name="toc 3" w:uiPriority="39"/>
-    <w:lsdException w:name="toc 4" w:uiPriority="39"/>
-    <w:lsdException w:name="toc 5" w:uiPriority="39"/>
-    <w:lsdException w:name="toc 6" w:uiPriority="39"/>
-    <w:lsdException w:name="toc 7" w:uiPriority="39"/>
-    <w:lsdException w:name="toc 8" w:uiPriority="39"/>
-    <w:lsdException w:name="toc 9" w:uiPriority="39"/>
-    <w:lsdException w:name="caption" w:uiPriority="35" w:qFormat="1"/>
-    <w:lsdException w:name="Title" w:semiHidden="0" w:uiPriority="10" w:unhideWhenUsed="0" w:qFormat="1"/>
-    <w:lsdException w:name="Default Paragraph Font" w:uiPriority="1"/>
-    <w:lsdException w:name="Subtitle" w:semiHidden="0" w:uiPriority="11" w:unhideWhenUsed="0" w:qFormat="1"/>
-    <w:lsdException w:name="Strong" w:semiHidden="0" w:uiPriority="22" w:unhideWhenUsed="0" w:qFormat="1"/>
-    <w:lsdException w:name="Emphasis" w:semiHidden="0" w:uiPriority="20" w:unhideWhenUsed="0" w:qFormat="1"/>
-    <w:lsdException w:name="Table Grid" w:semiHidden="0" w:uiPriority="39" w:unhideWhenUsed="0"/>
-    <w:lsdException w:name="Placeholder Text" w:unhideWhenUsed="0"/>
-    <w:lsdException w:name="No Spacing" w:semiHidden="0" w:uiPriority="1" w:unhideWhenUsed="0" w:qFormat="1"/>
-    <w:lsdException w:name="Light Shading" w:semiHidden="0" w:uiPriority="60" w:unhideWhenUsed="0"/>
-    <w:lsdException w:name="Light List" w:semiHidden="0" w:uiPriority="61" w:unhideWhenUsed="0"/>
-    <w:lsdException w:name="Light Grid" w:semiHidden="0" w:uiPriority="62" w:unhideWhenUsed="0"/>
-    <w:lsdException w:name="Medium Shading 1" w:semiHidden="0" w:uiPriority="63" w:unhideWhenUsed="0"/>
-    <w:lsdException w:name="Medium Shading 2" w:semiHidden="0" w:uiPriority="64" w:unhideWhenUsed="0"/>
-    <w:lsdException w:name="Medium List 1" w:semiHidden="0" w:uiPriority="65" w:unhideWhenUsed="0"/>
-    <w:lsdException w:name="Medium List 2" w:semiHidden="0" w:uiPriority="66" w:unhideWhenUsed="0"/>
-    <w:lsdException w:name="Medium Grid 1" w:semiHidden="0" w:uiPriority="67" w:unhideWhenUsed="0"/>
-    <w:lsdException w:name="Medium Grid 2" w:semiHidden="0" w:uiPriority="68" w:unhideWhenUsed="0"/>
-    <w:lsdException w:name="Medium Grid 3" w:semiHidden="0" w:uiPriority="69" w:unhideWhenUsed="0"/>
-    <w:lsdException w:name="Dark List" w:semiHidden="0" w:uiPriority="70" w:unhideWhenUsed="0"/>
-    <w:lsdException w:name="Colorful Shading" w:semiHidden="0" w:uiPriority="71" w:unhideWhenUsed="0"/>
-    <w:lsdException w:name="Colorful List" w:semiHidden="0" w:uiPriority="72" w:unhideWhenUsed="0"/>
-    <w:lsdException w:name="Colorful Grid" w:semiHidden="0" w:uiPriority="73" w:unhideWhenUsed="0"/>
-    <w:lsdException w:name="Light Shading Accent 1" w:semiHidden="0" w:uiPriority="60" w:unhideWhenUsed="0"/>
-    <w:lsdException w:name="Light List Accent 1" w:semiHidden="0" w:uiPriority="61" w:unhideWhenUsed="0"/>
-    <w:lsdException w:name="Light Grid Accent 1" w:semiHidden="0" w:uiPriority="62" w:unhideWhenUsed="0"/>
-    <w:lsdException w:name="Medium Shading 1 Accent 1" w:semiHidden="0" w:uiPriority="63" w:unhideWhenUsed="0"/>
-    <w:lsdException w:name="Medium Shading 2 Accent 1" w:semiHidden="0" w:uiPriority="64" w:unhideWhenUsed="0"/>
-    <w:lsdException w:name="Medium List 1 Accent 1" w:semiHidden="0" w:uiPriority="65" w:unhideWhenUsed="0"/>
-    <w:lsdException w:name="Revision" w:unhideWhenUsed="0"/>
-    <w:lsdException w:name="List Paragraph" w:semiHidden="0" w:uiPriority="34" w:unhideWhenUsed="0" w:qFormat="1"/>
-    <w:lsdException w:name="Quote" w:semiHidden="0" w:uiPriority="29" w:unhideWhenUsed="0" w:qFormat="1"/>
-    <w:lsdException w:name="Intense Quote" w:semiHidden="0" w:uiPriority="30" w:unhideWhenUsed="0" w:qFormat="1"/>
-    <w:lsdException w:name="Medium List 2 Accent 1" w:semiHidden="0" w:uiPriority="66" w:unhideWhenUsed="0"/>
-    <w:lsdException w:name="Medium Grid 1 Accent 1" w:semiHidden="0" w:uiPriority="67" w:unhideWhenUsed="0"/>
-    <w:lsdException w:name="Medium Grid 2 Accent 1" w:semiHidden="0" w:uiPriority="68" w:unhideWhenUsed="0"/>
-    <w:lsdException w:name="Medium Grid 3 Accent 1" w:semiHidden="0" w:uiPriority="69" w:unhideWhenUsed="0"/>
-    <w:lsdException w:name="Dark List Accent 1" w:semiHidden="0" w:uiPriority="70" w:unhideWhenUsed="0"/>
-    <w:lsdException w:name="Colorful Shading Accent 1" w:semiHidden="0" w:uiPriority="71" w:unhideWhenUsed="0"/>
-    <w:lsdException w:name="Colorful List Accent 1" w:semiHidden="0" w:uiPriority="72" w:unhideWhenUsed="0"/>
-    <w:lsdException w:name="Colorful Grid Accent 1" w:semiHidden="0" w:uiPriority="73" w:unhideWhenUsed="0"/>
-    <w:lsdException w:name="Light Shading Accent 2" w:semiHidden="0" w:uiPriority="60" w:unhideWhenUsed="0"/>
-    <w:lsdException w:name="Light List Accent 2" w:semiHidden="0" w:uiPriority="61" w:unhideWhenUsed="0"/>
-    <w:lsdException w:name="Light Grid Accent 2" w:semiHidden="0" w:uiPriority="62" w:unhideWhenUsed="0"/>
-    <w:lsdException w:name="Medium Shading 1 Accent 2" w:semiHidden="0" w:uiPriority="63" w:unhideWhenUsed="0"/>
-    <w:lsdException w:name="Medium Shading 2 Accent 2" w:semiHidden="0" w:uiPriority="64" w:unhideWhenUsed="0"/>
-    <w:lsdException w:name="Medium List 1 Accent 2" w:semiHidden="0" w:uiPriority="65" w:unhideWhenUsed="0"/>
-    <w:lsdException w:name="Medium List 2 Accent 2" w:semiHidden="0" w:uiPriority="66" w:unhideWhenUsed="0"/>
-    <w:lsdException w:name="Medium Grid 1 Accent 2" w:semiHidden="0" w:uiPriority="67" w:unhideWhenUsed="0"/>
-    <w:lsdException w:name="Medium Grid 2 Accent 2" w:semiHidden="0" w:uiPriority="68" w:unhideWhenUsed="0"/>
-    <w:lsdException w:name="Medium Grid 3 Accent 2" w:semiHidden="0" w:uiPriority="69" w:unhideWhenUsed="0"/>
-    <w:lsdException w:name="Dark List Accent 2" w:semiHidden="0" w:uiPriority="70" w:unhideWhenUsed="0"/>
-    <w:lsdException w:name="Colorful Shading Accent 2" w:semiHidden="0" w:uiPriority="71" w:unhideWhenUsed="0"/>
-    <w:lsdException w:name="Colorful List Accent 2" w:semiHidden="0" w:uiPriority="72" w:unhideWhenUsed="0"/>
-    <w:lsdException w:name="Colorful Grid Accent 2" w:semiHidden="0" w:uiPriority="73" w:unhideWhenUsed="0"/>
-    <w:lsdException w:name="Light Shading Accent 3" w:semiHidden="0" w:uiPriority="60" w:unhideWhenUsed="0"/>
-    <w:lsdException w:name="Light List Accent 3" w:semiHidden="0" w:uiPriority="61" w:unhideWhenUsed="0"/>
-    <w:lsdException w:name="Light Grid Accent 3" w:semiHidden="0" w:uiPriority="62" w:unhideWhenUsed="0"/>
-    <w:lsdException w:name="Medium Shading 1 Accent 3" w:semiHidden="0" w:uiPriority="63" w:unhideWhenUsed="0"/>
-    <w:lsdException w:name="Medium Shading 2 Accent 3" w:semiHidden="0" w:uiPriority="64" w:unhideWhenUsed="0"/>
-    <w:lsdException w:name="Medium List 1 Accent 3" w:semiHidden="0" w:uiPriority="65" w:unhideWhenUsed="0"/>
-    <w:lsdException w:name="Medium List 2 Accent 3" w:semiHidden="0" w:uiPriority="66" w:unhideWhenUsed="0"/>
-    <w:lsdException w:name="Medium Grid 1 Accent 3" w:semiHidden="0" w:uiPriority="67" w:unhideWhenUsed="0"/>
-    <w:lsdException w:name="Medium Grid 2 Accent 3" w:semiHidden="0" w:uiPriority="68" w:unhideWhenUsed="0"/>
-    <w:lsdException w:name="Medium Grid 3 Accent 3" w:semiHidden="0" w:uiPriority="69" w:unhideWhenUsed="0"/>
-    <w:lsdException w:name="Dark List Accent 3" w:semiHidden="0" w:uiPriority="70" w:unhideWhenUsed="0"/>
-    <w:lsdException w:name="Colorful Shading Accent 3" w:semiHidden="0" w:uiPriority="71" w:unhideWhenUsed="0"/>
-    <w:lsdException w:name="Colorful List Accent 3" w:semiHidden="0" w:uiPriority="72" w:unhideWhenUsed="0"/>
-    <w:lsdException w:name="Colorful Grid Accent 3" w:semiHidden="0" w:uiPriority="73" w:unhideWhenUsed="0"/>
-    <w:lsdException w:name="Light Shading Accent 4" w:semiHidden="0" w:uiPriority="60" w:unhideWhenUsed="0"/>
-    <w:lsdException w:name="Light List Accent 4" w:semiHidden="0" w:uiPriority="61" w:unhideWhenUsed="0"/>
-    <w:lsdException w:name="Light Grid Accent 4" w:semiHidden="0" w:uiPriority="62" w:unhideWhenUsed="0"/>
-    <w:lsdException w:name="Medium Shading 1 Accent 4" w:semiHidden="0" w:uiPriority="63" w:unhideWhenUsed="0"/>
-    <w:lsdException w:name="Medium Shading 2 Accent 4" w:semiHidden="0" w:uiPriority="64" w:unhideWhenUsed="0"/>
-    <w:lsdException w:name="Medium List 1 Accent 4" w:semiHidden="0" w:uiPriority="65" w:unhideWhenUsed="0"/>
-    <w:lsdException w:name="Medium List 2 Accent 4" w:semiHidden="0" w:uiPriority="66" w:unhideWhenUsed="0"/>
-    <w:lsdException w:name="Medium Grid 1 Accent 4" w:semiHidden="0" w:uiPriority="67" w:unhideWhenUsed="0"/>
-    <w:lsdException w:name="Medium Grid 2 Accent 4" w:semiHidden="0" w:uiPriority="68" w:unhideWhenUsed="0"/>
-    <w:lsdException w:name="Medium Grid 3 Accent 4" w:semiHidden="0" w:uiPriority="69" w:unhideWhenUsed="0"/>
-    <w:lsdException w:name="Dark List Accent 4" w:semiHidden="0" w:uiPriority="70" w:unhideWhenUsed="0"/>
-    <w:lsdException w:name="Colorful Shading Accent 4" w:semiHidden="0" w:uiPriority="71" w:unhideWhenUsed="0"/>
-    <w:lsdException w:name="Colorful List Accent 4" w:semiHidden="0" w:uiPriority="72" w:unhideWhenUsed="0"/>
-    <w:lsdException w:name="Colorful Grid Accent 4" w:semiHidden="0" w:uiPriority="73" w:unhideWhenUsed="0"/>
-    <w:lsdException w:name="Light Shading Accent 5" w:semiHidden="0" w:uiPriority="60" w:unhideWhenUsed="0"/>
-    <w:lsdException w:name="Light List Accent 5" w:semiHidden="0" w:uiPriority="61" w:unhideWhenUsed="0"/>
-    <w:lsdException w:name="Light Grid Accent 5" w:semiHidden="0" w:uiPriority="62" w:unhideWhenUsed="0"/>
-    <w:lsdException w:name="Medium Shading 1 Accent 5" w:semiHidden="0" w:uiPriority="63" w:unhideWhenUsed="0"/>
-    <w:lsdException w:name="Medium Shading 2 Accent 5" w:semiHidden="0" w:uiPriority="64" w:unhideWhenUsed="0"/>
-    <w:lsdException w:name="Medium List 1 Accent 5" w:semiHidden="0" w:uiPriority="65" w:unhideWhenUsed="0"/>
-    <w:lsdException w:name="Medium List 2 Accent 5" w:semiHidden="0" w:uiPriority="66" w:unhideWhenUsed="0"/>
-    <w:lsdException w:name="Medium Grid 1 Accent 5" w:semiHidden="0" w:uiPriority="67" w:unhideWhenUsed="0"/>
-    <w:lsdException w:name="Medium Grid 2 Accent 5" w:semiHidden="0" w:uiPriority="68" w:unhideWhenUsed="0"/>
-    <w:lsdException w:name="Medium Grid 3 Accent 5" w:semiHidden="0" w:uiPriority="69" w:unhideWhenUsed="0"/>
-    <w:lsdException w:name="Dark List Accent 5" w:semiHidden="0" w:uiPriority="70" w:unhideWhenUsed="0"/>
-    <w:lsdException w:name="Colorful Shading Accent 5" w:semiHidden="0" w:uiPriority="71" w:unhideWhenUsed="0"/>
-    <w:lsdException w:name="Colorful List Accent 5" w:semiHidden="0" w:uiPriority="72" w:unhideWhenUsed="0"/>
-    <w:lsdException w:name="Colorful Grid Accent 5" w:semiHidden="0" w:uiPriority="73" w:unhideWhenUsed="0"/>
-    <w:lsdException w:name="Light Shading Accent 6" w:semiHidden="0" w:uiPriority="60" w:unhideWhenUsed="0"/>
-    <w:lsdException w:name="Light List Accent 6" w:semiHidden="0" w:uiPriority="61" w:unhideWhenUsed="0"/>
-    <w:lsdException w:name="Light Grid Accent 6" w:semiHidden="0" w:uiPriority="62" w:unhideWhenUsed="0"/>
-    <w:lsdException w:name="Medium Shading 1 Accent 6" w:semiHidden="0" w:uiPriority="63" w:unhideWhenUsed="0"/>
-    <w:lsdException w:name="Medium Shading 2 Accent 6" w:semiHidden="0" w:uiPriority="64" w:unhideWhenUsed="0"/>
-    <w:lsdException w:name="Medium List 1 Accent 6" w:semiHidden="0" w:uiPriority="65" w:unhideWhenUsed="0"/>
-    <w:lsdException w:name="Medium List 2 Accent 6" w:semiHidden="0" w:uiPriority="66" w:unhideWhenUsed="0"/>
-    <w:lsdException w:name="Medium Grid 1 Accent 6" w:semiHidden="0" w:uiPriority="67" w:unhideWhenUsed="0"/>
-    <w:lsdException w:name="Medium Grid 2 Accent 6" w:semiHidden="0" w:uiPriority="68" w:unhideWhenUsed="0"/>
-    <w:lsdException w:name="Medium Grid 3 Accent 6" w:semiHidden="0" w:uiPriority="69" w:unhideWhenUsed="0"/>
-    <w:lsdException w:name="Dark List Accent 6" w:semiHidden="0" w:uiPriority="70" w:unhideWhenUsed="0"/>
-    <w:lsdException w:name="Colorful Shading Accent 6" w:semiHidden="0" w:uiPriority="71" w:unhideWhenUsed="0"/>
-    <w:lsdException w:name="Colorful List Accent 6" w:semiHidden="0" w:uiPriority="72" w:unhideWhenUsed="0"/>
-    <w:lsdException w:name="Colorful Grid Accent 6" w:semiHidden="0" w:uiPriority="73" w:unhideWhenUsed="0"/>
-    <w:lsdException w:name="Subtle Emphasis" w:semiHidden="0" w:uiPriority="19" w:unhideWhenUsed="0" w:qFormat="1"/>
-    <w:lsdException w:name="Intense Emphasis" w:semiHidden="0" w:uiPriority="21" w:unhideWhenUsed="0" w:qFormat="1"/>
-    <w:lsdException w:name="Subtle Reference" w:semiHidden="0" w:uiPriority="31" w:unhideWhenUsed="0" w:qFormat="1"/>
-    <w:lsdException w:name="Intense Reference" w:semiHidden="0" w:uiPriority="32" w:unhideWhenUsed="0" w:qFormat="1"/>
-    <w:lsdException w:name="Book Title" w:semiHidden="0" w:uiPriority="33" w:unhideWhenUsed="0" w:qFormat="1"/>
-    <w:lsdException w:name="Bibliography" w:uiPriority="37"/>
-    <w:lsdException w:name="TOC Heading" w:uiPriority="39" w:qFormat="1"/>
+  <w:latentStyles w:defLockedState="0" w:defUIPriority="99" w:defSemiHidden="0" w:defUnhideWhenUsed="0" w:defQFormat="0" w:count="371">
+    <w:lsdException w:name="Normal" w:uiPriority="0" w:qFormat="1"/>
+    <w:lsdException w:name="heading 1" w:uiPriority="9" w:qFormat="1"/>
+    <w:lsdException w:name="heading 2" w:semiHidden="1" w:uiPriority="9" w:unhideWhenUsed="1" w:qFormat="1"/>
+    <w:lsdException w:name="heading 3" w:semiHidden="1" w:uiPriority="9" w:unhideWhenUsed="1" w:qFormat="1"/>
+    <w:lsdException w:name="heading 4" w:semiHidden="1" w:uiPriority="9" w:unhideWhenUsed="1" w:qFormat="1"/>
+    <w:lsdException w:name="heading 5" w:semiHidden="1" w:uiPriority="9" w:unhideWhenUsed="1" w:qFormat="1"/>
+    <w:lsdException w:name="heading 6" w:semiHidden="1" w:uiPriority="9" w:unhideWhenUsed="1" w:qFormat="1"/>
+    <w:lsdException w:name="heading 7" w:semiHidden="1" w:uiPriority="9" w:unhideWhenUsed="1" w:qFormat="1"/>
+    <w:lsdException w:name="heading 8" w:semiHidden="1" w:uiPriority="9" w:unhideWhenUsed="1" w:qFormat="1"/>
+    <w:lsdException w:name="heading 9" w:semiHidden="1" w:uiPriority="9" w:unhideWhenUsed="1" w:qFormat="1"/>
+    <w:lsdException w:name="index 1" w:semiHidden="1" w:unhideWhenUsed="1"/>
+    <w:lsdException w:name="index 2" w:semiHidden="1" w:unhideWhenUsed="1"/>
+    <w:lsdException w:name="index 3" w:semiHidden="1" w:unhideWhenUsed="1"/>
+    <w:lsdException w:name="index 4" w:semiHidden="1" w:unhideWhenUsed="1"/>
+    <w:lsdException w:name="index 5" w:semiHidden="1" w:unhideWhenUsed="1"/>
+    <w:lsdException w:name="index 6" w:semiHidden="1" w:unhideWhenUsed="1"/>
+    <w:lsdException w:name="index 7" w:semiHidden="1" w:unhideWhenUsed="1"/>
+    <w:lsdException w:name="index 8" w:semiHidden="1" w:unhideWhenUsed="1"/>
+    <w:lsdException w:name="index 9" w:semiHidden="1" w:unhideWhenUsed="1"/>
+    <w:lsdException w:name="toc 1" w:semiHidden="1" w:uiPriority="39" w:unhideWhenUsed="1"/>
+    <w:lsdException w:name="toc 2" w:semiHidden="1" w:uiPriority="39" w:unhideWhenUsed="1"/>
+    <w:lsdException w:name="toc 3" w:semiHidden="1" w:uiPriority="39" w:unhideWhenUsed="1"/>
+    <w:lsdException w:name="toc 4" w:semiHidden="1" w:uiPriority="39" w:unhideWhenUsed="1"/>
+    <w:lsdException w:name="toc 5" w:semiHidden="1" w:uiPriority="39" w:unhideWhenUsed="1"/>
+    <w:lsdException w:name="toc 6" w:semiHidden="1" w:uiPriority="39" w:unhideWhenUsed="1"/>
+    <w:lsdException w:name="toc 7" w:semiHidden="1" w:uiPriority="39" w:unhideWhenUsed="1"/>
+    <w:lsdException w:name="toc 8" w:semiHidden="1" w:uiPriority="39" w:unhideWhenUsed="1"/>
+    <w:lsdException w:name="toc 9" w:semiHidden="1" w:uiPriority="39" w:unhideWhenUsed="1"/>
+    <w:lsdException w:name="Normal Indent" w:semiHidden="1" w:unhideWhenUsed="1"/>
+    <w:lsdException w:name="footnote text" w:semiHidden="1" w:unhideWhenUsed="1"/>
+    <w:lsdException w:name="annotation text" w:semiHidden="1" w:unhideWhenUsed="1"/>
+    <w:lsdException w:name="header" w:semiHidden="1" w:unhideWhenUsed="1"/>
+    <w:lsdException w:name="footer" w:semiHidden="1" w:unhideWhenUsed="1"/>
+    <w:lsdException w:name="index heading" w:semiHidden="1" w:unhideWhenUsed="1"/>
+    <w:lsdException w:name="caption" w:semiHidden="1" w:uiPriority="35" w:unhideWhenUsed="1" w:qFormat="1"/>
+    <w:lsdException w:name="table of figures" w:semiHidden="1" w:unhideWhenUsed="1"/>
+    <w:lsdException w:name="envelope address" w:semiHidden="1" w:unhideWhenUsed="1"/>
+    <w:lsdException w:name="envelope return" w:semiHidden="1" w:unhideWhenUsed="1"/>
+    <w:lsdException w:name="footnote reference" w:semiHidden="1" w:unhideWhenUsed="1"/>
+    <w:lsdException w:name="annotation reference" w:semiHidden="1" w:unhideWhenUsed="1"/>
+    <w:lsdException w:name="line number" w:semiHidden="1" w:unhideWhenUsed="1"/>
+    <w:lsdException w:name="page number" w:semiHidden="1" w:unhideWhenUsed="1"/>
+    <w:lsdException w:name="endnote reference" w:semiHidden="1" w:unhideWhenUsed="1"/>
+    <w:lsdException w:name="endnote text" w:semiHidden="1" w:unhideWhenUsed="1"/>
+    <w:lsdException w:name="table of authorities" w:semiHidden="1" w:unhideWhenUsed="1"/>
+    <w:lsdException w:name="macro" w:semiHidden="1" w:unhideWhenUsed="1"/>
+    <w:lsdException w:name="toa heading" w:semiHidden="1" w:unhideWhenUsed="1"/>
+    <w:lsdException w:name="List" w:semiHidden="1" w:unhideWhenUsed="1"/>
+    <w:lsdException w:name="List Bullet" w:semiHidden="1" w:unhideWhenUsed="1"/>
+    <w:lsdException w:name="List Number" w:semiHidden="1" w:unhideWhenUsed="1"/>
+    <w:lsdException w:name="List 2" w:semiHidden="1" w:unhideWhenUsed="1"/>
+    <w:lsdException w:name="List 3" w:semiHidden="1" w:unhideWhenUsed="1"/>
+    <w:lsdException w:name="List 4" w:semiHidden="1" w:unhideWhenUsed="1"/>
+    <w:lsdException w:name="List 5" w:semiHidden="1" w:unhideWhenUsed="1"/>
+    <w:lsdException w:name="List Bullet 2" w:semiHidden="1" w:unhideWhenUsed="1"/>
+    <w:lsdException w:name="List Bullet 3" w:semiHidden="1" w:unhideWhenUsed="1"/>
+    <w:lsdException w:name="List Bullet 4" w:semiHidden="1" w:unhideWhenUsed="1"/>
+    <w:lsdException w:name="List Bullet 5" w:semiHidden="1" w:unhideWhenUsed="1"/>
+    <w:lsdException w:name="List Number 2" w:semiHidden="1" w:unhideWhenUsed="1"/>
+    <w:lsdException w:name="List Number 3" w:semiHidden="1" w:unhideWhenUsed="1"/>
+    <w:lsdException w:name="List Number 4" w:semiHidden="1" w:unhideWhenUsed="1"/>
+    <w:lsdException w:name="List Number 5" w:semiHidden="1" w:unhideWhenUsed="1"/>
+    <w:lsdException w:name="Title" w:uiPriority="10" w:qFormat="1"/>
+    <w:lsdException w:name="Closing" w:semiHidden="1" w:unhideWhenUsed="1"/>
+    <w:lsdException w:name="Signature" w:semiHidden="1" w:unhideWhenUsed="1"/>
+    <w:lsdException w:name="Default Paragraph Font" w:semiHidden="1" w:uiPriority="1" w:unhideWhenUsed="1"/>
+    <w:lsdException w:name="Body Text" w:semiHidden="1" w:unhideWhenUsed="1"/>
+    <w:lsdException w:name="Body Text Indent" w:semiHidden="1" w:unhideWhenUsed="1"/>
+    <w:lsdException w:name="List Continue" w:semiHidden="1" w:unhideWhenUsed="1"/>
+    <w:lsdException w:name="List Continue 2" w:semiHidden="1" w:unhideWhenUsed="1"/>
+    <w:lsdException w:name="List Continue 3" w:semiHidden="1" w:unhideWhenUsed="1"/>
+    <w:lsdException w:name="List Continue 4" w:semiHidden="1" w:unhideWhenUsed="1"/>
+    <w:lsdException w:name="List Continue 5" w:semiHidden="1" w:unhideWhenUsed="1"/>
+    <w:lsdException w:name="Message Header" w:semiHidden="1" w:unhideWhenUsed="1"/>
+    <w:lsdException w:name="Subtitle" w:uiPriority="11" w:qFormat="1"/>
+    <w:lsdException w:name="Salutation" w:semiHidden="1" w:unhideWhenUsed="1"/>
+    <w:lsdException w:name="Date" w:semiHidden="1" w:unhideWhenUsed="1"/>
+    <w:lsdException w:name="Body Text First Indent" w:semiHidden="1" w:unhideWhenUsed="1"/>
+    <w:lsdException w:name="Body Text First Indent 2" w:semiHidden="1" w:unhideWhenUsed="1"/>
+    <w:lsdException w:name="Note Heading" w:semiHidden="1" w:unhideWhenUsed="1"/>
+    <w:lsdException w:name="Body Text 2" w:semiHidden="1" w:unhideWhenUsed="1"/>
+    <w:lsdException w:name="Body Text 3" w:semiHidden="1" w:unhideWhenUsed="1"/>
+    <w:lsdException w:name="Body Text Indent 2" w:semiHidden="1" w:unhideWhenUsed="1"/>
+    <w:lsdException w:name="Body Text Indent 3" w:semiHidden="1" w:unhideWhenUsed="1"/>
+    <w:lsdException w:name="Block Text" w:semiHidden="1" w:unhideWhenUsed="1"/>
+    <w:lsdException w:name="Hyperlink" w:semiHidden="1" w:unhideWhenUsed="1"/>
+    <w:lsdException w:name="FollowedHyperlink" w:semiHidden="1" w:unhideWhenUsed="1"/>
+    <w:lsdException w:name="Strong" w:uiPriority="22" w:qFormat="1"/>
+    <w:lsdException w:name="Emphasis" w:uiPriority="20" w:qFormat="1"/>
+    <w:lsdException w:name="Document Map" w:semiHidden="1" w:unhideWhenUsed="1"/>
+    <w:lsdException w:name="Plain Text" w:semiHidden="1" w:unhideWhenUsed="1"/>
+    <w:lsdException w:name="E-mail Signature" w:semiHidden="1" w:unhideWhenUsed="1"/>
+    <w:lsdException w:name="HTML Top of Form" w:semiHidden="1" w:unhideWhenUsed="1"/>
+    <w:lsdException w:name="HTML Bottom of Form" w:semiHidden="1" w:unhideWhenUsed="1"/>
+    <w:lsdException w:name="Normal (Web)" w:semiHidden="1" w:unhideWhenUsed="1"/>
+    <w:lsdException w:name="HTML Acronym" w:semiHidden="1" w:unhideWhenUsed="1"/>
+    <w:lsdException w:name="HTML Address" w:semiHidden="1" w:unhideWhenUsed="1"/>
+    <w:lsdException w:name="HTML Cite" w:semiHidden="1" w:unhideWhenUsed="1"/>
+    <w:lsdException w:name="HTML Code" w:semiHidden="1" w:unhideWhenUsed="1"/>
+    <w:lsdException w:name="HTML Definition" w:semiHidden="1" w:unhideWhenUsed="1"/>
+    <w:lsdException w:name="HTML Keyboard" w:semiHidden="1" w:unhideWhenUsed="1"/>
+    <w:lsdException w:name="HTML Preformatted" w:semiHidden="1" w:unhideWhenUsed="1"/>
+    <w:lsdException w:name="HTML Sample" w:semiHidden="1" w:unhideWhenUsed="1"/>
+    <w:lsdException w:name="HTML Typewriter" w:semiHidden="1" w:unhideWhenUsed="1"/>
+    <w:lsdException w:name="HTML Variable" w:semiHidden="1" w:unhideWhenUsed="1"/>
+    <w:lsdException w:name="Normal Table" w:semiHidden="1" w:unhideWhenUsed="1"/>
+    <w:lsdException w:name="annotation subject" w:semiHidden="1" w:unhideWhenUsed="1"/>
+    <w:lsdException w:name="No List" w:semiHidden="1" w:unhideWhenUsed="1"/>
+    <w:lsdException w:name="Outline List 1" w:semiHidden="1" w:unhideWhenUsed="1"/>
+    <w:lsdException w:name="Outline List 2" w:semiHidden="1" w:unhideWhenUsed="1"/>
+    <w:lsdException w:name="Outline List 3" w:semiHidden="1" w:unhideWhenUsed="1"/>
+    <w:lsdException w:name="Table Simple 1" w:semiHidden="1" w:unhideWhenUsed="1"/>
+    <w:lsdException w:name="Table Simple 2" w:semiHidden="1" w:unhideWhenUsed="1"/>
+    <w:lsdException w:name="Table Simple 3" w:semiHidden="1" w:unhideWhenUsed="1"/>
+    <w:lsdException w:name="Table Classic 1" w:semiHidden="1" w:unhideWhenUsed="1"/>
+    <w:lsdException w:name="Table Classic 2" w:semiHidden="1" w:unhideWhenUsed="1"/>
+    <w:lsdException w:name="Table Classic 3" w:semiHidden="1" w:unhideWhenUsed="1"/>
+    <w:lsdException w:name="Table Classic 4" w:semiHidden="1" w:unhideWhenUsed="1"/>
+    <w:lsdException w:name="Table Colorful 1" w:semiHidden="1" w:unhideWhenUsed="1"/>
+    <w:lsdException w:name="Table Colorful 2" w:semiHidden="1" w:unhideWhenUsed="1"/>
+    <w:lsdException w:name="Table Colorful 3" w:semiHidden="1" w:unhideWhenUsed="1"/>
+    <w:lsdException w:name="Table Columns 1" w:semiHidden="1" w:unhideWhenUsed="1"/>
+    <w:lsdException w:name="Table Columns 2" w:semiHidden="1" w:unhideWhenUsed="1"/>
+    <w:lsdException w:name="Table Columns 3" w:semiHidden="1" w:unhideWhenUsed="1"/>
+    <w:lsdException w:name="Table Columns 4" w:semiHidden="1" w:unhideWhenUsed="1"/>
+    <w:lsdException w:name="Table Columns 5" w:semiHidden="1" w:unhideWhenUsed="1"/>
+    <w:lsdException w:name="Table Grid 1" w:semiHidden="1" w:unhideWhenUsed="1"/>
+    <w:lsdException w:name="Table Grid 2" w:semiHidden="1" w:unhideWhenUsed="1"/>
+    <w:lsdException w:name="Table Grid 3" w:semiHidden="1" w:unhideWhenUsed="1"/>
+    <w:lsdException w:name="Table Grid 4" w:semiHidden="1" w:unhideWhenUsed="1"/>
+    <w:lsdException w:name="Table Grid 5" w:semiHidden="1" w:unhideWhenUsed="1"/>
+    <w:lsdException w:name="Table Grid 6" w:semiHidden="1" w:unhideWhenUsed="1"/>
+    <w:lsdException w:name="Table Grid 7" w:semiHidden="1" w:unhideWhenUsed="1"/>
+    <w:lsdException w:name="Table Grid 8" w:semiHidden="1" w:unhideWhenUsed="1"/>
+    <w:lsdException w:name="Table List 1" w:semiHidden="1" w:unhideWhenUsed="1"/>
+    <w:lsdException w:name="Table List 2" w:semiHidden="1" w:unhideWhenUsed="1"/>
+    <w:lsdException w:name="Table List 3" w:semiHidden="1" w:unhideWhenUsed="1"/>
+    <w:lsdException w:name="Table List 4" w:semiHidden="1" w:unhideWhenUsed="1"/>
+    <w:lsdException w:name="Table List 5" w:semiHidden="1" w:unhideWhenUsed="1"/>
+    <w:lsdException w:name="Table List 6" w:semiHidden="1" w:unhideWhenUsed="1"/>
+    <w:lsdException w:name="Table List 7" w:semiHidden="1" w:unhideWhenUsed="1"/>
+    <w:lsdException w:name="Table List 8" w:semiHidden="1" w:unhideWhenUsed="1"/>
+    <w:lsdException w:name="Table 3D effects 1" w:semiHidden="1" w:unhideWhenUsed="1"/>
+    <w:lsdException w:name="Table 3D effects 2" w:semiHidden="1" w:unhideWhenUsed="1"/>
+    <w:lsdException w:name="Table 3D effects 3" w:semiHidden="1" w:unhideWhenUsed="1"/>
+    <w:lsdException w:name="Table Contemporary" w:semiHidden="1" w:unhideWhenUsed="1"/>
+    <w:lsdException w:name="Table Elegant" w:semiHidden="1" w:unhideWhenUsed="1"/>
+    <w:lsdException w:name="Table Professional" w:semiHidden="1" w:unhideWhenUsed="1"/>
+    <w:lsdException w:name="Table Subtle 1" w:semiHidden="1" w:unhideWhenUsed="1"/>
+    <w:lsdException w:name="Table Subtle 2" w:semiHidden="1" w:unhideWhenUsed="1"/>
+    <w:lsdException w:name="Table Web 1" w:semiHidden="1" w:unhideWhenUsed="1"/>
+    <w:lsdException w:name="Table Web 2" w:semiHidden="1" w:unhideWhenUsed="1"/>
+    <w:lsdException w:name="Table Web 3" w:semiHidden="1" w:unhideWhenUsed="1"/>
+    <w:lsdException w:name="Balloon Text" w:semiHidden="1" w:unhideWhenUsed="1"/>
+    <w:lsdException w:name="Table Grid" w:uiPriority="39"/>
+    <w:lsdException w:name="Table Theme" w:semiHidden="1" w:unhideWhenUsed="1"/>
+    <w:lsdException w:name="Placeholder Text" w:semiHidden="1"/>
+    <w:lsdException w:name="No Spacing" w:uiPriority="1" w:qFormat="1"/>
+    <w:lsdException w:name="Light Shading" w:uiPriority="60"/>
+    <w:lsdException w:name="Light List" w:uiPriority="61"/>
+    <w:lsdException w:name="Light Grid" w:uiPriority="62"/>
+    <w:lsdException w:name="Medium Shading 1" w:uiPriority="63"/>
+    <w:lsdException w:name="Medium Shading 2" w:uiPriority="64"/>
+    <w:lsdException w:name="Medium List 1" w:uiPriority="65"/>
+    <w:lsdException w:name="Medium List 2" w:uiPriority="66"/>
+    <w:lsdException w:name="Medium Grid 1" w:uiPriority="67"/>
+    <w:lsdException w:name="Medium Grid 2" w:uiPriority="68"/>
+    <w:lsdException w:name="Medium Grid 3" w:uiPriority="69"/>
+    <w:lsdException w:name="Dark List" w:uiPriority="70"/>
+    <w:lsdException w:name="Colorful Shading" w:uiPriority="71"/>
+    <w:lsdException w:name="Colorful List" w:uiPriority="72"/>
+    <w:lsdException w:name="Colorful Grid" w:uiPriority="73"/>
+    <w:lsdException w:name="Light Shading Accent 1" w:uiPriority="60"/>
+    <w:lsdException w:name="Light List Accent 1" w:uiPriority="61"/>
+    <w:lsdException w:name="Light Grid Accent 1" w:uiPriority="62"/>
+    <w:lsdException w:name="Medium Shading 1 Accent 1" w:uiPriority="63"/>
+    <w:lsdException w:name="Medium Shading 2 Accent 1" w:uiPriority="64"/>
+    <w:lsdException w:name="Medium List 1 Accent 1" w:uiPriority="65"/>
+    <w:lsdException w:name="Revision" w:semiHidden="1"/>
+    <w:lsdException w:name="List Paragraph" w:uiPriority="34" w:qFormat="1"/>
+    <w:lsdException w:name="Quote" w:uiPriority="29" w:qFormat="1"/>
+    <w:lsdException w:name="Intense Quote" w:uiPriority="30" w:qFormat="1"/>
+    <w:lsdException w:name="Medium List 2 Accent 1" w:uiPriority="66"/>
+    <w:lsdException w:name="Medium Grid 1 Accent 1" w:uiPriority="67"/>
+    <w:lsdException w:name="Medium Grid 2 Accent 1" w:uiPriority="68"/>
+    <w:lsdException w:name="Medium Grid 3 Accent 1" w:uiPriority="69"/>
+    <w:lsdException w:name="Dark List Accent 1" w:uiPriority="70"/>
+    <w:lsdException w:name="Colorful Shading Accent 1" w:uiPriority="71"/>
+    <w:lsdException w:name="Colorful List Accent 1" w:uiPriority="72"/>
+    <w:lsdException w:name="Colorful Grid Accent 1" w:uiPriority="73"/>
+    <w:lsdException w:name="Light Shading Accent 2" w:uiPriority="60"/>
+    <w:lsdException w:name="Light List Accent 2" w:uiPriority="61"/>
+    <w:lsdException w:name="Light Grid Accent 2" w:uiPriority="62"/>
+    <w:lsdException w:name="Medium Shading 1 Accent 2" w:uiPriority="63"/>
+    <w:lsdException w:name="Medium Shading 2 Accent 2" w:uiPriority="64"/>
+    <w:lsdException w:name="Medium List 1 Accent 2" w:uiPriority="65"/>
+    <w:lsdException w:name="Medium List 2 Accent 2" w:uiPriority="66"/>
+    <w:lsdException w:name="Medium Grid 1 Accent 2" w:uiPriority="67"/>
+    <w:lsdException w:name="Medium Grid 2 Accent 2" w:uiPriority="68"/>
+    <w:lsdException w:name="Medium Grid 3 Accent 2" w:uiPriority="69"/>
+    <w:lsdException w:name="Dark List Accent 2" w:uiPriority="70"/>
+    <w:lsdException w:name="Colorful Shading Accent 2" w:uiPriority="71"/>
+    <w:lsdException w:name="Colorful List Accent 2" w:uiPriority="72"/>
+    <w:lsdException w:name="Colorful Grid Accent 2" w:uiPriority="73"/>
+    <w:lsdException w:name="Light Shading Accent 3" w:uiPriority="60"/>
+    <w:lsdException w:name="Light List Accent 3" w:uiPriority="61"/>
+    <w:lsdException w:name="Light Grid Accent 3" w:uiPriority="62"/>
+    <w:lsdException w:name="Medium Shading 1 Accent 3" w:uiPriority="63"/>
+    <w:lsdException w:name="Medium Shading 2 Accent 3" w:uiPriority="64"/>
+    <w:lsdException w:name="Medium List 1 Accent 3" w:uiPriority="65"/>
+    <w:lsdException w:name="Medium List 2 Accent 3" w:uiPriority="66"/>
+    <w:lsdException w:name="Medium Grid 1 Accent 3" w:uiPriority="67"/>
+    <w:lsdException w:name="Medium Grid 2 Accent 3" w:uiPriority="68"/>
+    <w:lsdException w:name="Medium Grid 3 Accent 3" w:uiPriority="69"/>
+    <w:lsdException w:name="Dark List Accent 3" w:uiPriority="70"/>
+    <w:lsdException w:name="Colorful Shading Accent 3" w:uiPriority="71"/>
+    <w:lsdException w:name="Colorful List Accent 3" w:uiPriority="72"/>
+    <w:lsdException w:name="Colorful Grid Accent 3" w:uiPriority="73"/>
+    <w:lsdException w:name="Light Shading Accent 4" w:uiPriority="60"/>
+    <w:lsdException w:name="Light List Accent 4" w:uiPriority="61"/>
+    <w:lsdException w:name="Light Grid Accent 4" w:uiPriority="62"/>
+    <w:lsdException w:name="Medium Shading 1 Accent 4" w:uiPriority="63"/>
+    <w:lsdException w:name="Medium Shading 2 Accent 4" w:uiPriority="64"/>
+    <w:lsdException w:name="Medium List 1 Accent 4" w:uiPriority="65"/>
+    <w:lsdException w:name="Medium List 2 Accent 4" w:uiPriority="66"/>
+    <w:lsdException w:name="Medium Grid 1 Accent 4" w:uiPriority="67"/>
+    <w:lsdException w:name="Medium Grid 2 Accent 4" w:uiPriority="68"/>
+    <w:lsdException w:name="Medium Grid 3 Accent 4" w:uiPriority="69"/>
+    <w:lsdException w:name="Dark List Accent 4" w:uiPriority="70"/>
+    <w:lsdException w:name="Colorful Shading Accent 4" w:uiPriority="71"/>
+    <w:lsdException w:name="Colorful List Accent 4" w:uiPriority="72"/>
+    <w:lsdException w:name="Colorful Grid Accent 4" w:uiPriority="73"/>
+    <w:lsdException w:name="Light Shading Accent 5" w:uiPriority="60"/>
+    <w:lsdException w:name="Light List Accent 5" w:uiPriority="61"/>
+    <w:lsdException w:name="Light Grid Accent 5" w:uiPriority="62"/>
+    <w:lsdException w:name="Medium Shading 1 Accent 5" w:uiPriority="63"/>
+    <w:lsdException w:name="Medium Shading 2 Accent 5" w:uiPriority="64"/>
+    <w:lsdException w:name="Medium List 1 Accent 5" w:uiPriority="65"/>
+    <w:lsdException w:name="Medium List 2 Accent 5" w:uiPriority="66"/>
+    <w:lsdException w:name="Medium Grid 1 Accent 5" w:uiPriority="67"/>
+    <w:lsdException w:name="Medium Grid 2 Accent 5" w:uiPriority="68"/>
+    <w:lsdException w:name="Medium Grid 3 Accent 5" w:uiPriority="69"/>
+    <w:lsdException w:name="Dark List Accent 5" w:uiPriority="70"/>
+    <w:lsdException w:name="Colorful Shading Accent 5" w:uiPriority="71"/>
+    <w:lsdException w:name="Colorful List Accent 5" w:uiPriority="72"/>
+    <w:lsdException w:name="Colorful Grid Accent 5" w:uiPriority="73"/>
+    <w:lsdException w:name="Light Shading Accent 6" w:uiPriority="60"/>
+    <w:lsdException w:name="Light List Accent 6" w:uiPriority="61"/>
+    <w:lsdException w:name="Light Grid Accent 6" w:uiPriority="62"/>
+    <w:lsdException w:name="Medium Shading 1 Accent 6" w:uiPriority="63"/>
+    <w:lsdException w:name="Medium Shading 2 Accent 6" w:uiPriority="64"/>
+    <w:lsdException w:name="Medium List 1 Accent 6" w:uiPriority="65"/>
+    <w:lsdException w:name="Medium List 2 Accent 6" w:uiPriority="66"/>
+    <w:lsdException w:name="Medium Grid 1 Accent 6" w:uiPriority="67"/>
+    <w:lsdException w:name="Medium Grid 2 Accent 6" w:uiPriority="68"/>
+    <w:lsdException w:name="Medium Grid 3 Accent 6" w:uiPriority="69"/>
+    <w:lsdException w:name="Dark List Accent 6" w:uiPriority="70"/>
+    <w:lsdException w:name="Colorful Shading Accent 6" w:uiPriority="71"/>
+    <w:lsdException w:name="Colorful List Accent 6" w:uiPriority="72"/>
+    <w:lsdException w:name="Colorful Grid Accent 6" w:uiPriority="73"/>
+    <w:lsdException w:name="Subtle Emphasis" w:uiPriority="19" w:qFormat="1"/>
+    <w:lsdException w:name="Intense Emphasis" w:uiPriority="21" w:qFormat="1"/>
+    <w:lsdException w:name="Subtle Reference" w:uiPriority="31" w:qFormat="1"/>
+    <w:lsdException w:name="Intense Reference" w:uiPriority="32" w:qFormat="1"/>
+    <w:lsdException w:name="Book Title" w:uiPriority="33" w:qFormat="1"/>
+    <w:lsdException w:name="Bibliography" w:semiHidden="1" w:uiPriority="37" w:unhideWhenUsed="1"/>
+    <w:lsdException w:name="TOC Heading" w:semiHidden="1" w:uiPriority="39" w:unhideWhenUsed="1" w:qFormat="1"/>
+    <w:lsdException w:name="Plain Table 1" w:uiPriority="41"/>
+    <w:lsdException w:name="Plain Table 2" w:uiPriority="42"/>
+    <w:lsdException w:name="Plain Table 3" w:uiPriority="43"/>
+    <w:lsdException w:name="Plain Table 4" w:uiPriority="44"/>
+    <w:lsdException w:name="Plain Table 5" w:uiPriority="45"/>
+    <w:lsdException w:name="Grid Table Light" w:uiPriority="40"/>
+    <w:lsdException w:name="Grid Table 1 Light" w:uiPriority="46"/>
+    <w:lsdException w:name="Grid Table 2" w:uiPriority="47"/>
+    <w:lsdException w:name="Grid Table 3" w:uiPriority="48"/>
+    <w:lsdException w:name="Grid Table 4" w:uiPriority="49"/>
+    <w:lsdException w:name="Grid Table 5 Dark" w:uiPriority="50"/>
+    <w:lsdException w:name="Grid Table 6 Colorful" w:uiPriority="51"/>
+    <w:lsdException w:name="Grid Table 7 Colorful" w:uiPriority="52"/>
+    <w:lsdException w:name="Grid Table 1 Light Accent 1" w:uiPriority="46"/>
+    <w:lsdException w:name="Grid Table 2 Accent 1" w:uiPriority="47"/>
+    <w:lsdException w:name="Grid Table 3 Accent 1" w:uiPriority="48"/>
+    <w:lsdException w:name="Grid Table 4 Accent 1" w:uiPriority="49"/>
+    <w:lsdException w:name="Grid Table 5 Dark Accent 1" w:uiPriority="50"/>
+    <w:lsdException w:name="Grid Table 6 Colorful Accent 1" w:uiPriority="51"/>
+    <w:lsdException w:name="Grid Table 7 Colorful Accent 1" w:uiPriority="52"/>
+    <w:lsdException w:name="Grid Table 1 Light Accent 2" w:uiPriority="46"/>
+    <w:lsdException w:name="Grid Table 2 Accent 2" w:uiPriority="47"/>
+    <w:lsdException w:name="Grid Table 3 Accent 2" w:uiPriority="48"/>
+    <w:lsdException w:name="Grid Table 4 Accent 2" w:uiPriority="49"/>
+    <w:lsdException w:name="Grid Table 5 Dark Accent 2" w:uiPriority="50"/>
+    <w:lsdException w:name="Grid Table 6 Colorful Accent 2" w:uiPriority="51"/>
+    <w:lsdException w:name="Grid Table 7 Colorful Accent 2" w:uiPriority="52"/>
+    <w:lsdException w:name="Grid Table 1 Light Accent 3" w:uiPriority="46"/>
+    <w:lsdException w:name="Grid Table 2 Accent 3" w:uiPriority="47"/>
+    <w:lsdException w:name="Grid Table 3 Accent 3" w:uiPriority="48"/>
+    <w:lsdException w:name="Grid Table 4 Accent 3" w:uiPriority="49"/>
+    <w:lsdException w:name="Grid Table 5 Dark Accent 3" w:uiPriority="50"/>
+    <w:lsdException w:name="Grid Table 6 Colorful Accent 3" w:uiPriority="51"/>
+    <w:lsdException w:name="Grid Table 7 Colorful Accent 3" w:uiPriority="52"/>
+    <w:lsdException w:name="Grid Table 1 Light Accent 4" w:uiPriority="46"/>
+    <w:lsdException w:name="Grid Table 2 Accent 4" w:uiPriority="47"/>
+    <w:lsdException w:name="Grid Table 3 Accent 4" w:uiPriority="48"/>
+    <w:lsdException w:name="Grid Table 4 Accent 4" w:uiPriority="49"/>
+    <w:lsdException w:name="Grid Table 5 Dark Accent 4" w:uiPriority="50"/>
+    <w:lsdException w:name="Grid Table 6 Colorful Accent 4" w:uiPriority="51"/>
+    <w:lsdException w:name="Grid Table 7 Colorful Accent 4" w:uiPriority="52"/>
+    <w:lsdException w:name="Grid Table 1 Light Accent 5" w:uiPriority="46"/>
+    <w:lsdException w:name="Grid Table 2 Accent 5" w:uiPriority="47"/>
+    <w:lsdException w:name="Grid Table 3 Accent 5" w:uiPriority="48"/>
+    <w:lsdException w:name="Grid Table 4 Accent 5" w:uiPriority="49"/>
+    <w:lsdException w:name="Grid Table 5 Dark Accent 5" w:uiPriority="50"/>
+    <w:lsdException w:name="Grid Table 6 Colorful Accent 5" w:uiPriority="51"/>
+    <w:lsdException w:name="Grid Table 7 Colorful Accent 5" w:uiPriority="52"/>
+    <w:lsdException w:name="Grid Table 1 Light Accent 6" w:uiPriority="46"/>
+    <w:lsdException w:name="Grid Table 2 Accent 6" w:uiPriority="47"/>
+    <w:lsdException w:name="Grid Table 3 Accent 6" w:uiPriority="48"/>
+    <w:lsdException w:name="Grid Table 4 Accent 6" w:uiPriority="49"/>
+    <w:lsdException w:name="Grid Table 5 Dark Accent 6" w:uiPriority="50"/>
+    <w:lsdException w:name="Grid Table 6 Colorful Accent 6" w:uiPriority="51"/>
+    <w:lsdException w:name="Grid Table 7 Colorful Accent 6" w:uiPriority="52"/>
+    <w:lsdException w:name="List Table 1 Light" w:uiPriority="46"/>
+    <w:lsdException w:name="List Table 2" w:uiPriority="47"/>
+    <w:lsdException w:name="List Table 3" w:uiPriority="48"/>
+    <w:lsdException w:name="List Table 4" w:uiPriority="49"/>
+    <w:lsdException w:name="List Table 5 Dark" w:uiPriority="50"/>
+    <w:lsdException w:name="List Table 6 Colorful" w:uiPriority="51"/>
+    <w:lsdException w:name="List Table 7 Colorful" w:uiPriority="52"/>
+    <w:lsdException w:name="List Table 1 Light Accent 1" w:uiPriority="46"/>
+    <w:lsdException w:name="List Table 2 Accent 1" w:uiPriority="47"/>
+    <w:lsdException w:name="List Table 3 Accent 1" w:uiPriority="48"/>
+    <w:lsdException w:name="List Table 4 Accent 1" w:uiPriority="49"/>
+    <w:lsdException w:name="List Table 5 Dark Accent 1" w:uiPriority="50"/>
+    <w:lsdException w:name="List Table 6 Colorful Accent 1" w:uiPriority="51"/>
+    <w:lsdException w:name="List Table 7 Colorful Accent 1" w:uiPriority="52"/>
+    <w:lsdException w:name="List Table 1 Light Accent 2" w:uiPriority="46"/>
+    <w:lsdException w:name="List Table 2 Accent 2" w:uiPriority="47"/>
+    <w:lsdException w:name="List Table 3 Accent 2" w:uiPriority="48"/>
+    <w:lsdException w:name="List Table 4 Accent 2" w:uiPriority="49"/>
+    <w:lsdException w:name="List Table 5 Dark Accent 2" w:uiPriority="50"/>
+    <w:lsdException w:name="List Table 6 Colorful Accent 2" w:uiPriority="51"/>
+    <w:lsdException w:name="List Table 7 Colorful Accent 2" w:uiPriority="52"/>
+    <w:lsdException w:name="List Table 1 Light Accent 3" w:uiPriority="46"/>
+    <w:lsdException w:name="List Table 2 Accent 3" w:uiPriority="47"/>
+    <w:lsdException w:name="List Table 3 Accent 3" w:uiPriority="48"/>
+    <w:lsdException w:name="List Table 4 Accent 3" w:uiPriority="49"/>
+    <w:lsdException w:name="List Table 5 Dark Accent 3" w:uiPriority="50"/>
+    <w:lsdException w:name="List Table 6 Colorful Accent 3" w:uiPriority="51"/>
+    <w:lsdException w:name="List Table 7 Colorful Accent 3" w:uiPriority="52"/>
+    <w:lsdException w:name="List Table 1 Light Accent 4" w:uiPriority="46"/>
+    <w:lsdException w:name="List Table 2 Accent 4" w:uiPriority="47"/>
+    <w:lsdException w:name="List Table 3 Accent 4" w:uiPriority="48"/>
+    <w:lsdException w:name="List Table 4 Accent 4" w:uiPriority="49"/>
+    <w:lsdException w:name="List Table 5 Dark Accent 4" w:uiPriority="50"/>
+    <w:lsdException w:name="List Table 6 Colorful Accent 4" w:uiPriority="51"/>
+    <w:lsdException w:name="List Table 7 Colorful Accent 4" w:uiPriority="52"/>
+    <w:lsdException w:name="List Table 1 Light Accent 5" w:uiPriority="46"/>
+    <w:lsdException w:name="List Table 2 Accent 5" w:uiPriority="47"/>
+    <w:lsdException w:name="List Table 3 Accent 5" w:uiPriority="48"/>
+    <w:lsdException w:name="List Table 4 Accent 5" w:uiPriority="49"/>
+    <w:lsdException w:name="List Table 5 Dark Accent 5" w:uiPriority="50"/>
+    <w:lsdException w:name="List Table 6 Colorful Accent 5" w:uiPriority="51"/>
+    <w:lsdException w:name="List Table 7 Colorful Accent 5" w:uiPriority="52"/>
+    <w:lsdException w:name="List Table 1 Light Accent 6" w:uiPriority="46"/>
+    <w:lsdException w:name="List Table 2 Accent 6" w:uiPriority="47"/>
+    <w:lsdException w:name="List Table 3 Accent 6" w:uiPriority="48"/>
+    <w:lsdException w:name="List Table 4 Accent 6" w:uiPriority="49"/>
+    <w:lsdException w:name="List Table 5 Dark Accent 6" w:uiPriority="50"/>
+    <w:lsdException w:name="List Table 6 Colorful Accent 6" w:uiPriority="51"/>
+    <w:lsdException w:name="List Table 7 Colorful Accent 6" w:uiPriority="52"/>
   </w:latentStyles>
   <w:style w:type="paragraph" w:default="1" w:styleId="Normal">
     <w:name w:val="Normal"/>
@@ -5604,7 +5518,6 @@
     <w:uiPriority w:val="99"/>
     <w:semiHidden/>
     <w:unhideWhenUsed/>
-    <w:qFormat/>
     <w:tblPr>
       <w:tblInd w:w="0" w:type="dxa"/>
       <w:tblCellMar>
@@ -6005,7 +5918,7 @@
   <a:extraClrSchemeLst/>
   <a:extLst>
     <a:ext uri="{05A4C25C-085E-4340-85A3-A5531E510DB2}">
-      <thm15:themeFamily xmlns:thm15="http://schemas.microsoft.com/office/thememl/2012/main" xmlns="" name="Office Theme" id="{62F939B6-93AF-4DB8-9C6B-D6C7DFDC589F}" vid="{4A3C46E8-61CC-4603-A589-7422A47A8E4A}"/>
+      <thm15:themeFamily xmlns:thm15="http://schemas.microsoft.com/office/thememl/2012/main" name="Office Theme" id="{62F939B6-93AF-4DB8-9C6B-D6C7DFDC589F}" vid="{4A3C46E8-61CC-4603-A589-7422A47A8E4A}"/>
     </a:ext>
   </a:extLst>
 </a:theme>
@@ -6016,7 +5929,7 @@
 </file>
 
 <file path=customXml/itemProps1.xml><?xml version="1.0" encoding="utf-8"?>
-<ds:datastoreItem xmlns:ds="http://schemas.openxmlformats.org/officeDocument/2006/customXml" ds:itemID="{8BDD4327-4E63-45A3-A957-77E3C1C24E78}">
+<ds:datastoreItem xmlns:ds="http://schemas.openxmlformats.org/officeDocument/2006/customXml" ds:itemID="{160F6306-E3E6-4947-9B32-4F4266A98F07}">
   <ds:schemaRefs>
     <ds:schemaRef ds:uri="http://schemas.openxmlformats.org/officeDocument/2006/bibliography"/>
   </ds:schemaRefs>

</xml_diff>